<commit_message>
minor tweaks to capitalization and sentence structure
</commit_message>
<xml_diff>
--- a/CVSimonFoster.docx
+++ b/CVSimonFoster.docx
@@ -262,7 +262,27 @@
         <w:t>, d</w:t>
       </w:r>
       <w:r>
-        <w:t>eploying changes to our Azure infrastructure, Configuring Azure Traffic Manager to reduce unexpected downtime. Implemented an Agile style of small regular updates to systems.</w:t>
+        <w:t>eploying change</w:t>
+      </w:r>
+      <w:r>
+        <w:t>s to our Azure infrastructure, c</w:t>
+      </w:r>
+      <w:r>
+        <w:t>onfiguring Azure Traffic Manager to reduce unexpected downtime</w:t>
+      </w:r>
+      <w:r>
+        <w:t>,</w:t>
+      </w:r>
+      <w:r>
+        <w:t xml:space="preserve"> </w:t>
+      </w:r>
+      <w:r>
+        <w:t>implemented an A</w:t>
+      </w:r>
+      <w:bookmarkStart w:id="0" w:name="_GoBack"/>
+      <w:bookmarkEnd w:id="0"/>
+      <w:r>
+        <w:t>gile style of small regular updates to systems.</w:t>
       </w:r>
     </w:p>
     <w:p>
@@ -637,12 +657,7 @@
       </w:r>
       <w:r>
         <w:tab/>
-        <w:t xml:space="preserve">Administrative Assistant for </w:t>
-      </w:r>
-      <w:bookmarkStart w:id="0" w:name="_GoBack"/>
-      <w:bookmarkEnd w:id="0"/>
-      <w:r>
-        <w:t xml:space="preserve">Department for Environment Food and Rural Affairs </w:t>
+        <w:t xml:space="preserve">Administrative Assistant for Department for Environment Food and Rural Affairs </w:t>
       </w:r>
     </w:p>
     <w:p>
@@ -1525,6 +1540,7 @@
   <w:style w:type="character" w:default="1" w:styleId="DefaultParagraphFont">
     <w:name w:val="Default Paragraph Font"/>
     <w:uiPriority w:val="1"/>
+    <w:semiHidden/>
     <w:unhideWhenUsed/>
   </w:style>
   <w:style w:type="table" w:default="1" w:styleId="TableNormal">

</xml_diff>

<commit_message>
adding CV I have been using recently
</commit_message>
<xml_diff>
--- a/CVSimonFoster.docx
+++ b/CVSimonFoster.docx
@@ -1,6 +1,6 @@
 
 <file path=word/document.xml><?xml version="1.0" encoding="utf-8"?>
-<w:document xmlns:wpc="http://schemas.microsoft.com/office/word/2010/wordprocessingCanvas" xmlns:cx="http://schemas.microsoft.com/office/drawing/2014/chartex" xmlns:cx1="http://schemas.microsoft.com/office/drawing/2015/9/8/chartex" xmlns:mc="http://schemas.openxmlformats.org/markup-compatibility/2006" xmlns:o="urn:schemas-microsoft-com:office:office" xmlns:r="http://schemas.openxmlformats.org/officeDocument/2006/relationships" xmlns:m="http://schemas.openxmlformats.org/officeDocument/2006/math" xmlns:v="urn:schemas-microsoft-com:vml" xmlns:wp14="http://schemas.microsoft.com/office/word/2010/wordprocessingDrawing" xmlns:wp="http://schemas.openxmlformats.org/drawingml/2006/wordprocessingDrawing" xmlns:w10="urn:schemas-microsoft-com:office:word" xmlns:w="http://schemas.openxmlformats.org/wordprocessingml/2006/main" xmlns:w14="http://schemas.microsoft.com/office/word/2010/wordml" xmlns:w15="http://schemas.microsoft.com/office/word/2012/wordml" xmlns:w16se="http://schemas.microsoft.com/office/word/2015/wordml/symex" xmlns:wpg="http://schemas.microsoft.com/office/word/2010/wordprocessingGroup" xmlns:wpi="http://schemas.microsoft.com/office/word/2010/wordprocessingInk" xmlns:wne="http://schemas.microsoft.com/office/word/2006/wordml" xmlns:wps="http://schemas.microsoft.com/office/word/2010/wordprocessingShape" mc:Ignorable="w14 w15 w16se wp14">
+<w:document xmlns:wpc="http://schemas.microsoft.com/office/word/2010/wordprocessingCanvas" xmlns:cx="http://schemas.microsoft.com/office/drawing/2014/chartex" xmlns:cx1="http://schemas.microsoft.com/office/drawing/2015/9/8/chartex" xmlns:cx2="http://schemas.microsoft.com/office/drawing/2015/10/21/chartex" xmlns:cx3="http://schemas.microsoft.com/office/drawing/2016/5/9/chartex" xmlns:cx4="http://schemas.microsoft.com/office/drawing/2016/5/10/chartex" xmlns:cx5="http://schemas.microsoft.com/office/drawing/2016/5/11/chartex" xmlns:cx6="http://schemas.microsoft.com/office/drawing/2016/5/12/chartex" xmlns:cx7="http://schemas.microsoft.com/office/drawing/2016/5/13/chartex" xmlns:cx8="http://schemas.microsoft.com/office/drawing/2016/5/14/chartex" xmlns:mc="http://schemas.openxmlformats.org/markup-compatibility/2006" xmlns:aink="http://schemas.microsoft.com/office/drawing/2016/ink" xmlns:am3d="http://schemas.microsoft.com/office/drawing/2017/model3d" xmlns:o="urn:schemas-microsoft-com:office:office" xmlns:r="http://schemas.openxmlformats.org/officeDocument/2006/relationships" xmlns:m="http://schemas.openxmlformats.org/officeDocument/2006/math" xmlns:v="urn:schemas-microsoft-com:vml" xmlns:wp14="http://schemas.microsoft.com/office/word/2010/wordprocessingDrawing" xmlns:wp="http://schemas.openxmlformats.org/drawingml/2006/wordprocessingDrawing" xmlns:w10="urn:schemas-microsoft-com:office:word" xmlns:w="http://schemas.openxmlformats.org/wordprocessingml/2006/main" xmlns:w14="http://schemas.microsoft.com/office/word/2010/wordml" xmlns:w15="http://schemas.microsoft.com/office/word/2012/wordml" xmlns:w16cid="http://schemas.microsoft.com/office/word/2016/wordml/cid" xmlns:w16se="http://schemas.microsoft.com/office/word/2015/wordml/symex" xmlns:wpg="http://schemas.microsoft.com/office/word/2010/wordprocessingGroup" xmlns:wpi="http://schemas.microsoft.com/office/word/2010/wordprocessingInk" xmlns:wne="http://schemas.microsoft.com/office/word/2006/wordml" xmlns:wps="http://schemas.microsoft.com/office/word/2010/wordprocessingShape" mc:Ignorable="w14 w15 w16se w16cid wp14">
   <w:body>
     <w:p>
       <w:pPr>
@@ -243,46 +243,55 @@
     </w:p>
     <w:p>
       <w:r>
-        <w:t>Dynamic developer with experience of maintaining and expanding critical line-of-business SQL Server databases and .Net SaaS website used by many blue chip clients. I have been involved in the complete range of developer tasks, from gathering requirements from key stakeholders, designing and building a suitable solution, testing the suitability of my solution, gathering feedback from stakeholders and deploying the final solution.</w:t>
-      </w:r>
-    </w:p>
-    <w:p>
-      <w:r>
-        <w:t xml:space="preserve">My DevOps skills include automating the build process for our SaaS website </w:t>
-      </w:r>
-      <w:r>
-        <w:t xml:space="preserve">using TeamCity and </w:t>
+        <w:t>Developer experience includes</w:t>
+      </w:r>
+      <w:r>
+        <w:t xml:space="preserve"> fix</w:t>
+      </w:r>
+      <w:r>
+        <w:t>ing</w:t>
+      </w:r>
+      <w:r>
+        <w:t xml:space="preserve"> bugs and </w:t>
+      </w:r>
+      <w:r>
+        <w:t>adding</w:t>
+      </w:r>
+      <w:r>
+        <w:t xml:space="preserve"> new features to the internal </w:t>
+      </w:r>
+      <w:r>
+        <w:t xml:space="preserve">line-of-business </w:t>
+      </w:r>
+      <w:r>
+        <w:t>SQL Server databases</w:t>
+      </w:r>
+      <w:r>
+        <w:t xml:space="preserve"> and our SaaS website. I have been involved in the complete range of developer tasks, from gathering requirements from key stakeholders, designing and building a suitable solution</w:t>
+      </w:r>
+      <w:r>
+        <w:t>, testing the suitability of my solution, gathering feedback from stakeholders and deploying the final solution.</w:t>
+      </w:r>
+    </w:p>
+    <w:p>
+      <w:r>
+        <w:t xml:space="preserve">Dynamic IT Manager with experience of Windows Server 2003/2008/2012, Active Directory, Group Policy, Exchange 2003/2010, SQL Server 2005, Symantec </w:t>
       </w:r>
       <w:proofErr w:type="spellStart"/>
       <w:r>
-        <w:t>powershell</w:t>
+        <w:t>BackupExec</w:t>
       </w:r>
       <w:proofErr w:type="spellEnd"/>
       <w:r>
-        <w:t>, d</w:t>
-      </w:r>
-      <w:r>
-        <w:t>eploying change</w:t>
-      </w:r>
-      <w:r>
-        <w:t>s to our Azure infrastructure, c</w:t>
-      </w:r>
-      <w:r>
-        <w:t>onfiguring Azure Traffic Manager to reduce unexpected downtime</w:t>
-      </w:r>
-      <w:r>
-        <w:t>,</w:t>
-      </w:r>
-      <w:r>
-        <w:t xml:space="preserve"> </w:t>
-      </w:r>
-      <w:r>
-        <w:t>implemented an A</w:t>
-      </w:r>
-      <w:bookmarkStart w:id="0" w:name="_GoBack"/>
-      <w:bookmarkEnd w:id="0"/>
-      <w:r>
-        <w:t>gile style of small regular updates to systems.</w:t>
+        <w:t xml:space="preserve">, Symantec Endpoint Protection, XP/Windows 7/10 and strong </w:t>
+      </w:r>
+      <w:proofErr w:type="gramStart"/>
+      <w:r>
+        <w:t>problem solving</w:t>
+      </w:r>
+      <w:proofErr w:type="gramEnd"/>
+      <w:r>
+        <w:t xml:space="preserve"> skills. Other Experience includes Linux/Fedora experience including configuration of Nagios system monitoring. </w:t>
       </w:r>
     </w:p>
     <w:p>
@@ -299,112 +308,372 @@
           <w:sz w:val="32"/>
           <w:szCs w:val="32"/>
         </w:rPr>
-        <w:t>Key Skills</w:t>
+        <w:t>Work</w:t>
+      </w:r>
+    </w:p>
+    <w:p>
+      <w:r>
+        <w:t>October 2016 – Present</w:t>
+      </w:r>
+      <w:r>
+        <w:tab/>
+      </w:r>
+      <w:r>
+        <w:tab/>
+      </w:r>
+      <w:r>
+        <w:tab/>
+        <w:t>Web Applications Developer for Counter Intelligence Retail</w:t>
+      </w:r>
+    </w:p>
+    <w:p>
+      <w:r>
+        <w:t xml:space="preserve">I work as a web applications developer for Counter Intelligence Retail. I work to resolve issues raised with their websites, load additional data into the backend databases and work on developing new features and products for their clients. While here I have worked to get all source code under source control including SQL databases. I am working on trying to automate as many of the </w:t>
+      </w:r>
+      <w:r>
+        <w:t>manually development and deployment processes. One of my first tasks was to adapt existing code to provide a data analysis tool for a new client, this involved working with an API to gather data, this was then processed using a staging database before being passed to the website application and database.</w:t>
+      </w:r>
+      <w:r>
+        <w:t xml:space="preserve"> </w:t>
+      </w:r>
+    </w:p>
+    <w:p>
+      <w:r>
+        <w:t xml:space="preserve">June 2014 </w:t>
+      </w:r>
+      <w:r>
+        <w:t>–</w:t>
+      </w:r>
+      <w:r>
+        <w:t xml:space="preserve"> October 2016</w:t>
+      </w:r>
+      <w:r>
+        <w:tab/>
+      </w:r>
+      <w:r>
+        <w:tab/>
+        <w:t xml:space="preserve">Developer/IT Manager for </w:t>
+      </w:r>
+      <w:proofErr w:type="spellStart"/>
+      <w:r>
+        <w:t>Eurosafe</w:t>
+      </w:r>
+      <w:proofErr w:type="spellEnd"/>
+      <w:r>
+        <w:t xml:space="preserve"> UK</w:t>
+      </w:r>
+    </w:p>
+    <w:p>
+      <w:r>
+        <w:t xml:space="preserve">In addition to my IT Manager role </w:t>
+      </w:r>
+      <w:r>
+        <w:t xml:space="preserve">I </w:t>
+      </w:r>
+      <w:r>
+        <w:t xml:space="preserve">also </w:t>
+      </w:r>
+      <w:r>
+        <w:t xml:space="preserve">project manage and work very closely with our </w:t>
+      </w:r>
+      <w:r>
+        <w:t xml:space="preserve">external </w:t>
+      </w:r>
+      <w:r>
+        <w:t xml:space="preserve">development team to deliver improvements to our Cloud computing (SaaS) platform </w:t>
+      </w:r>
+      <w:r>
+        <w:t>working with Visual Studio, Azure, git and SQL Server.</w:t>
+      </w:r>
+      <w:r>
+        <w:t xml:space="preserve"> I also continue to develop our internal line-of-business applications written in SQL Server using MS Access </w:t>
+      </w:r>
+      <w:r>
+        <w:t>VBA</w:t>
+      </w:r>
+      <w:r>
+        <w:t xml:space="preserve"> front-ends.</w:t>
+      </w:r>
+      <w:r>
+        <w:t xml:space="preserve"> </w:t>
+      </w:r>
+      <w:r>
+        <w:t xml:space="preserve">Previous projects include automating the asbestos Management Re-Inspection process from booking audits right through to invoicing, creating systems to manage asbestos contaminations and no access areas and restructured and improved reporting for the </w:t>
+      </w:r>
+      <w:r>
+        <w:t xml:space="preserve">company’s </w:t>
+      </w:r>
+      <w:r>
+        <w:t>project diary.</w:t>
+      </w:r>
+      <w:r>
+        <w:t xml:space="preserve"> I </w:t>
+      </w:r>
+      <w:r>
+        <w:t>have experience</w:t>
+      </w:r>
+      <w:r>
+        <w:t xml:space="preserve"> </w:t>
+      </w:r>
+      <w:r>
+        <w:t>of</w:t>
+      </w:r>
+      <w:r>
+        <w:t xml:space="preserve"> DevOps,</w:t>
+      </w:r>
+      <w:r>
+        <w:t xml:space="preserve"> installing and maintaining a T</w:t>
+      </w:r>
+      <w:r>
+        <w:t>eam</w:t>
+      </w:r>
+      <w:r>
+        <w:t>C</w:t>
+      </w:r>
+      <w:r>
+        <w:t>ity build server to deliver frequent updates to our internal databases and our SaaS product</w:t>
+      </w:r>
+      <w:r>
+        <w:t xml:space="preserve"> while minimising downtime for the business</w:t>
+      </w:r>
+      <w:r>
+        <w:t xml:space="preserve">.  </w:t>
+      </w:r>
+    </w:p>
+    <w:p>
+      <w:r>
+        <w:t xml:space="preserve">January 2011 </w:t>
+      </w:r>
+      <w:r>
+        <w:t>–</w:t>
+      </w:r>
+      <w:r>
+        <w:t xml:space="preserve"> </w:t>
+      </w:r>
+      <w:r>
+        <w:t>June 2014</w:t>
+      </w:r>
+      <w:r>
+        <w:t xml:space="preserve"> </w:t>
+      </w:r>
+      <w:r>
+        <w:tab/>
+      </w:r>
+      <w:r>
+        <w:tab/>
+        <w:t xml:space="preserve">IT Manager for </w:t>
+      </w:r>
+      <w:proofErr w:type="spellStart"/>
+      <w:r>
+        <w:t>Eurosafe</w:t>
+      </w:r>
+      <w:proofErr w:type="spellEnd"/>
+      <w:r>
+        <w:t xml:space="preserve"> UK </w:t>
+      </w:r>
+    </w:p>
+    <w:p>
+      <w:r>
+        <w:t xml:space="preserve">Manage the IT department for </w:t>
+      </w:r>
+      <w:proofErr w:type="spellStart"/>
+      <w:r>
+        <w:t>Eurosafe</w:t>
+      </w:r>
+      <w:proofErr w:type="spellEnd"/>
+      <w:r>
+        <w:t xml:space="preserve"> UK, responsible for the running of all the IT systems, and managing the workloads of the other IT staff members. Involved in network upgrade project in consultation with the company directors. Deal with Contractors and Consultants to ensure delivery of solutions to day to day problems. Ensure the smooth running of the companies Cloud computing products. </w:t>
+      </w:r>
+    </w:p>
+    <w:p>
+      <w:r>
+        <w:t xml:space="preserve">October 2006 – </w:t>
+      </w:r>
+      <w:r>
+        <w:t xml:space="preserve">January 2011 </w:t>
+      </w:r>
+      <w:r>
+        <w:tab/>
+      </w:r>
+      <w:r>
+        <w:tab/>
+      </w:r>
+      <w:r>
+        <w:t xml:space="preserve">System Administrator for </w:t>
+      </w:r>
+      <w:proofErr w:type="spellStart"/>
+      <w:r>
+        <w:t>Eurosafe</w:t>
+      </w:r>
+      <w:proofErr w:type="spellEnd"/>
+      <w:r>
+        <w:t xml:space="preserve"> UK</w:t>
+      </w:r>
+    </w:p>
+    <w:p>
+      <w:r>
+        <w:t>Worked as part of the IT support team, providing front line support to the company, which includes support via phone/e-mail for two branch offices in Derby and Basingstoke. I also provide phone/email support to clients and contractors for a busy data sharing website. I am responsible for ensuring the weekly backups run, administering users and computers with active directory,</w:t>
+      </w:r>
+      <w:r>
+        <w:t xml:space="preserve"> </w:t>
+      </w:r>
+      <w:r>
+        <w:t>maintaining the company websites, maintaining FTP, VPN and Exchange, converting Health and Safety files into HTML and all other IT related tasks.</w:t>
+      </w:r>
+    </w:p>
+    <w:p/>
+    <w:p>
+      <w:r>
+        <w:lastRenderedPageBreak/>
+        <w:t xml:space="preserve">May 2005 </w:t>
+      </w:r>
+      <w:r>
+        <w:t>–</w:t>
+      </w:r>
+      <w:r>
+        <w:t xml:space="preserve"> October 2006 </w:t>
+      </w:r>
+      <w:r>
+        <w:tab/>
+      </w:r>
+      <w:r>
+        <w:tab/>
+        <w:t>Customer Service Representative for Norwich Union</w:t>
+      </w:r>
+    </w:p>
+    <w:p>
+      <w:r>
+        <w:t>Worked as part of the Agency team, tasks included transferring customers Collective Investments from one Independent Financial Adviser to another, updating IFA commission accounts, dealing with queries from our Call Centre and other commission queries. I have been involved with training our call centre on how to check for commission information for IFA’s and customers.</w:t>
+      </w:r>
+    </w:p>
+    <w:p>
+      <w:bookmarkStart w:id="0" w:name="_GoBack"/>
+      <w:bookmarkEnd w:id="0"/>
+      <w:r>
+        <w:t xml:space="preserve">January 2005 </w:t>
+      </w:r>
+      <w:r>
+        <w:t>–</w:t>
+      </w:r>
+      <w:r>
+        <w:t xml:space="preserve"> April 2005 </w:t>
+      </w:r>
+      <w:r>
+        <w:tab/>
+      </w:r>
+      <w:r>
+        <w:tab/>
+        <w:t>Administrative Assistant for City of York Council</w:t>
+      </w:r>
+    </w:p>
+    <w:p>
+      <w:r>
+        <w:t>Work included dealing with customer’s benefit forms and associated evidence, making sure they were returned promptly to the customer, making sure they were scanned and indexed onto</w:t>
+      </w:r>
+      <w:r>
+        <w:t xml:space="preserve"> </w:t>
+      </w:r>
+      <w:r>
+        <w:t>the system, updating various spreadsheets used for statistical purposes, collected mail out.</w:t>
+      </w:r>
+    </w:p>
+    <w:p>
+      <w:r>
+        <w:t xml:space="preserve">September 2004 </w:t>
+      </w:r>
+      <w:r>
+        <w:t>–</w:t>
+      </w:r>
+      <w:r>
+        <w:t xml:space="preserve"> November 2004</w:t>
+      </w:r>
+      <w:r>
+        <w:tab/>
+        <w:t xml:space="preserve">Administrative Assistant for Pesticide Safety Directorate </w:t>
+      </w:r>
+    </w:p>
+    <w:p>
+      <w:r>
+        <w:t>Work included booking staff onto training courses, updating Learning and Development website, ordering specialist equipment for staff, and other duties as required.</w:t>
       </w:r>
     </w:p>
     <w:p>
       <w:pPr>
-        <w:spacing w:line="240" w:lineRule="auto"/>
-        <w:ind w:left="360"/>
+        <w:ind w:left="3600" w:hanging="3600"/>
       </w:pPr>
       <w:r>
-        <w:t>SQL Server 2005/2014</w:t>
-      </w:r>
-      <w:r>
-        <w:br/>
-      </w:r>
-      <w:r>
-        <w:t>Source Control (Git and Subversion)</w:t>
-      </w:r>
-      <w:r>
-        <w:br/>
-      </w:r>
-      <w:r>
-        <w:t>HTML/CSS</w:t>
-      </w:r>
-      <w:r>
-        <w:br/>
-      </w:r>
-      <w:r>
-        <w:t>Azure (VMs/</w:t>
-      </w:r>
-      <w:proofErr w:type="spellStart"/>
-      <w:r>
-        <w:t>Webapps</w:t>
-      </w:r>
-      <w:proofErr w:type="spellEnd"/>
-      <w:r>
-        <w:t>/Traffic Manager/Storage)</w:t>
-      </w:r>
-      <w:r>
-        <w:br/>
-      </w:r>
-      <w:r>
-        <w:t>TeamCity and Continuous Delivery</w:t>
-      </w:r>
-      <w:r>
-        <w:br/>
-      </w:r>
-      <w:proofErr w:type="spellStart"/>
-      <w:r>
-        <w:t>Powershell</w:t>
-      </w:r>
-      <w:proofErr w:type="spellEnd"/>
-      <w:r>
-        <w:t>/</w:t>
-      </w:r>
-      <w:proofErr w:type="spellStart"/>
-      <w:r>
-        <w:t>MSBuild</w:t>
-      </w:r>
-      <w:proofErr w:type="spellEnd"/>
-      <w:r>
-        <w:t xml:space="preserve"> scripts</w:t>
-      </w:r>
-      <w:r>
-        <w:br/>
-      </w:r>
-      <w:r>
-        <w:t>Requirement Gathering</w:t>
-      </w:r>
-      <w:r>
-        <w:br/>
-      </w:r>
-      <w:r>
-        <w:t>C#/.Net</w:t>
-      </w:r>
-      <w:r>
-        <w:br/>
-      </w:r>
-      <w:r>
-        <w:t>Web Forms and MVC</w:t>
-      </w:r>
-      <w:r>
-        <w:br/>
-      </w:r>
-      <w:proofErr w:type="spellStart"/>
-      <w:r>
-        <w:t>Javascript</w:t>
-      </w:r>
-      <w:proofErr w:type="spellEnd"/>
-      <w:r>
-        <w:t>/JQuery</w:t>
-      </w:r>
-      <w:r>
-        <w:br/>
-      </w:r>
-      <w:r>
-        <w:t>Web Service (SOAP)</w:t>
+        <w:t xml:space="preserve">November 2003 </w:t>
+      </w:r>
+      <w:r>
+        <w:t>–</w:t>
+      </w:r>
+      <w:r>
+        <w:t xml:space="preserve"> September 2004</w:t>
+      </w:r>
+      <w:r>
+        <w:tab/>
+        <w:t xml:space="preserve">Administrative Assistant for Department for Environment Food and Rural Affairs (DEFRA) </w:t>
+      </w:r>
+    </w:p>
+    <w:p>
+      <w:r>
+        <w:t>Provided project support to the Livestock Register Project, work included filing, arranging meetings (room bookings and liaising with delegates). Responsible for team’s procurement (involved carrying out all purchasing and expenditure monitoring for the team). Arranging teams travel and hotel bookings and other duties as required. I have attended various training course while there including ones on Interpersonal skills and Team Building.</w:t>
       </w:r>
     </w:p>
     <w:p>
       <w:pPr>
-        <w:spacing w:line="240" w:lineRule="auto"/>
+        <w:rPr>
+          <w:sz w:val="32"/>
+          <w:szCs w:val="32"/>
+        </w:rPr>
+      </w:pPr>
+      <w:r>
         <w:rPr>
           <w:b/>
           <w:sz w:val="32"/>
           <w:szCs w:val="32"/>
         </w:rPr>
+        <w:t>Education</w:t>
+      </w:r>
+    </w:p>
+    <w:p>
+      <w:r>
+        <w:t>1999 - 2003</w:t>
+      </w:r>
+      <w:r>
+        <w:tab/>
+      </w:r>
+      <w:proofErr w:type="spellStart"/>
+      <w:r>
+        <w:t>MPhys</w:t>
+      </w:r>
+      <w:proofErr w:type="spellEnd"/>
+      <w:r>
+        <w:t xml:space="preserve"> (Hons) degree (2:2) in Experimental Physics University of York </w:t>
+      </w:r>
+      <w:r>
+        <w:br/>
+        <w:t>1997 - 1999</w:t>
+      </w:r>
+      <w:r>
+        <w:tab/>
+        <w:t>Redhill Sixth Form Physics (A), Maths (A), Chemistry (C), Further Maths (D)</w:t>
+      </w:r>
+      <w:r>
+        <w:br/>
+        <w:t>1992 - 1997</w:t>
+      </w:r>
+      <w:r>
+        <w:tab/>
+        <w:t>Redhill Comprehensive School GCSE 9 A* - D including Science, Mathematics and English</w:t>
+      </w:r>
+    </w:p>
+    <w:p>
+      <w:pPr>
+        <w:rPr>
+          <w:sz w:val="32"/>
+          <w:szCs w:val="32"/>
+        </w:rPr>
       </w:pPr>
       <w:r>
         <w:rPr>
@@ -412,47 +681,64 @@
           <w:sz w:val="32"/>
           <w:szCs w:val="32"/>
         </w:rPr>
-        <w:t>Recent Projects</w:t>
-      </w:r>
-    </w:p>
-    <w:p>
-      <w:pPr>
-        <w:spacing w:line="240" w:lineRule="auto"/>
-      </w:pPr>
-      <w:r>
-        <w:t>Investigation of the feasibility of producing an MVC website that could query Exchange 2010 Calendars to produce an at a glance view of where in the country staff were. This project was only looking at how well such a system would work and to improve my skills in the MVC area and as such has not been used in production. I built a command line Tool for updating the SQL backend database using Exchange Web Services API, SSDT database project for storing the information, MVC website which included using Entity Framework for the data layer and Azure AD for Authorization.</w:t>
-      </w:r>
-    </w:p>
-    <w:p>
-      <w:pPr>
-        <w:spacing w:line="240" w:lineRule="auto"/>
-      </w:pPr>
-      <w:r>
-        <w:t>Clouds UK SaaS website (www.cloudsuk.com)</w:t>
-      </w:r>
-      <w:r>
-        <w:br/>
-        <w:t xml:space="preserve">ASP.NET </w:t>
+        <w:t>Voluntary Experience</w:t>
+      </w:r>
+    </w:p>
+    <w:p>
+      <w:r>
+        <w:t xml:space="preserve">In 2007 </w:t>
+      </w:r>
+      <w:r>
+        <w:t xml:space="preserve">I created a </w:t>
       </w:r>
       <w:proofErr w:type="spellStart"/>
       <w:r>
-        <w:t>WebForms</w:t>
+        <w:t>php</w:t>
       </w:r>
       <w:proofErr w:type="spellEnd"/>
       <w:r>
-        <w:t xml:space="preserve"> website using SSDT database projects, and a Core Shared Library project. My recent work on this website include creating a data extractor for downloading all files uploaded for a specific client, amending what information is displayed in certain reports and many other bug fixes.</w:t>
-      </w:r>
-    </w:p>
-    <w:p>
-      <w:pPr>
-        <w:spacing w:line="240" w:lineRule="auto"/>
-      </w:pPr>
-      <w:r>
-        <w:t>Upgraded a Web Service</w:t>
-      </w:r>
-      <w:r>
-        <w:br/>
-        <w:t>We have a SOAP web service which an external website queries to pull back data. Following a change with their website I was asked to update the web service. I performed the following, created a new Stored Procedure to bring back the required data as specified by the external site and added a new method in the web service.</w:t>
+        <w:t>/</w:t>
+      </w:r>
+      <w:proofErr w:type="spellStart"/>
+      <w:r>
+        <w:t>mysql</w:t>
+      </w:r>
+      <w:proofErr w:type="spellEnd"/>
+      <w:r>
+        <w:t xml:space="preserve"> website from scratch that could run a simple camera club website. Features included different levels of permission, some users can upload photos only, some had permission to add news articles etc, auto generating thumbnails from the files uploaded, calendar of club meetings, slideshow of images and many more. I also provided support and training to the camera club of the website.</w:t>
+      </w:r>
+      <w:r>
+        <w:t xml:space="preserve"> </w:t>
+      </w:r>
+    </w:p>
+    <w:p>
+      <w:r>
+        <w:t xml:space="preserve">Between June 2014 and </w:t>
+      </w:r>
+      <w:proofErr w:type="gramStart"/>
+      <w:r>
+        <w:t>August 2015</w:t>
+      </w:r>
+      <w:proofErr w:type="gramEnd"/>
+      <w:r>
+        <w:t xml:space="preserve"> I</w:t>
+      </w:r>
+      <w:r>
+        <w:t xml:space="preserve"> help</w:t>
+      </w:r>
+      <w:r>
+        <w:t>ed</w:t>
+      </w:r>
+      <w:r>
+        <w:t xml:space="preserve"> coordinate the volunteers that operate the projection PC during services at St Michael le </w:t>
+      </w:r>
+      <w:proofErr w:type="spellStart"/>
+      <w:r>
+        <w:t>Belfrey</w:t>
+      </w:r>
+      <w:proofErr w:type="spellEnd"/>
+      <w:r>
+        <w:t>.</w:t>
       </w:r>
     </w:p>
     <w:p>
@@ -469,243 +755,34 @@
           <w:sz w:val="32"/>
           <w:szCs w:val="32"/>
         </w:rPr>
-        <w:t>Work</w:t>
-      </w:r>
-    </w:p>
-    <w:p>
-      <w:r>
-        <w:t xml:space="preserve">June 2014 </w:t>
-      </w:r>
-      <w:r>
-        <w:t>–</w:t>
-      </w:r>
-      <w:r>
-        <w:t xml:space="preserve"> Present</w:t>
-      </w:r>
-      <w:r>
-        <w:tab/>
-      </w:r>
-      <w:r>
-        <w:tab/>
-      </w:r>
-      <w:r>
-        <w:tab/>
-        <w:t xml:space="preserve">Developer/IT Manager for </w:t>
-      </w:r>
-      <w:proofErr w:type="spellStart"/>
-      <w:r>
-        <w:t>Eurosafe</w:t>
-      </w:r>
-      <w:proofErr w:type="spellEnd"/>
-      <w:r>
-        <w:t xml:space="preserve"> UK</w:t>
-      </w:r>
-    </w:p>
-    <w:p>
-      <w:r>
-        <w:t xml:space="preserve">In addition to my IT Manager role I also project manage and work very closely with our external development team to deliver improvements to our Cloud computing (SaaS) platform working with Visual Studio, Azure, git and SQL Server. I also continue to develop our critical line-of-business applications written in SQL Server using MS Access VBA front-ends. Previous projects </w:t>
-      </w:r>
-      <w:r>
-        <w:lastRenderedPageBreak/>
-        <w:t>include automating the asbestos Management Re-Inspection process from booking audits right through to invoicing, creating systems to manage asbestos contaminations and no access areas and restructured and improved reporting for the company's project diary. I have experience of DevOps, installing and maintaining a TeamCity build server to deliver frequent updates to our internal databases and our SaaS product while minimising downtime for the business.</w:t>
-      </w:r>
-    </w:p>
-    <w:p>
-      <w:r>
-        <w:t xml:space="preserve">January 2011 </w:t>
-      </w:r>
-      <w:r>
-        <w:t>–</w:t>
-      </w:r>
-      <w:r>
-        <w:t xml:space="preserve"> </w:t>
-      </w:r>
-      <w:r>
-        <w:t>June 2014</w:t>
-      </w:r>
-      <w:r>
-        <w:t xml:space="preserve"> </w:t>
-      </w:r>
-      <w:r>
-        <w:tab/>
-      </w:r>
-      <w:r>
-        <w:tab/>
-        <w:t xml:space="preserve">IT Manager for </w:t>
-      </w:r>
-      <w:proofErr w:type="spellStart"/>
-      <w:r>
-        <w:t>Eurosafe</w:t>
-      </w:r>
-      <w:proofErr w:type="spellEnd"/>
-      <w:r>
-        <w:t xml:space="preserve"> UK </w:t>
-      </w:r>
-    </w:p>
-    <w:p>
-      <w:r>
-        <w:t xml:space="preserve">Manage the IT department for </w:t>
-      </w:r>
-      <w:proofErr w:type="spellStart"/>
-      <w:r>
-        <w:t>Eurosafe</w:t>
-      </w:r>
-      <w:proofErr w:type="spellEnd"/>
-      <w:r>
-        <w:t xml:space="preserve"> UK, responsible for the running of all the IT systems, and managing the workloads of the other IT staff members. Involved in network upgrade project in consultation with the company directors. Deal with Contractors and Consultants to ensure delivery of solutions to day to day problems. Ensure the smooth running of the companies Cloud computing products. </w:t>
-      </w:r>
-    </w:p>
-    <w:p>
-      <w:r>
-        <w:t xml:space="preserve">October 2006 – </w:t>
-      </w:r>
-      <w:r>
-        <w:t xml:space="preserve">January 2011 </w:t>
-      </w:r>
-      <w:r>
-        <w:tab/>
-      </w:r>
-      <w:r>
-        <w:tab/>
-      </w:r>
-      <w:r>
-        <w:t xml:space="preserve">System Administrator for </w:t>
-      </w:r>
-      <w:proofErr w:type="spellStart"/>
-      <w:r>
-        <w:t>Eurosafe</w:t>
-      </w:r>
-      <w:proofErr w:type="spellEnd"/>
-      <w:r>
-        <w:t xml:space="preserve"> UK</w:t>
-      </w:r>
-    </w:p>
-    <w:p>
-      <w:r>
-        <w:t>Worked as part of the IT support team, providing front line support to the company, which includes support via phone/e-mail for two branch offices in Derby and Basingstoke. I also provide phone/email support to clients and contractors for a busy data sharing website. I am responsible for ensuring the weekly backups run, administering users and computers with active directory,</w:t>
-      </w:r>
-      <w:r>
-        <w:t xml:space="preserve"> </w:t>
-      </w:r>
-      <w:r>
-        <w:t>maintaining the company websites, maintaining FTP, VPN and Exchange, converting Health and Safety files into HTML and all other IT related tasks.</w:t>
-      </w:r>
-    </w:p>
-    <w:p>
-      <w:r>
-        <w:t xml:space="preserve">May 2005 </w:t>
-      </w:r>
-      <w:r>
-        <w:t>–</w:t>
-      </w:r>
-      <w:r>
-        <w:t xml:space="preserve"> October 2006 </w:t>
-      </w:r>
-      <w:r>
-        <w:tab/>
-      </w:r>
-      <w:r>
-        <w:tab/>
-        <w:t>Customer Service Representative for Norwich Union</w:t>
-      </w:r>
-      <w:r>
-        <w:br/>
-      </w:r>
-      <w:r>
-        <w:t xml:space="preserve">January 2005 </w:t>
-      </w:r>
-      <w:r>
-        <w:t>–</w:t>
-      </w:r>
-      <w:r>
-        <w:t xml:space="preserve"> April 2005 </w:t>
-      </w:r>
-      <w:r>
-        <w:tab/>
-      </w:r>
-      <w:r>
-        <w:tab/>
-        <w:t>Administrative Assistant for City of York Council</w:t>
-      </w:r>
-      <w:r>
-        <w:br/>
-      </w:r>
-      <w:r>
-        <w:t xml:space="preserve">September 2004 </w:t>
-      </w:r>
-      <w:r>
-        <w:t>–</w:t>
-      </w:r>
-      <w:r>
-        <w:t xml:space="preserve"> November 2004</w:t>
-      </w:r>
-      <w:r>
-        <w:tab/>
-        <w:t xml:space="preserve">Administrative Assistant for Pesticide Safety Directorate </w:t>
-      </w:r>
-      <w:r>
-        <w:br/>
-      </w:r>
-      <w:r>
-        <w:t xml:space="preserve">November 2003 </w:t>
-      </w:r>
-      <w:r>
-        <w:t>–</w:t>
-      </w:r>
-      <w:r>
-        <w:t xml:space="preserve"> September 2004</w:t>
-      </w:r>
-      <w:r>
-        <w:tab/>
-        <w:t xml:space="preserve">Administrative Assistant for Department for Environment Food and Rural Affairs </w:t>
+        <w:t>Hobbies and Interests</w:t>
       </w:r>
     </w:p>
     <w:p>
       <w:pPr>
-        <w:rPr>
-          <w:sz w:val="32"/>
-          <w:szCs w:val="32"/>
-        </w:rPr>
-      </w:pPr>
-      <w:r>
         <w:rPr>
           <w:b/>
           <w:sz w:val="32"/>
           <w:szCs w:val="32"/>
         </w:rPr>
-        <w:t>Education</w:t>
-      </w:r>
-    </w:p>
-    <w:p>
-      <w:r>
-        <w:t>1999 - 2003</w:t>
-      </w:r>
-      <w:r>
-        <w:tab/>
-      </w:r>
-      <w:proofErr w:type="spellStart"/>
-      <w:r>
-        <w:t>MPhys</w:t>
-      </w:r>
-      <w:proofErr w:type="spellEnd"/>
-      <w:r>
-        <w:t xml:space="preserve"> (Hons) degree (2:2) in Experimental Physics University of York </w:t>
-      </w:r>
-      <w:r>
-        <w:br/>
-        <w:t>1997 - 1999</w:t>
-      </w:r>
-      <w:r>
-        <w:tab/>
-        <w:t>Redhill Sixth Form Physics (A), Maths (A), Chemistry (C), Further Maths (D)</w:t>
-      </w:r>
-      <w:r>
-        <w:br/>
-        <w:t>1992 - 1997</w:t>
-      </w:r>
-      <w:r>
-        <w:tab/>
-        <w:t>Redhill Comprehensive School GCSE 9 A* - D including Science, Mathematics and English</w:t>
+      </w:pPr>
+      <w:r>
+        <w:t xml:space="preserve">In August 2015 I became a father to James, so much of my </w:t>
+      </w:r>
+      <w:r>
+        <w:t xml:space="preserve">free </w:t>
+      </w:r>
+      <w:r>
+        <w:t>time is spent with my family. I also like Star Trek</w:t>
+      </w:r>
+      <w:r>
+        <w:t>,</w:t>
+      </w:r>
+      <w:r>
+        <w:t xml:space="preserve"> science fiction</w:t>
+      </w:r>
+      <w:r>
+        <w:t xml:space="preserve"> and of course keeping up with the latest technology.</w:t>
       </w:r>
     </w:p>
     <w:sectPr>
@@ -719,306 +796,8 @@
 </file>
 
 <file path=word/numbering.xml><?xml version="1.0" encoding="utf-8"?>
-<w:numbering xmlns:wpc="http://schemas.microsoft.com/office/word/2010/wordprocessingCanvas" xmlns:cx="http://schemas.microsoft.com/office/drawing/2014/chartex" xmlns:cx1="http://schemas.microsoft.com/office/drawing/2015/9/8/chartex" xmlns:mc="http://schemas.openxmlformats.org/markup-compatibility/2006" xmlns:o="urn:schemas-microsoft-com:office:office" xmlns:r="http://schemas.openxmlformats.org/officeDocument/2006/relationships" xmlns:m="http://schemas.openxmlformats.org/officeDocument/2006/math" xmlns:v="urn:schemas-microsoft-com:vml" xmlns:wp14="http://schemas.microsoft.com/office/word/2010/wordprocessingDrawing" xmlns:wp="http://schemas.openxmlformats.org/drawingml/2006/wordprocessingDrawing" xmlns:w10="urn:schemas-microsoft-com:office:word" xmlns:w="http://schemas.openxmlformats.org/wordprocessingml/2006/main" xmlns:w14="http://schemas.microsoft.com/office/word/2010/wordml" xmlns:w15="http://schemas.microsoft.com/office/word/2012/wordml" xmlns:w16se="http://schemas.microsoft.com/office/word/2015/wordml/symex" xmlns:wpg="http://schemas.microsoft.com/office/word/2010/wordprocessingGroup" xmlns:wpi="http://schemas.microsoft.com/office/word/2010/wordprocessingInk" xmlns:wne="http://schemas.microsoft.com/office/word/2006/wordml" xmlns:wps="http://schemas.microsoft.com/office/word/2010/wordprocessingShape" mc:Ignorable="w14 w15 w16se wp14">
+<w:numbering xmlns:wpc="http://schemas.microsoft.com/office/word/2010/wordprocessingCanvas" xmlns:cx="http://schemas.microsoft.com/office/drawing/2014/chartex" xmlns:cx1="http://schemas.microsoft.com/office/drawing/2015/9/8/chartex" xmlns:cx2="http://schemas.microsoft.com/office/drawing/2015/10/21/chartex" xmlns:cx3="http://schemas.microsoft.com/office/drawing/2016/5/9/chartex" xmlns:cx4="http://schemas.microsoft.com/office/drawing/2016/5/10/chartex" xmlns:cx5="http://schemas.microsoft.com/office/drawing/2016/5/11/chartex" xmlns:cx6="http://schemas.microsoft.com/office/drawing/2016/5/12/chartex" xmlns:cx7="http://schemas.microsoft.com/office/drawing/2016/5/13/chartex" xmlns:cx8="http://schemas.microsoft.com/office/drawing/2016/5/14/chartex" xmlns:mc="http://schemas.openxmlformats.org/markup-compatibility/2006" xmlns:aink="http://schemas.microsoft.com/office/drawing/2016/ink" xmlns:am3d="http://schemas.microsoft.com/office/drawing/2017/model3d" xmlns:o="urn:schemas-microsoft-com:office:office" xmlns:r="http://schemas.openxmlformats.org/officeDocument/2006/relationships" xmlns:m="http://schemas.openxmlformats.org/officeDocument/2006/math" xmlns:v="urn:schemas-microsoft-com:vml" xmlns:wp14="http://schemas.microsoft.com/office/word/2010/wordprocessingDrawing" xmlns:wp="http://schemas.openxmlformats.org/drawingml/2006/wordprocessingDrawing" xmlns:w10="urn:schemas-microsoft-com:office:word" xmlns:w="http://schemas.openxmlformats.org/wordprocessingml/2006/main" xmlns:w14="http://schemas.microsoft.com/office/word/2010/wordml" xmlns:w15="http://schemas.microsoft.com/office/word/2012/wordml" xmlns:w16cid="http://schemas.microsoft.com/office/word/2016/wordml/cid" xmlns:w16se="http://schemas.microsoft.com/office/word/2015/wordml/symex" xmlns:wpg="http://schemas.microsoft.com/office/word/2010/wordprocessingGroup" xmlns:wpi="http://schemas.microsoft.com/office/word/2010/wordprocessingInk" xmlns:wne="http://schemas.microsoft.com/office/word/2006/wordml" xmlns:wps="http://schemas.microsoft.com/office/word/2010/wordprocessingShape" mc:Ignorable="w14 w15 w16se w16cid wp14">
   <w:abstractNum w:abstractNumId="0" w15:restartNumberingAfterBreak="0">
-    <w:nsid w:val="026765FA"/>
-    <w:multiLevelType w:val="multilevel"/>
-    <w:tmpl w:val="59E040A6"/>
-    <w:lvl w:ilvl="0">
-      <w:start w:val="1"/>
-      <w:numFmt w:val="bullet"/>
-      <w:lvlText w:val=""/>
-      <w:lvlJc w:val="left"/>
-      <w:pPr>
-        <w:tabs>
-          <w:tab w:val="num" w:pos="720"/>
-        </w:tabs>
-        <w:ind w:left="720" w:hanging="360"/>
-      </w:pPr>
-      <w:rPr>
-        <w:rFonts w:ascii="Symbol" w:hAnsi="Symbol" w:hint="default"/>
-        <w:sz w:val="20"/>
-      </w:rPr>
-    </w:lvl>
-    <w:lvl w:ilvl="1" w:tentative="1">
-      <w:start w:val="1"/>
-      <w:numFmt w:val="bullet"/>
-      <w:lvlText w:val="o"/>
-      <w:lvlJc w:val="left"/>
-      <w:pPr>
-        <w:tabs>
-          <w:tab w:val="num" w:pos="1440"/>
-        </w:tabs>
-        <w:ind w:left="1440" w:hanging="360"/>
-      </w:pPr>
-      <w:rPr>
-        <w:rFonts w:ascii="Courier New" w:hAnsi="Courier New" w:hint="default"/>
-        <w:sz w:val="20"/>
-      </w:rPr>
-    </w:lvl>
-    <w:lvl w:ilvl="2" w:tentative="1">
-      <w:start w:val="1"/>
-      <w:numFmt w:val="bullet"/>
-      <w:lvlText w:val=""/>
-      <w:lvlJc w:val="left"/>
-      <w:pPr>
-        <w:tabs>
-          <w:tab w:val="num" w:pos="2160"/>
-        </w:tabs>
-        <w:ind w:left="2160" w:hanging="360"/>
-      </w:pPr>
-      <w:rPr>
-        <w:rFonts w:ascii="Wingdings" w:hAnsi="Wingdings" w:hint="default"/>
-        <w:sz w:val="20"/>
-      </w:rPr>
-    </w:lvl>
-    <w:lvl w:ilvl="3" w:tentative="1">
-      <w:start w:val="1"/>
-      <w:numFmt w:val="bullet"/>
-      <w:lvlText w:val=""/>
-      <w:lvlJc w:val="left"/>
-      <w:pPr>
-        <w:tabs>
-          <w:tab w:val="num" w:pos="2880"/>
-        </w:tabs>
-        <w:ind w:left="2880" w:hanging="360"/>
-      </w:pPr>
-      <w:rPr>
-        <w:rFonts w:ascii="Wingdings" w:hAnsi="Wingdings" w:hint="default"/>
-        <w:sz w:val="20"/>
-      </w:rPr>
-    </w:lvl>
-    <w:lvl w:ilvl="4" w:tentative="1">
-      <w:start w:val="1"/>
-      <w:numFmt w:val="bullet"/>
-      <w:lvlText w:val=""/>
-      <w:lvlJc w:val="left"/>
-      <w:pPr>
-        <w:tabs>
-          <w:tab w:val="num" w:pos="3600"/>
-        </w:tabs>
-        <w:ind w:left="3600" w:hanging="360"/>
-      </w:pPr>
-      <w:rPr>
-        <w:rFonts w:ascii="Wingdings" w:hAnsi="Wingdings" w:hint="default"/>
-        <w:sz w:val="20"/>
-      </w:rPr>
-    </w:lvl>
-    <w:lvl w:ilvl="5" w:tentative="1">
-      <w:start w:val="1"/>
-      <w:numFmt w:val="bullet"/>
-      <w:lvlText w:val=""/>
-      <w:lvlJc w:val="left"/>
-      <w:pPr>
-        <w:tabs>
-          <w:tab w:val="num" w:pos="4320"/>
-        </w:tabs>
-        <w:ind w:left="4320" w:hanging="360"/>
-      </w:pPr>
-      <w:rPr>
-        <w:rFonts w:ascii="Wingdings" w:hAnsi="Wingdings" w:hint="default"/>
-        <w:sz w:val="20"/>
-      </w:rPr>
-    </w:lvl>
-    <w:lvl w:ilvl="6" w:tentative="1">
-      <w:start w:val="1"/>
-      <w:numFmt w:val="bullet"/>
-      <w:lvlText w:val=""/>
-      <w:lvlJc w:val="left"/>
-      <w:pPr>
-        <w:tabs>
-          <w:tab w:val="num" w:pos="5040"/>
-        </w:tabs>
-        <w:ind w:left="5040" w:hanging="360"/>
-      </w:pPr>
-      <w:rPr>
-        <w:rFonts w:ascii="Wingdings" w:hAnsi="Wingdings" w:hint="default"/>
-        <w:sz w:val="20"/>
-      </w:rPr>
-    </w:lvl>
-    <w:lvl w:ilvl="7" w:tentative="1">
-      <w:start w:val="1"/>
-      <w:numFmt w:val="bullet"/>
-      <w:lvlText w:val=""/>
-      <w:lvlJc w:val="left"/>
-      <w:pPr>
-        <w:tabs>
-          <w:tab w:val="num" w:pos="5760"/>
-        </w:tabs>
-        <w:ind w:left="5760" w:hanging="360"/>
-      </w:pPr>
-      <w:rPr>
-        <w:rFonts w:ascii="Wingdings" w:hAnsi="Wingdings" w:hint="default"/>
-        <w:sz w:val="20"/>
-      </w:rPr>
-    </w:lvl>
-    <w:lvl w:ilvl="8" w:tentative="1">
-      <w:start w:val="1"/>
-      <w:numFmt w:val="bullet"/>
-      <w:lvlText w:val=""/>
-      <w:lvlJc w:val="left"/>
-      <w:pPr>
-        <w:tabs>
-          <w:tab w:val="num" w:pos="6480"/>
-        </w:tabs>
-        <w:ind w:left="6480" w:hanging="360"/>
-      </w:pPr>
-      <w:rPr>
-        <w:rFonts w:ascii="Wingdings" w:hAnsi="Wingdings" w:hint="default"/>
-        <w:sz w:val="20"/>
-      </w:rPr>
-    </w:lvl>
-  </w:abstractNum>
-  <w:abstractNum w:abstractNumId="1" w15:restartNumberingAfterBreak="0">
-    <w:nsid w:val="24E87F58"/>
-    <w:multiLevelType w:val="multilevel"/>
-    <w:tmpl w:val="59E040A6"/>
-    <w:lvl w:ilvl="0">
-      <w:start w:val="1"/>
-      <w:numFmt w:val="bullet"/>
-      <w:lvlText w:val=""/>
-      <w:lvlJc w:val="left"/>
-      <w:pPr>
-        <w:tabs>
-          <w:tab w:val="num" w:pos="720"/>
-        </w:tabs>
-        <w:ind w:left="720" w:hanging="360"/>
-      </w:pPr>
-      <w:rPr>
-        <w:rFonts w:ascii="Symbol" w:hAnsi="Symbol" w:hint="default"/>
-        <w:sz w:val="20"/>
-      </w:rPr>
-    </w:lvl>
-    <w:lvl w:ilvl="1" w:tentative="1">
-      <w:start w:val="1"/>
-      <w:numFmt w:val="bullet"/>
-      <w:lvlText w:val="o"/>
-      <w:lvlJc w:val="left"/>
-      <w:pPr>
-        <w:tabs>
-          <w:tab w:val="num" w:pos="1440"/>
-        </w:tabs>
-        <w:ind w:left="1440" w:hanging="360"/>
-      </w:pPr>
-      <w:rPr>
-        <w:rFonts w:ascii="Courier New" w:hAnsi="Courier New" w:hint="default"/>
-        <w:sz w:val="20"/>
-      </w:rPr>
-    </w:lvl>
-    <w:lvl w:ilvl="2" w:tentative="1">
-      <w:start w:val="1"/>
-      <w:numFmt w:val="bullet"/>
-      <w:lvlText w:val=""/>
-      <w:lvlJc w:val="left"/>
-      <w:pPr>
-        <w:tabs>
-          <w:tab w:val="num" w:pos="2160"/>
-        </w:tabs>
-        <w:ind w:left="2160" w:hanging="360"/>
-      </w:pPr>
-      <w:rPr>
-        <w:rFonts w:ascii="Wingdings" w:hAnsi="Wingdings" w:hint="default"/>
-        <w:sz w:val="20"/>
-      </w:rPr>
-    </w:lvl>
-    <w:lvl w:ilvl="3" w:tentative="1">
-      <w:start w:val="1"/>
-      <w:numFmt w:val="bullet"/>
-      <w:lvlText w:val=""/>
-      <w:lvlJc w:val="left"/>
-      <w:pPr>
-        <w:tabs>
-          <w:tab w:val="num" w:pos="2880"/>
-        </w:tabs>
-        <w:ind w:left="2880" w:hanging="360"/>
-      </w:pPr>
-      <w:rPr>
-        <w:rFonts w:ascii="Wingdings" w:hAnsi="Wingdings" w:hint="default"/>
-        <w:sz w:val="20"/>
-      </w:rPr>
-    </w:lvl>
-    <w:lvl w:ilvl="4" w:tentative="1">
-      <w:start w:val="1"/>
-      <w:numFmt w:val="bullet"/>
-      <w:lvlText w:val=""/>
-      <w:lvlJc w:val="left"/>
-      <w:pPr>
-        <w:tabs>
-          <w:tab w:val="num" w:pos="3600"/>
-        </w:tabs>
-        <w:ind w:left="3600" w:hanging="360"/>
-      </w:pPr>
-      <w:rPr>
-        <w:rFonts w:ascii="Wingdings" w:hAnsi="Wingdings" w:hint="default"/>
-        <w:sz w:val="20"/>
-      </w:rPr>
-    </w:lvl>
-    <w:lvl w:ilvl="5" w:tentative="1">
-      <w:start w:val="1"/>
-      <w:numFmt w:val="bullet"/>
-      <w:lvlText w:val=""/>
-      <w:lvlJc w:val="left"/>
-      <w:pPr>
-        <w:tabs>
-          <w:tab w:val="num" w:pos="4320"/>
-        </w:tabs>
-        <w:ind w:left="4320" w:hanging="360"/>
-      </w:pPr>
-      <w:rPr>
-        <w:rFonts w:ascii="Wingdings" w:hAnsi="Wingdings" w:hint="default"/>
-        <w:sz w:val="20"/>
-      </w:rPr>
-    </w:lvl>
-    <w:lvl w:ilvl="6" w:tentative="1">
-      <w:start w:val="1"/>
-      <w:numFmt w:val="bullet"/>
-      <w:lvlText w:val=""/>
-      <w:lvlJc w:val="left"/>
-      <w:pPr>
-        <w:tabs>
-          <w:tab w:val="num" w:pos="5040"/>
-        </w:tabs>
-        <w:ind w:left="5040" w:hanging="360"/>
-      </w:pPr>
-      <w:rPr>
-        <w:rFonts w:ascii="Wingdings" w:hAnsi="Wingdings" w:hint="default"/>
-        <w:sz w:val="20"/>
-      </w:rPr>
-    </w:lvl>
-    <w:lvl w:ilvl="7" w:tentative="1">
-      <w:start w:val="1"/>
-      <w:numFmt w:val="bullet"/>
-      <w:lvlText w:val=""/>
-      <w:lvlJc w:val="left"/>
-      <w:pPr>
-        <w:tabs>
-          <w:tab w:val="num" w:pos="5760"/>
-        </w:tabs>
-        <w:ind w:left="5760" w:hanging="360"/>
-      </w:pPr>
-      <w:rPr>
-        <w:rFonts w:ascii="Wingdings" w:hAnsi="Wingdings" w:hint="default"/>
-        <w:sz w:val="20"/>
-      </w:rPr>
-    </w:lvl>
-    <w:lvl w:ilvl="8" w:tentative="1">
-      <w:start w:val="1"/>
-      <w:numFmt w:val="bullet"/>
-      <w:lvlText w:val=""/>
-      <w:lvlJc w:val="left"/>
-      <w:pPr>
-        <w:tabs>
-          <w:tab w:val="num" w:pos="6480"/>
-        </w:tabs>
-        <w:ind w:left="6480" w:hanging="360"/>
-      </w:pPr>
-      <w:rPr>
-        <w:rFonts w:ascii="Wingdings" w:hAnsi="Wingdings" w:hint="default"/>
-        <w:sz w:val="20"/>
-      </w:rPr>
-    </w:lvl>
-  </w:abstractNum>
-  <w:abstractNum w:abstractNumId="2" w15:restartNumberingAfterBreak="0">
     <w:nsid w:val="52A135E6"/>
     <w:multiLevelType w:val="hybridMultilevel"/>
     <w:tmpl w:val="CAC8EFEC"/>
@@ -1132,19 +911,13 @@
     </w:lvl>
   </w:abstractNum>
   <w:num w:numId="1">
-    <w:abstractNumId w:val="2"/>
-  </w:num>
-  <w:num w:numId="2">
-    <w:abstractNumId w:val="1"/>
-  </w:num>
-  <w:num w:numId="3">
     <w:abstractNumId w:val="0"/>
   </w:num>
 </w:numbering>
 </file>
 
 <file path=word/styles.xml><?xml version="1.0" encoding="utf-8"?>
-<w:styles xmlns:mc="http://schemas.openxmlformats.org/markup-compatibility/2006" xmlns:r="http://schemas.openxmlformats.org/officeDocument/2006/relationships" xmlns:w="http://schemas.openxmlformats.org/wordprocessingml/2006/main" xmlns:w14="http://schemas.microsoft.com/office/word/2010/wordml" xmlns:w15="http://schemas.microsoft.com/office/word/2012/wordml" xmlns:w16se="http://schemas.microsoft.com/office/word/2015/wordml/symex" mc:Ignorable="w14 w15 w16se">
+<w:styles xmlns:mc="http://schemas.openxmlformats.org/markup-compatibility/2006" xmlns:r="http://schemas.openxmlformats.org/officeDocument/2006/relationships" xmlns:w="http://schemas.openxmlformats.org/wordprocessingml/2006/main" xmlns:w14="http://schemas.microsoft.com/office/word/2010/wordml" xmlns:w15="http://schemas.microsoft.com/office/word/2012/wordml" xmlns:w16cid="http://schemas.microsoft.com/office/word/2016/wordml/cid" xmlns:w16se="http://schemas.microsoft.com/office/word/2015/wordml/symex" mc:Ignorable="w14 w15 w16se w16cid">
   <w:docDefaults>
     <w:rPrDefault>
       <w:rPr>
@@ -1160,7 +933,7 @@
       </w:pPr>
     </w:pPrDefault>
   </w:docDefaults>
-  <w:latentStyles w:defLockedState="0" w:defUIPriority="99" w:defSemiHidden="0" w:defUnhideWhenUsed="0" w:defQFormat="0" w:count="371">
+  <w:latentStyles w:defLockedState="0" w:defUIPriority="99" w:defSemiHidden="0" w:defUnhideWhenUsed="0" w:defQFormat="0" w:count="375">
     <w:lsdException w:name="Normal" w:uiPriority="0" w:qFormat="1"/>
     <w:lsdException w:name="heading 1" w:uiPriority="9" w:qFormat="1"/>
     <w:lsdException w:name="heading 2" w:semiHidden="1" w:uiPriority="9" w:unhideWhenUsed="1" w:qFormat="1"/>
@@ -1315,7 +1088,7 @@
     <w:lsdException w:name="Table Web 2" w:semiHidden="1" w:unhideWhenUsed="1"/>
     <w:lsdException w:name="Table Web 3" w:semiHidden="1" w:unhideWhenUsed="1"/>
     <w:lsdException w:name="Balloon Text" w:semiHidden="1" w:unhideWhenUsed="1"/>
-    <w:lsdException w:name="Table Grid" w:uiPriority="59"/>
+    <w:lsdException w:name="Table Grid" w:semiHidden="1" w:uiPriority="59" w:unhideWhenUsed="1"/>
     <w:lsdException w:name="Table Theme" w:semiHidden="1" w:unhideWhenUsed="1"/>
     <w:lsdException w:name="Placeholder Text" w:semiHidden="1"/>
     <w:lsdException w:name="No Spacing" w:uiPriority="1" w:qFormat="1"/>
@@ -1532,6 +1305,10 @@
     <w:lsdException w:name="List Table 5 Dark Accent 6" w:uiPriority="50"/>
     <w:lsdException w:name="List Table 6 Colorful Accent 6" w:uiPriority="51"/>
     <w:lsdException w:name="List Table 7 Colorful Accent 6" w:uiPriority="52"/>
+    <w:lsdException w:name="Mention" w:semiHidden="1" w:unhideWhenUsed="1"/>
+    <w:lsdException w:name="Smart Hyperlink" w:semiHidden="1" w:unhideWhenUsed="1"/>
+    <w:lsdException w:name="Hashtag" w:semiHidden="1" w:unhideWhenUsed="1"/>
+    <w:lsdException w:name="Unresolved Mention" w:semiHidden="1" w:unhideWhenUsed="1"/>
   </w:latentStyles>
   <w:style w:type="paragraph" w:default="1" w:styleId="Normal">
     <w:name w:val="Normal"/>

</xml_diff>

<commit_message>
Work on profile and CIR section
</commit_message>
<xml_diff>
--- a/CVSimonFoster.docx
+++ b/CVSimonFoster.docx
@@ -243,56 +243,56 @@
     </w:p>
     <w:p>
       <w:r>
-        <w:t>Developer experience includes</w:t>
-      </w:r>
-      <w:r>
-        <w:t xml:space="preserve"> fix</w:t>
-      </w:r>
-      <w:r>
-        <w:t>ing</w:t>
-      </w:r>
-      <w:r>
-        <w:t xml:space="preserve"> bugs and </w:t>
-      </w:r>
-      <w:r>
-        <w:t>adding</w:t>
-      </w:r>
-      <w:r>
-        <w:t xml:space="preserve"> new features to the internal </w:t>
-      </w:r>
-      <w:r>
-        <w:t xml:space="preserve">line-of-business </w:t>
-      </w:r>
-      <w:r>
-        <w:t>SQL Server databases</w:t>
-      </w:r>
-      <w:r>
-        <w:t xml:space="preserve"> and our SaaS website. I have been involved in the complete range of developer tasks, from gathering requirements from key stakeholders, designing and building a suitable solution</w:t>
-      </w:r>
-      <w:r>
-        <w:t>, testing the suitability of my solution, gathering feedback from stakeholders and deploying the final solution.</w:t>
-      </w:r>
-    </w:p>
-    <w:p>
-      <w:r>
-        <w:t xml:space="preserve">Dynamic IT Manager with experience of Windows Server 2003/2008/2012, Active Directory, Group Policy, Exchange 2003/2010, SQL Server 2005, Symantec </w:t>
+        <w:t xml:space="preserve">Skilled .Net C# </w:t>
+      </w:r>
+      <w:r>
+        <w:t>Developer</w:t>
+      </w:r>
+      <w:r>
+        <w:t xml:space="preserve"> with experience of a wide variety of </w:t>
+      </w:r>
+      <w:r>
+        <w:t>t</w:t>
+      </w:r>
+      <w:r>
+        <w:t xml:space="preserve">echnologies including </w:t>
+      </w:r>
+      <w:r>
+        <w:t xml:space="preserve">C# .Net, </w:t>
       </w:r>
       <w:proofErr w:type="spellStart"/>
       <w:r>
-        <w:t>BackupExec</w:t>
+        <w:t>Javascript</w:t>
       </w:r>
       <w:proofErr w:type="spellEnd"/>
       <w:r>
-        <w:t xml:space="preserve">, Symantec Endpoint Protection, XP/Windows 7/10 and strong </w:t>
-      </w:r>
-      <w:proofErr w:type="gramStart"/>
-      <w:r>
-        <w:t>problem solving</w:t>
-      </w:r>
-      <w:proofErr w:type="gramEnd"/>
-      <w:r>
-        <w:t xml:space="preserve"> skills. Other Experience includes Linux/Fedora experience including configuration of Nagios system monitoring. </w:t>
-      </w:r>
+        <w:t xml:space="preserve">, SQL Server, </w:t>
+      </w:r>
+      <w:r>
+        <w:t>Azure</w:t>
+      </w:r>
+      <w:r>
+        <w:t>, and Visual Studio Team Services</w:t>
+      </w:r>
+      <w:r>
+        <w:t xml:space="preserve">. </w:t>
+      </w:r>
+      <w:r>
+        <w:t xml:space="preserve"> </w:t>
+      </w:r>
+      <w:r>
+        <w:t xml:space="preserve">Coming from a </w:t>
+      </w:r>
+      <w:proofErr w:type="spellStart"/>
+      <w:r>
+        <w:t>SysAdmin</w:t>
+      </w:r>
+      <w:proofErr w:type="spellEnd"/>
+      <w:r>
+        <w:t xml:space="preserve"> background I have a strong interest in making the deployment process easier and automating every step of development</w:t>
+      </w:r>
+      <w:bookmarkStart w:id="0" w:name="_GoBack"/>
+      <w:bookmarkEnd w:id="0"/>
     </w:p>
     <w:p>
       <w:pPr>
@@ -328,13 +328,77 @@
     </w:p>
     <w:p>
       <w:r>
-        <w:t xml:space="preserve">I work as a web applications developer for Counter Intelligence Retail. I work to resolve issues raised with their websites, load additional data into the backend databases and work on developing new features and products for their clients. While here I have worked to get all source code under source control including SQL databases. I am working on trying to automate as many of the </w:t>
-      </w:r>
-      <w:r>
-        <w:t>manually development and deployment processes. One of my first tasks was to adapt existing code to provide a data analysis tool for a new client, this involved working with an API to gather data, this was then processed using a staging database before being passed to the website application and database.</w:t>
+        <w:t xml:space="preserve">Responsible for the </w:t>
+      </w:r>
+      <w:r>
+        <w:t>design, d</w:t>
+      </w:r>
+      <w:r>
+        <w:t xml:space="preserve">evelopment and </w:t>
+      </w:r>
+      <w:r>
+        <w:t>release</w:t>
+      </w:r>
+      <w:r>
+        <w:t xml:space="preserve"> of all websites for CIRs clients. </w:t>
+      </w:r>
+      <w:r>
+        <w:t xml:space="preserve">Implemented </w:t>
+      </w:r>
+      <w:r>
+        <w:t xml:space="preserve">a </w:t>
+      </w:r>
+      <w:r>
+        <w:t xml:space="preserve">source control process for </w:t>
+      </w:r>
+      <w:proofErr w:type="gramStart"/>
+      <w:r>
+        <w:t>all of</w:t>
+      </w:r>
+      <w:proofErr w:type="gramEnd"/>
+      <w:r>
+        <w:t xml:space="preserve"> CIRs source code</w:t>
+      </w:r>
+      <w:r>
+        <w:t>, including introduc</w:t>
+      </w:r>
+      <w:r>
+        <w:t>ing</w:t>
+      </w:r>
+      <w:r>
+        <w:t xml:space="preserve"> git to </w:t>
+      </w:r>
+      <w:r>
+        <w:t xml:space="preserve">the </w:t>
+      </w:r>
+      <w:r>
+        <w:t>SQL development team</w:t>
+      </w:r>
+      <w:r>
+        <w:t>. Developed and implemented a continuous deployment pipeline.</w:t>
       </w:r>
       <w:r>
         <w:t xml:space="preserve"> </w:t>
+      </w:r>
+      <w:r>
+        <w:t xml:space="preserve">Rearchitected a legacy webform application to </w:t>
+      </w:r>
+      <w:proofErr w:type="spellStart"/>
+      <w:r>
+        <w:t>AspNet</w:t>
+      </w:r>
+      <w:proofErr w:type="spellEnd"/>
+      <w:r>
+        <w:t xml:space="preserve"> MVC</w:t>
+      </w:r>
+      <w:r>
+        <w:t xml:space="preserve">. Load Monthly data to CIRs website and involved in ways to automate this to reduce errors. Regularly review code written by others and mentoring of junior members of the team. </w:t>
+      </w:r>
+      <w:r>
+        <w:t>Migrated web applications from a single IIS server to Azure PaaS hosting with global redundancy.</w:t>
+      </w:r>
+      <w:r>
+        <w:t xml:space="preserve">  </w:t>
       </w:r>
     </w:p>
     <w:p>
@@ -524,7 +588,6 @@
     <w:p/>
     <w:p>
       <w:r>
-        <w:lastRenderedPageBreak/>
         <w:t xml:space="preserve">May 2005 </w:t>
       </w:r>
       <w:r>
@@ -543,12 +606,14 @@
     </w:p>
     <w:p>
       <w:r>
-        <w:t>Worked as part of the Agency team, tasks included transferring customers Collective Investments from one Independent Financial Adviser to another, updating IFA commission accounts, dealing with queries from our Call Centre and other commission queries. I have been involved with training our call centre on how to check for commission information for IFA’s and customers.</w:t>
-      </w:r>
-    </w:p>
-    <w:p>
-      <w:bookmarkStart w:id="0" w:name="_GoBack"/>
-      <w:bookmarkEnd w:id="0"/>
+        <w:t xml:space="preserve">Worked as part of the Agency team, tasks included transferring customers Collective Investments from one Independent Financial Adviser to another, updating IFA commission accounts, dealing with queries from our Call Centre and other </w:t>
+      </w:r>
+      <w:r>
+        <w:lastRenderedPageBreak/>
+        <w:t>commission queries. I have been involved with training our call centre on how to check for commission information for IFA’s and customers.</w:t>
+      </w:r>
+    </w:p>
+    <w:p>
       <w:r>
         <w:t xml:space="preserve">January 2005 </w:t>
       </w:r>
@@ -666,79 +731,6 @@
       <w:r>
         <w:tab/>
         <w:t>Redhill Comprehensive School GCSE 9 A* - D including Science, Mathematics and English</w:t>
-      </w:r>
-    </w:p>
-    <w:p>
-      <w:pPr>
-        <w:rPr>
-          <w:sz w:val="32"/>
-          <w:szCs w:val="32"/>
-        </w:rPr>
-      </w:pPr>
-      <w:r>
-        <w:rPr>
-          <w:b/>
-          <w:sz w:val="32"/>
-          <w:szCs w:val="32"/>
-        </w:rPr>
-        <w:t>Voluntary Experience</w:t>
-      </w:r>
-    </w:p>
-    <w:p>
-      <w:r>
-        <w:t xml:space="preserve">In 2007 </w:t>
-      </w:r>
-      <w:r>
-        <w:t xml:space="preserve">I created a </w:t>
-      </w:r>
-      <w:proofErr w:type="spellStart"/>
-      <w:r>
-        <w:t>php</w:t>
-      </w:r>
-      <w:proofErr w:type="spellEnd"/>
-      <w:r>
-        <w:t>/</w:t>
-      </w:r>
-      <w:proofErr w:type="spellStart"/>
-      <w:r>
-        <w:t>mysql</w:t>
-      </w:r>
-      <w:proofErr w:type="spellEnd"/>
-      <w:r>
-        <w:t xml:space="preserve"> website from scratch that could run a simple camera club website. Features included different levels of permission, some users can upload photos only, some had permission to add news articles etc, auto generating thumbnails from the files uploaded, calendar of club meetings, slideshow of images and many more. I also provided support and training to the camera club of the website.</w:t>
-      </w:r>
-      <w:r>
-        <w:t xml:space="preserve"> </w:t>
-      </w:r>
-    </w:p>
-    <w:p>
-      <w:r>
-        <w:t xml:space="preserve">Between June 2014 and </w:t>
-      </w:r>
-      <w:proofErr w:type="gramStart"/>
-      <w:r>
-        <w:t>August 2015</w:t>
-      </w:r>
-      <w:proofErr w:type="gramEnd"/>
-      <w:r>
-        <w:t xml:space="preserve"> I</w:t>
-      </w:r>
-      <w:r>
-        <w:t xml:space="preserve"> help</w:t>
-      </w:r>
-      <w:r>
-        <w:t>ed</w:t>
-      </w:r>
-      <w:r>
-        <w:t xml:space="preserve"> coordinate the volunteers that operate the projection PC during services at St Michael le </w:t>
-      </w:r>
-      <w:proofErr w:type="spellStart"/>
-      <w:r>
-        <w:t>Belfrey</w:t>
-      </w:r>
-      <w:proofErr w:type="spellEnd"/>
-      <w:r>
-        <w:t>.</w:t>
       </w:r>
     </w:p>
     <w:p>
@@ -767,7 +759,21 @@
         </w:rPr>
       </w:pPr>
       <w:r>
-        <w:t xml:space="preserve">In August 2015 I became a father to James, so much of my </w:t>
+        <w:t xml:space="preserve">In August 2015 I became a father to James, </w:t>
+      </w:r>
+      <w:r>
+        <w:t xml:space="preserve">and in </w:t>
+      </w:r>
+      <w:proofErr w:type="spellStart"/>
+      <w:r>
+        <w:t>Novemeber</w:t>
+      </w:r>
+      <w:proofErr w:type="spellEnd"/>
+      <w:r>
+        <w:t xml:space="preserve"> 2017 Edward was born </w:t>
+      </w:r>
+      <w:r>
+        <w:t xml:space="preserve">so much of my </w:t>
       </w:r>
       <w:r>
         <w:t xml:space="preserve">free </w:t>
@@ -1088,7 +1094,7 @@
     <w:lsdException w:name="Table Web 2" w:semiHidden="1" w:unhideWhenUsed="1"/>
     <w:lsdException w:name="Table Web 3" w:semiHidden="1" w:unhideWhenUsed="1"/>
     <w:lsdException w:name="Balloon Text" w:semiHidden="1" w:unhideWhenUsed="1"/>
-    <w:lsdException w:name="Table Grid" w:semiHidden="1" w:uiPriority="59" w:unhideWhenUsed="1"/>
+    <w:lsdException w:name="Table Grid" w:uiPriority="59"/>
     <w:lsdException w:name="Table Theme" w:semiHidden="1" w:unhideWhenUsed="1"/>
     <w:lsdException w:name="Placeholder Text" w:semiHidden="1"/>
     <w:lsdException w:name="No Spacing" w:uiPriority="1" w:qFormat="1"/>

</xml_diff>

<commit_message>
change of address and added tunstall
</commit_message>
<xml_diff>
--- a/CVSimonFoster.docx
+++ b/CVSimonFoster.docx
@@ -1,6 +1,6 @@
 
 <file path=word/document.xml><?xml version="1.0" encoding="utf-8"?>
-<w:document xmlns:wpc="http://schemas.microsoft.com/office/word/2010/wordprocessingCanvas" xmlns:cx="http://schemas.microsoft.com/office/drawing/2014/chartex" xmlns:cx1="http://schemas.microsoft.com/office/drawing/2015/9/8/chartex" xmlns:mc="http://schemas.openxmlformats.org/markup-compatibility/2006" xmlns:o="urn:schemas-microsoft-com:office:office" xmlns:r="http://schemas.openxmlformats.org/officeDocument/2006/relationships" xmlns:m="http://schemas.openxmlformats.org/officeDocument/2006/math" xmlns:v="urn:schemas-microsoft-com:vml" xmlns:wp14="http://schemas.microsoft.com/office/word/2010/wordprocessingDrawing" xmlns:wp="http://schemas.openxmlformats.org/drawingml/2006/wordprocessingDrawing" xmlns:w10="urn:schemas-microsoft-com:office:word" xmlns:w="http://schemas.openxmlformats.org/wordprocessingml/2006/main" xmlns:w14="http://schemas.microsoft.com/office/word/2010/wordml" xmlns:w15="http://schemas.microsoft.com/office/word/2012/wordml" xmlns:w16se="http://schemas.microsoft.com/office/word/2015/wordml/symex" xmlns:wpg="http://schemas.microsoft.com/office/word/2010/wordprocessingGroup" xmlns:wpi="http://schemas.microsoft.com/office/word/2010/wordprocessingInk" xmlns:wne="http://schemas.microsoft.com/office/word/2006/wordml" xmlns:wps="http://schemas.microsoft.com/office/word/2010/wordprocessingShape" mc:Ignorable="w14 w15 w16se wp14">
+<w:document xmlns:wpc="http://schemas.microsoft.com/office/word/2010/wordprocessingCanvas" xmlns:cx="http://schemas.microsoft.com/office/drawing/2014/chartex" xmlns:cx1="http://schemas.microsoft.com/office/drawing/2015/9/8/chartex" xmlns:cx2="http://schemas.microsoft.com/office/drawing/2015/10/21/chartex" xmlns:cx3="http://schemas.microsoft.com/office/drawing/2016/5/9/chartex" xmlns:cx4="http://schemas.microsoft.com/office/drawing/2016/5/10/chartex" xmlns:cx5="http://schemas.microsoft.com/office/drawing/2016/5/11/chartex" xmlns:cx6="http://schemas.microsoft.com/office/drawing/2016/5/12/chartex" xmlns:cx7="http://schemas.microsoft.com/office/drawing/2016/5/13/chartex" xmlns:cx8="http://schemas.microsoft.com/office/drawing/2016/5/14/chartex" xmlns:mc="http://schemas.openxmlformats.org/markup-compatibility/2006" xmlns:aink="http://schemas.microsoft.com/office/drawing/2016/ink" xmlns:am3d="http://schemas.microsoft.com/office/drawing/2017/model3d" xmlns:o="urn:schemas-microsoft-com:office:office" xmlns:r="http://schemas.openxmlformats.org/officeDocument/2006/relationships" xmlns:m="http://schemas.openxmlformats.org/officeDocument/2006/math" xmlns:v="urn:schemas-microsoft-com:vml" xmlns:wp14="http://schemas.microsoft.com/office/word/2010/wordprocessingDrawing" xmlns:wp="http://schemas.openxmlformats.org/drawingml/2006/wordprocessingDrawing" xmlns:w10="urn:schemas-microsoft-com:office:word" xmlns:w="http://schemas.openxmlformats.org/wordprocessingml/2006/main" xmlns:w14="http://schemas.microsoft.com/office/word/2010/wordml" xmlns:w15="http://schemas.microsoft.com/office/word/2012/wordml" xmlns:w16cid="http://schemas.microsoft.com/office/word/2016/wordml/cid" xmlns:w16se="http://schemas.microsoft.com/office/word/2015/wordml/symex" xmlns:wpg="http://schemas.microsoft.com/office/word/2010/wordprocessingGroup" xmlns:wpi="http://schemas.microsoft.com/office/word/2010/wordprocessingInk" xmlns:wne="http://schemas.microsoft.com/office/word/2006/wordml" xmlns:wps="http://schemas.microsoft.com/office/word/2010/wordprocessingShape" mc:Ignorable="w14 w15 w16se w16cid wp14">
   <w:body>
     <w:p>
       <w:pPr>
@@ -98,7 +98,22 @@
               </w:rPr>
             </w:pPr>
             <w:r>
-              <w:t>17 Fairway, York, YO30 5QA UK</w:t>
+              <w:t>62 Highfield Crescent</w:t>
+            </w:r>
+            <w:r>
+              <w:t xml:space="preserve">, </w:t>
+            </w:r>
+            <w:r>
+              <w:t>Thorne</w:t>
+            </w:r>
+            <w:r>
+              <w:t xml:space="preserve">, </w:t>
+            </w:r>
+            <w:r>
+              <w:t>DN8 4DW</w:t>
+            </w:r>
+            <w:r>
+              <w:t xml:space="preserve"> UK</w:t>
             </w:r>
           </w:p>
         </w:tc>
@@ -112,7 +127,7 @@
                 <w:rPr>
                   <w:rStyle w:val="Hyperlink"/>
                 </w:rPr>
-                <w:t>http://www.funkysi1701.com</w:t>
+                <w:t>https://www.funkysi1701.com</w:t>
               </w:r>
             </w:hyperlink>
           </w:p>
@@ -266,6 +281,9 @@
       </w:r>
       <w:proofErr w:type="spellEnd"/>
       <w:r>
+        <w:t>, jQuery</w:t>
+      </w:r>
+      <w:r>
         <w:t>, SQL Server</w:t>
       </w:r>
       <w:r>
@@ -320,109 +338,153 @@
     </w:p>
     <w:p>
       <w:r>
-        <w:t>October 2016 – Present</w:t>
-      </w:r>
-      <w:r>
-        <w:tab/>
-      </w:r>
-      <w:r>
-        <w:tab/>
-      </w:r>
-      <w:r>
-        <w:tab/>
-        <w:t>Web Applications Developer for Counter Intelligence Retail</w:t>
-      </w:r>
-    </w:p>
-    <w:p>
-      <w:r>
-        <w:t xml:space="preserve">Responsible for the </w:t>
-      </w:r>
-      <w:r>
-        <w:t>design, d</w:t>
-      </w:r>
-      <w:r>
-        <w:t xml:space="preserve">evelopment and </w:t>
-      </w:r>
-      <w:r>
-        <w:t>release</w:t>
-      </w:r>
-      <w:r>
-        <w:t xml:space="preserve"> of all websites for CIR</w:t>
-      </w:r>
-      <w:r>
-        <w:t>’</w:t>
-      </w:r>
-      <w:r>
-        <w:t xml:space="preserve">s clients. </w:t>
-      </w:r>
-      <w:r>
-        <w:t xml:space="preserve">Implemented </w:t>
-      </w:r>
-      <w:r>
-        <w:t xml:space="preserve">a </w:t>
-      </w:r>
-      <w:r>
-        <w:t>source control process for all of CIR</w:t>
-      </w:r>
-      <w:r>
-        <w:t>’</w:t>
-      </w:r>
-      <w:r>
-        <w:t>s source code</w:t>
-      </w:r>
-      <w:r>
-        <w:t>, including introduc</w:t>
-      </w:r>
-      <w:r>
-        <w:t>ing</w:t>
-      </w:r>
-      <w:r>
-        <w:t xml:space="preserve"> git to </w:t>
-      </w:r>
-      <w:r>
-        <w:t xml:space="preserve">the </w:t>
-      </w:r>
-      <w:r>
-        <w:t>SQL development team</w:t>
-      </w:r>
-      <w:r>
-        <w:t>. Developed and implemented a continuous deployment pipeline</w:t>
-      </w:r>
-      <w:r>
-        <w:t xml:space="preserve"> with approval gates and code reviews using Visual Studio Team Services</w:t>
-      </w:r>
-      <w:r>
-        <w:t>.</w:t>
-      </w:r>
-      <w:r>
-        <w:t xml:space="preserve"> </w:t>
-      </w:r>
-      <w:r>
-        <w:t xml:space="preserve">Rearchitected a legacy </w:t>
-      </w:r>
-      <w:proofErr w:type="spellStart"/>
-      <w:r>
-        <w:t>webform</w:t>
-      </w:r>
-      <w:proofErr w:type="spellEnd"/>
-      <w:r>
-        <w:t xml:space="preserve"> application to A</w:t>
-      </w:r>
-      <w:r>
-        <w:t>SP.</w:t>
-      </w:r>
-      <w:r>
-        <w:t>Net MVC</w:t>
-      </w:r>
-      <w:r>
-        <w:t>. Load Monthly data to CIR</w:t>
-      </w:r>
-      <w:r>
-        <w:t>’</w:t>
+        <w:t>Ju</w:t>
+      </w:r>
+      <w:r>
+        <w:t xml:space="preserve">ne 2018 – </w:t>
+      </w:r>
+      <w:r>
+        <w:t>P</w:t>
       </w:r>
       <w:bookmarkStart w:id="0" w:name="_GoBack"/>
       <w:bookmarkEnd w:id="0"/>
       <w:r>
+        <w:t>resent</w:t>
+      </w:r>
+      <w:r>
+        <w:tab/>
+      </w:r>
+      <w:r>
+        <w:tab/>
+      </w:r>
+      <w:r>
+        <w:tab/>
+        <w:t>Software Engineer for Tunstall Healthcare</w:t>
+      </w:r>
+    </w:p>
+    <w:p>
+      <w:r>
+        <w:t>Working in a busy agile development team, fixing bugs, developing new features, liaising with business owners and testers,</w:t>
+      </w:r>
+      <w:r>
+        <w:t xml:space="preserve"> </w:t>
+      </w:r>
+      <w:r>
+        <w:t xml:space="preserve">discussing requirements, documenting processes and learning new skills. </w:t>
+      </w:r>
+      <w:r>
+        <w:t>I have helped bring about code reviews for all checked in code</w:t>
+      </w:r>
+      <w:r>
+        <w:t>. Involved in adding new APIs and helped build a template for the swagger API documentation.</w:t>
+      </w:r>
+    </w:p>
+    <w:p>
+      <w:pPr>
+        <w:ind w:left="3544" w:hanging="3544"/>
+      </w:pPr>
+      <w:r>
+        <w:t xml:space="preserve">October 2016 – </w:t>
+      </w:r>
+      <w:r>
+        <w:t>June 2018</w:t>
+      </w:r>
+      <w:r>
+        <w:tab/>
+      </w:r>
+      <w:r>
+        <w:t>Web Applications Developer for Counter Intelligence Retail</w:t>
+      </w:r>
+      <w:r>
+        <w:t xml:space="preserve"> (later </w:t>
+      </w:r>
+      <w:r>
+        <w:t>NPD Travel Retail</w:t>
+      </w:r>
+      <w:r>
+        <w:t>)</w:t>
+      </w:r>
+    </w:p>
+    <w:p>
+      <w:r>
+        <w:t xml:space="preserve">Responsible for the </w:t>
+      </w:r>
+      <w:r>
+        <w:t>design, d</w:t>
+      </w:r>
+      <w:r>
+        <w:t xml:space="preserve">evelopment and </w:t>
+      </w:r>
+      <w:r>
+        <w:t>release</w:t>
+      </w:r>
+      <w:r>
+        <w:t xml:space="preserve"> of all websites for CIR</w:t>
+      </w:r>
+      <w:r>
+        <w:t>’</w:t>
+      </w:r>
+      <w:r>
+        <w:t xml:space="preserve">s clients. </w:t>
+      </w:r>
+      <w:r>
+        <w:t xml:space="preserve">Implemented </w:t>
+      </w:r>
+      <w:r>
+        <w:t xml:space="preserve">a </w:t>
+      </w:r>
+      <w:r>
+        <w:t>source control process for all of CIR</w:t>
+      </w:r>
+      <w:r>
+        <w:t>’</w:t>
+      </w:r>
+      <w:r>
+        <w:t>s source code</w:t>
+      </w:r>
+      <w:r>
+        <w:t>, including introduc</w:t>
+      </w:r>
+      <w:r>
+        <w:t>ing</w:t>
+      </w:r>
+      <w:r>
+        <w:t xml:space="preserve"> git to </w:t>
+      </w:r>
+      <w:r>
+        <w:t xml:space="preserve">the </w:t>
+      </w:r>
+      <w:r>
+        <w:t>SQL development team</w:t>
+      </w:r>
+      <w:r>
+        <w:t>. Developed and implemented a continuous deployment pipeline</w:t>
+      </w:r>
+      <w:r>
+        <w:t xml:space="preserve"> with approval gates and code reviews using Visual Studio Team Services</w:t>
+      </w:r>
+      <w:r>
+        <w:t>.</w:t>
+      </w:r>
+      <w:r>
+        <w:t xml:space="preserve"> </w:t>
+      </w:r>
+      <w:r>
+        <w:t>Rearchitected a legacy webform application to A</w:t>
+      </w:r>
+      <w:r>
+        <w:t>SP.</w:t>
+      </w:r>
+      <w:r>
+        <w:t>Net MVC</w:t>
+      </w:r>
+      <w:r>
+        <w:t>. Load Monthly data to CIR</w:t>
+      </w:r>
+      <w:r>
+        <w:t>’</w:t>
+      </w:r>
+      <w:r>
         <w:t xml:space="preserve">s website and involved in ways to automate this to reduce errors. Regularly review code written by others and mentoring of junior members of the team. </w:t>
       </w:r>
       <w:r>
@@ -637,11 +699,7 @@
     </w:p>
     <w:p>
       <w:r>
-        <w:t xml:space="preserve">Worked as part of the Agency team, tasks included transferring customers Collective Investments from one Independent Financial Adviser to another, updating IFA commission accounts, dealing with queries from our Call Centre and other </w:t>
-      </w:r>
-      <w:r>
-        <w:lastRenderedPageBreak/>
-        <w:t>commission queries. I have been involved with training our call centre on how to check for commission information for IFA’s and customers.</w:t>
+        <w:t>Worked as part of the Agency team, tasks included transferring customers Collective Investments from one Independent Financial Adviser to another, updating IFA commission accounts, dealing with queries from our Call Centre and other commission queries. I have been involved with training our call centre on how to check for commission information for IFA’s and customers.</w:t>
       </w:r>
     </w:p>
     <w:p>
@@ -825,7 +883,7 @@
 </file>
 
 <file path=word/numbering.xml><?xml version="1.0" encoding="utf-8"?>
-<w:numbering xmlns:wpc="http://schemas.microsoft.com/office/word/2010/wordprocessingCanvas" xmlns:cx="http://schemas.microsoft.com/office/drawing/2014/chartex" xmlns:cx1="http://schemas.microsoft.com/office/drawing/2015/9/8/chartex" xmlns:mc="http://schemas.openxmlformats.org/markup-compatibility/2006" xmlns:o="urn:schemas-microsoft-com:office:office" xmlns:r="http://schemas.openxmlformats.org/officeDocument/2006/relationships" xmlns:m="http://schemas.openxmlformats.org/officeDocument/2006/math" xmlns:v="urn:schemas-microsoft-com:vml" xmlns:wp14="http://schemas.microsoft.com/office/word/2010/wordprocessingDrawing" xmlns:wp="http://schemas.openxmlformats.org/drawingml/2006/wordprocessingDrawing" xmlns:w10="urn:schemas-microsoft-com:office:word" xmlns:w="http://schemas.openxmlformats.org/wordprocessingml/2006/main" xmlns:w14="http://schemas.microsoft.com/office/word/2010/wordml" xmlns:w15="http://schemas.microsoft.com/office/word/2012/wordml" xmlns:w16se="http://schemas.microsoft.com/office/word/2015/wordml/symex" xmlns:wpg="http://schemas.microsoft.com/office/word/2010/wordprocessingGroup" xmlns:wpi="http://schemas.microsoft.com/office/word/2010/wordprocessingInk" xmlns:wne="http://schemas.microsoft.com/office/word/2006/wordml" xmlns:wps="http://schemas.microsoft.com/office/word/2010/wordprocessingShape" mc:Ignorable="w14 w15 w16se wp14">
+<w:numbering xmlns:wpc="http://schemas.microsoft.com/office/word/2010/wordprocessingCanvas" xmlns:cx="http://schemas.microsoft.com/office/drawing/2014/chartex" xmlns:cx1="http://schemas.microsoft.com/office/drawing/2015/9/8/chartex" xmlns:cx2="http://schemas.microsoft.com/office/drawing/2015/10/21/chartex" xmlns:cx3="http://schemas.microsoft.com/office/drawing/2016/5/9/chartex" xmlns:cx4="http://schemas.microsoft.com/office/drawing/2016/5/10/chartex" xmlns:cx5="http://schemas.microsoft.com/office/drawing/2016/5/11/chartex" xmlns:cx6="http://schemas.microsoft.com/office/drawing/2016/5/12/chartex" xmlns:cx7="http://schemas.microsoft.com/office/drawing/2016/5/13/chartex" xmlns:cx8="http://schemas.microsoft.com/office/drawing/2016/5/14/chartex" xmlns:mc="http://schemas.openxmlformats.org/markup-compatibility/2006" xmlns:aink="http://schemas.microsoft.com/office/drawing/2016/ink" xmlns:am3d="http://schemas.microsoft.com/office/drawing/2017/model3d" xmlns:o="urn:schemas-microsoft-com:office:office" xmlns:r="http://schemas.openxmlformats.org/officeDocument/2006/relationships" xmlns:m="http://schemas.openxmlformats.org/officeDocument/2006/math" xmlns:v="urn:schemas-microsoft-com:vml" xmlns:wp14="http://schemas.microsoft.com/office/word/2010/wordprocessingDrawing" xmlns:wp="http://schemas.openxmlformats.org/drawingml/2006/wordprocessingDrawing" xmlns:w10="urn:schemas-microsoft-com:office:word" xmlns:w="http://schemas.openxmlformats.org/wordprocessingml/2006/main" xmlns:w14="http://schemas.microsoft.com/office/word/2010/wordml" xmlns:w15="http://schemas.microsoft.com/office/word/2012/wordml" xmlns:w16cid="http://schemas.microsoft.com/office/word/2016/wordml/cid" xmlns:w16se="http://schemas.microsoft.com/office/word/2015/wordml/symex" xmlns:wpg="http://schemas.microsoft.com/office/word/2010/wordprocessingGroup" xmlns:wpi="http://schemas.microsoft.com/office/word/2010/wordprocessingInk" xmlns:wne="http://schemas.microsoft.com/office/word/2006/wordml" xmlns:wps="http://schemas.microsoft.com/office/word/2010/wordprocessingShape" mc:Ignorable="w14 w15 w16se w16cid wp14">
   <w:abstractNum w:abstractNumId="0" w15:restartNumberingAfterBreak="0">
     <w:nsid w:val="52A135E6"/>
     <w:multiLevelType w:val="hybridMultilevel"/>
@@ -946,7 +1004,7 @@
 </file>
 
 <file path=word/styles.xml><?xml version="1.0" encoding="utf-8"?>
-<w:styles xmlns:mc="http://schemas.openxmlformats.org/markup-compatibility/2006" xmlns:r="http://schemas.openxmlformats.org/officeDocument/2006/relationships" xmlns:w="http://schemas.openxmlformats.org/wordprocessingml/2006/main" xmlns:w14="http://schemas.microsoft.com/office/word/2010/wordml" xmlns:w15="http://schemas.microsoft.com/office/word/2012/wordml" xmlns:w16se="http://schemas.microsoft.com/office/word/2015/wordml/symex" mc:Ignorable="w14 w15 w16se">
+<w:styles xmlns:mc="http://schemas.openxmlformats.org/markup-compatibility/2006" xmlns:r="http://schemas.openxmlformats.org/officeDocument/2006/relationships" xmlns:w="http://schemas.openxmlformats.org/wordprocessingml/2006/main" xmlns:w14="http://schemas.microsoft.com/office/word/2010/wordml" xmlns:w15="http://schemas.microsoft.com/office/word/2012/wordml" xmlns:w16cid="http://schemas.microsoft.com/office/word/2016/wordml/cid" xmlns:w16se="http://schemas.microsoft.com/office/word/2015/wordml/symex" mc:Ignorable="w14 w15 w16se w16cid">
   <w:docDefaults>
     <w:rPrDefault>
       <w:rPr>
@@ -962,7 +1020,7 @@
       </w:pPr>
     </w:pPrDefault>
   </w:docDefaults>
-  <w:latentStyles w:defLockedState="0" w:defUIPriority="99" w:defSemiHidden="0" w:defUnhideWhenUsed="0" w:defQFormat="0" w:count="371">
+  <w:latentStyles w:defLockedState="0" w:defUIPriority="99" w:defSemiHidden="0" w:defUnhideWhenUsed="0" w:defQFormat="0" w:count="375">
     <w:lsdException w:name="Normal" w:uiPriority="0" w:qFormat="1"/>
     <w:lsdException w:name="heading 1" w:uiPriority="9" w:qFormat="1"/>
     <w:lsdException w:name="heading 2" w:semiHidden="1" w:uiPriority="9" w:unhideWhenUsed="1" w:qFormat="1"/>
@@ -1334,6 +1392,10 @@
     <w:lsdException w:name="List Table 5 Dark Accent 6" w:uiPriority="50"/>
     <w:lsdException w:name="List Table 6 Colorful Accent 6" w:uiPriority="51"/>
     <w:lsdException w:name="List Table 7 Colorful Accent 6" w:uiPriority="52"/>
+    <w:lsdException w:name="Mention" w:semiHidden="1" w:unhideWhenUsed="1"/>
+    <w:lsdException w:name="Smart Hyperlink" w:semiHidden="1" w:unhideWhenUsed="1"/>
+    <w:lsdException w:name="Hashtag" w:semiHidden="1" w:unhideWhenUsed="1"/>
+    <w:lsdException w:name="Unresolved Mention" w:semiHidden="1" w:unhideWhenUsed="1"/>
   </w:latentStyles>
   <w:style w:type="paragraph" w:default="1" w:styleId="Normal">
     <w:name w:val="Normal"/>
@@ -1435,6 +1497,18 @@
       <w:rFonts w:ascii="Segoe UI" w:hAnsi="Segoe UI" w:cs="Segoe UI"/>
       <w:sz w:val="18"/>
       <w:szCs w:val="18"/>
+    </w:rPr>
+  </w:style>
+  <w:style w:type="character" w:styleId="UnresolvedMention">
+    <w:name w:val="Unresolved Mention"/>
+    <w:basedOn w:val="DefaultParagraphFont"/>
+    <w:uiPriority w:val="99"/>
+    <w:semiHidden/>
+    <w:unhideWhenUsed/>
+    <w:rsid w:val="00A70A76"/>
+    <w:rPr>
+      <w:color w:val="605E5C"/>
+      <w:shd w:val="clear" w:color="auto" w:fill="E1DFDD"/>
     </w:rPr>
   </w:style>
 </w:styles>

</xml_diff>

<commit_message>
Remove address and new role
</commit_message>
<xml_diff>
--- a/CVSimonFoster.docx
+++ b/CVSimonFoster.docx
@@ -49,13 +49,8 @@
             <w:pPr>
               <w:rPr>
                 <w:b/>
-                <w:sz w:val="32"/>
-                <w:szCs w:val="32"/>
               </w:rPr>
             </w:pPr>
-            <w:r>
-              <w:t>07906028412</w:t>
-            </w:r>
           </w:p>
         </w:tc>
         <w:tc>
@@ -98,22 +93,7 @@
               </w:rPr>
             </w:pPr>
             <w:r>
-              <w:t>62 Highfield Crescent</w:t>
-            </w:r>
-            <w:r>
-              <w:t xml:space="preserve">, </w:t>
-            </w:r>
-            <w:r>
-              <w:t>Thorne</w:t>
-            </w:r>
-            <w:r>
-              <w:t xml:space="preserve">, </w:t>
-            </w:r>
-            <w:r>
-              <w:t>DN8 4DW</w:t>
-            </w:r>
-            <w:r>
-              <w:t xml:space="preserve"> UK</w:t>
+              <w:t>North Yorkshire, UK</w:t>
             </w:r>
           </w:p>
         </w:tc>
@@ -273,13 +253,8 @@
         <w:t xml:space="preserve">echnologies including </w:t>
       </w:r>
       <w:r>
-        <w:t xml:space="preserve">C# .Net, </w:t>
-      </w:r>
-      <w:proofErr w:type="spellStart"/>
-      <w:r>
-        <w:t>Javascript</w:t>
-      </w:r>
-      <w:proofErr w:type="spellEnd"/>
+        <w:t>C# .Net, Javascript</w:t>
+      </w:r>
       <w:r>
         <w:t>, jQuery</w:t>
       </w:r>
@@ -302,15 +277,7 @@
         <w:t xml:space="preserve"> </w:t>
       </w:r>
       <w:r>
-        <w:t xml:space="preserve">Coming from a </w:t>
-      </w:r>
-      <w:proofErr w:type="spellStart"/>
-      <w:r>
-        <w:t>SysAdmin</w:t>
-      </w:r>
-      <w:proofErr w:type="spellEnd"/>
-      <w:r>
-        <w:t xml:space="preserve"> background I have a strong interest in making the deployment process easier and automating every step of development</w:t>
+        <w:t>Coming from a SysAdmin background I have a strong interest in making the deployment process easier and automating every step of development</w:t>
       </w:r>
       <w:r>
         <w:t xml:space="preserve">. </w:t>
@@ -337,6 +304,57 @@
       </w:r>
     </w:p>
     <w:p>
+      <w:pPr>
+        <w:rPr>
+          <w:bCs/>
+        </w:rPr>
+      </w:pPr>
+      <w:r>
+        <w:rPr>
+          <w:bCs/>
+        </w:rPr>
+        <w:t>July</w:t>
+      </w:r>
+      <w:r>
+        <w:rPr>
+          <w:bCs/>
+        </w:rPr>
+        <w:t xml:space="preserve"> 2019 – Present</w:t>
+      </w:r>
+      <w:r>
+        <w:rPr>
+          <w:bCs/>
+        </w:rPr>
+        <w:tab/>
+      </w:r>
+      <w:r>
+        <w:rPr>
+          <w:bCs/>
+        </w:rPr>
+        <w:tab/>
+      </w:r>
+      <w:r>
+        <w:rPr>
+          <w:bCs/>
+        </w:rPr>
+        <w:tab/>
+        <w:t>IT Consultant and Contract Developer working with Eurosafe UK</w:t>
+      </w:r>
+    </w:p>
+    <w:p>
+      <w:pPr>
+        <w:rPr>
+          <w:bCs/>
+        </w:rPr>
+      </w:pPr>
+      <w:r>
+        <w:rPr>
+          <w:bCs/>
+        </w:rPr>
+        <w:t>Working with my client Eurosafe UK to architect, build and deploy solutions to the business needs. Utilizing modern technologies like .Net Core, Rest APIs, Azure, Azure DevOps. Assisting the CEO to migrate to new platforms to suit the business needs of today. Working with the business to ensure requirements given match what is being built and what is needed.</w:t>
+      </w:r>
+    </w:p>
+    <w:p>
       <w:r>
         <w:t>Ju</w:t>
       </w:r>
@@ -344,342 +362,310 @@
         <w:t xml:space="preserve">ne 2018 – </w:t>
       </w:r>
       <w:r>
-        <w:t>P</w:t>
-      </w:r>
+        <w:t>June 2019</w:t>
+      </w:r>
+      <w:r>
+        <w:tab/>
+      </w:r>
+      <w:r>
+        <w:tab/>
+      </w:r>
+      <w:r>
+        <w:tab/>
+        <w:t>Software Engineer for Tunstall Healthcare</w:t>
+      </w:r>
+    </w:p>
+    <w:p>
+      <w:r>
+        <w:t>Working in a busy agile development team, fixing bugs, developing new features, liaising with business owners and testers,</w:t>
+      </w:r>
+      <w:r>
+        <w:t xml:space="preserve"> </w:t>
+      </w:r>
+      <w:r>
+        <w:t xml:space="preserve">discussing requirements, documenting processes and learning new skills. </w:t>
+      </w:r>
+      <w:r>
+        <w:t>I have helped bring about code reviews for all checked in code</w:t>
+      </w:r>
+      <w:r>
+        <w:t>. Involved in adding new APIs and helped build a template for the swagger API documentation.</w:t>
+      </w:r>
+      <w:r>
+        <w:t xml:space="preserve"> Mentoring graduate developers.</w:t>
+      </w:r>
+    </w:p>
+    <w:p>
+      <w:pPr>
+        <w:ind w:left="3544" w:hanging="3544"/>
+      </w:pPr>
+      <w:r>
+        <w:t xml:space="preserve">October 2016 – </w:t>
+      </w:r>
+      <w:r>
+        <w:t>June 2018</w:t>
+      </w:r>
+      <w:r>
+        <w:tab/>
+      </w:r>
+      <w:r>
+        <w:t>Web Applications Developer for Counter Intelligence Retail</w:t>
+      </w:r>
+      <w:r>
+        <w:t xml:space="preserve"> (later </w:t>
+      </w:r>
+      <w:r>
+        <w:t>NPD Travel Retail</w:t>
+      </w:r>
+      <w:r>
+        <w:t>)</w:t>
+      </w:r>
+    </w:p>
+    <w:p>
+      <w:r>
+        <w:t xml:space="preserve">Responsible for the </w:t>
+      </w:r>
+      <w:r>
+        <w:t>design, d</w:t>
+      </w:r>
+      <w:r>
+        <w:t xml:space="preserve">evelopment and </w:t>
+      </w:r>
+      <w:r>
+        <w:t>release</w:t>
+      </w:r>
+      <w:r>
+        <w:t xml:space="preserve"> of all websites for CIR</w:t>
+      </w:r>
+      <w:r>
+        <w:t>’</w:t>
+      </w:r>
+      <w:r>
+        <w:t xml:space="preserve">s clients. </w:t>
+      </w:r>
+      <w:r>
+        <w:t xml:space="preserve">Implemented </w:t>
+      </w:r>
+      <w:r>
+        <w:t xml:space="preserve">a </w:t>
+      </w:r>
+      <w:r>
+        <w:t>source control process for all of CIR</w:t>
+      </w:r>
+      <w:r>
+        <w:t>’</w:t>
+      </w:r>
+      <w:r>
+        <w:t>s source code</w:t>
+      </w:r>
+      <w:r>
+        <w:t>, including introduc</w:t>
+      </w:r>
+      <w:r>
+        <w:t>ing</w:t>
+      </w:r>
+      <w:r>
+        <w:t xml:space="preserve"> git to </w:t>
+      </w:r>
+      <w:r>
+        <w:t xml:space="preserve">the </w:t>
+      </w:r>
+      <w:r>
+        <w:t>SQL development team</w:t>
+      </w:r>
+      <w:r>
+        <w:t>. Developed and implemented a continuous deployment pipeline</w:t>
+      </w:r>
+      <w:r>
+        <w:t xml:space="preserve"> with approval gates and code reviews using Visual Studio Team Services</w:t>
+      </w:r>
+      <w:r>
+        <w:t>.</w:t>
+      </w:r>
+      <w:r>
+        <w:t xml:space="preserve"> </w:t>
+      </w:r>
+      <w:r>
+        <w:t>Rearchitected a legacy webform application to A</w:t>
+      </w:r>
+      <w:r>
+        <w:t>SP.</w:t>
+      </w:r>
+      <w:r>
+        <w:t>Net MVC</w:t>
+      </w:r>
+      <w:r>
+        <w:t>. Load Monthly data to CIR</w:t>
+      </w:r>
+      <w:r>
+        <w:t>’</w:t>
+      </w:r>
+      <w:r>
+        <w:t xml:space="preserve">s website and involved in ways to automate this to reduce errors. Regularly review code written by others and mentoring of junior members of the team. </w:t>
+      </w:r>
+      <w:r>
+        <w:t>Migrated web applications from a single IIS server to Azure PaaS hosting with global redundancy.</w:t>
+      </w:r>
+      <w:r>
+        <w:t xml:space="preserve">  </w:t>
+      </w:r>
+    </w:p>
+    <w:p>
+      <w:r>
+        <w:t xml:space="preserve">June 2014 </w:t>
+      </w:r>
+      <w:r>
+        <w:t>–</w:t>
+      </w:r>
+      <w:r>
+        <w:t xml:space="preserve"> October 2016</w:t>
+      </w:r>
+      <w:r>
+        <w:tab/>
+      </w:r>
+      <w:r>
+        <w:tab/>
+        <w:t>Developer/IT Manager for Eurosafe UK</w:t>
+      </w:r>
+    </w:p>
+    <w:p>
+      <w:r>
+        <w:t xml:space="preserve">In addition to my IT Manager role </w:t>
+      </w:r>
+      <w:r>
+        <w:t xml:space="preserve">I </w:t>
+      </w:r>
+      <w:r>
+        <w:t xml:space="preserve">also </w:t>
+      </w:r>
+      <w:r>
+        <w:t xml:space="preserve">project manage and work very closely with our </w:t>
+      </w:r>
+      <w:r>
+        <w:t xml:space="preserve">external </w:t>
+      </w:r>
+      <w:r>
+        <w:t xml:space="preserve">development team to deliver improvements to our Cloud computing (SaaS) platform </w:t>
+      </w:r>
+      <w:r>
+        <w:t>working with Visual Studio, Azure, git and SQL Server.</w:t>
+      </w:r>
+      <w:r>
+        <w:t xml:space="preserve"> I also continue to develop our internal line-of-business applications written in SQL Server using MS Access </w:t>
+      </w:r>
+      <w:r>
+        <w:t>VBA</w:t>
+      </w:r>
+      <w:r>
+        <w:t xml:space="preserve"> front-ends.</w:t>
+      </w:r>
+      <w:r>
+        <w:t xml:space="preserve"> </w:t>
+      </w:r>
+      <w:r>
+        <w:t xml:space="preserve">Previous projects include automating the asbestos Management Re-Inspection process from booking audits right through to invoicing, creating systems to manage asbestos contaminations and no access areas and restructured and improved reporting for the </w:t>
+      </w:r>
+      <w:r>
+        <w:t xml:space="preserve">company’s </w:t>
+      </w:r>
+      <w:r>
+        <w:t>project diary.</w:t>
+      </w:r>
+      <w:r>
+        <w:t xml:space="preserve"> I </w:t>
+      </w:r>
+      <w:r>
+        <w:t>have experience</w:t>
+      </w:r>
+      <w:r>
+        <w:t xml:space="preserve"> </w:t>
+      </w:r>
+      <w:r>
+        <w:t>of</w:t>
+      </w:r>
+      <w:r>
+        <w:t xml:space="preserve"> DevOps,</w:t>
+      </w:r>
+      <w:r>
+        <w:t xml:space="preserve"> installing and maintaining a T</w:t>
+      </w:r>
+      <w:r>
+        <w:t>eam</w:t>
+      </w:r>
+      <w:r>
+        <w:t>C</w:t>
+      </w:r>
+      <w:r>
+        <w:t>ity build server to deliver frequent updates to our internal databases and our SaaS product</w:t>
+      </w:r>
+      <w:r>
+        <w:t xml:space="preserve"> while minimising downtime for the business</w:t>
+      </w:r>
+      <w:r>
+        <w:t xml:space="preserve">.  </w:t>
+      </w:r>
+    </w:p>
+    <w:p>
+      <w:r>
+        <w:t xml:space="preserve">January 2011 </w:t>
+      </w:r>
+      <w:r>
+        <w:t>–</w:t>
+      </w:r>
+      <w:r>
+        <w:t xml:space="preserve"> </w:t>
+      </w:r>
+      <w:r>
+        <w:t>June 2014</w:t>
+      </w:r>
+      <w:r>
+        <w:t xml:space="preserve"> </w:t>
+      </w:r>
+      <w:r>
+        <w:tab/>
+      </w:r>
+      <w:r>
+        <w:tab/>
+        <w:t xml:space="preserve">IT Manager for Eurosafe UK </w:t>
+      </w:r>
+    </w:p>
+    <w:p>
+      <w:r>
+        <w:t xml:space="preserve">Manage the IT department for Eurosafe UK, responsible for the running of all the IT systems, and managing the workloads of the other IT staff members. Involved in network upgrade project in consultation with the company directors. Deal with Contractors and Consultants to ensure delivery of solutions to day to day problems. Ensure the smooth running of the companies Cloud computing products. </w:t>
+      </w:r>
+    </w:p>
+    <w:p>
+      <w:r>
+        <w:lastRenderedPageBreak/>
+        <w:t xml:space="preserve">October 2006 – </w:t>
+      </w:r>
+      <w:r>
+        <w:t xml:space="preserve">January 2011 </w:t>
+      </w:r>
+      <w:r>
+        <w:tab/>
+      </w:r>
+      <w:r>
+        <w:tab/>
+      </w:r>
+      <w:r>
+        <w:t>System Administrator for Eurosafe UK</w:t>
+      </w:r>
+    </w:p>
+    <w:p>
+      <w:r>
+        <w:t>Worked as part of the IT support team, providing front line support to the company, which includes support via phone/e-mail for two branch offices in Derby and Basingstoke. I also provide phone/email support to clients and contractors for a busy data sharing website. I am responsible for ensuring the weekly backups run, administering users and computers with active directory,</w:t>
+      </w:r>
+      <w:r>
+        <w:t xml:space="preserve"> </w:t>
+      </w:r>
+      <w:r>
+        <w:t>maintaining the company websites, maintaining FTP, VPN and Exchange, converting Health and Safety files into HTML and all other IT related tasks.</w:t>
+      </w:r>
+    </w:p>
+    <w:p>
       <w:bookmarkStart w:id="0" w:name="_GoBack"/>
       <w:bookmarkEnd w:id="0"/>
-      <w:r>
-        <w:t>resent</w:t>
-      </w:r>
-      <w:r>
-        <w:tab/>
-      </w:r>
-      <w:r>
-        <w:tab/>
-      </w:r>
-      <w:r>
-        <w:tab/>
-        <w:t>Software Engineer for Tunstall Healthcare</w:t>
-      </w:r>
-    </w:p>
-    <w:p>
-      <w:r>
-        <w:t>Working in a busy agile development team, fixing bugs, developing new features, liaising with business owners and testers,</w:t>
-      </w:r>
-      <w:r>
-        <w:t xml:space="preserve"> </w:t>
-      </w:r>
-      <w:r>
-        <w:t xml:space="preserve">discussing requirements, documenting processes and learning new skills. </w:t>
-      </w:r>
-      <w:r>
-        <w:t>I have helped bring about code reviews for all checked in code</w:t>
-      </w:r>
-      <w:r>
-        <w:t>. Involved in adding new APIs and helped build a template for the swagger API documentation.</w:t>
-      </w:r>
-    </w:p>
-    <w:p>
-      <w:pPr>
-        <w:ind w:left="3544" w:hanging="3544"/>
-      </w:pPr>
-      <w:r>
-        <w:t xml:space="preserve">October 2016 – </w:t>
-      </w:r>
-      <w:r>
-        <w:t>June 2018</w:t>
-      </w:r>
-      <w:r>
-        <w:tab/>
-      </w:r>
-      <w:r>
-        <w:t>Web Applications Developer for Counter Intelligence Retail</w:t>
-      </w:r>
-      <w:r>
-        <w:t xml:space="preserve"> (later </w:t>
-      </w:r>
-      <w:r>
-        <w:t>NPD Travel Retail</w:t>
-      </w:r>
-      <w:r>
-        <w:t>)</w:t>
-      </w:r>
-    </w:p>
-    <w:p>
-      <w:r>
-        <w:t xml:space="preserve">Responsible for the </w:t>
-      </w:r>
-      <w:r>
-        <w:t>design, d</w:t>
-      </w:r>
-      <w:r>
-        <w:t xml:space="preserve">evelopment and </w:t>
-      </w:r>
-      <w:r>
-        <w:t>release</w:t>
-      </w:r>
-      <w:r>
-        <w:t xml:space="preserve"> of all websites for CIR</w:t>
-      </w:r>
-      <w:r>
-        <w:t>’</w:t>
-      </w:r>
-      <w:r>
-        <w:t xml:space="preserve">s clients. </w:t>
-      </w:r>
-      <w:r>
-        <w:t xml:space="preserve">Implemented </w:t>
-      </w:r>
-      <w:r>
-        <w:t xml:space="preserve">a </w:t>
-      </w:r>
-      <w:r>
-        <w:t>source control process for all of CIR</w:t>
-      </w:r>
-      <w:r>
-        <w:t>’</w:t>
-      </w:r>
-      <w:r>
-        <w:t>s source code</w:t>
-      </w:r>
-      <w:r>
-        <w:t>, including introduc</w:t>
-      </w:r>
-      <w:r>
-        <w:t>ing</w:t>
-      </w:r>
-      <w:r>
-        <w:t xml:space="preserve"> git to </w:t>
-      </w:r>
-      <w:r>
-        <w:t xml:space="preserve">the </w:t>
-      </w:r>
-      <w:r>
-        <w:t>SQL development team</w:t>
-      </w:r>
-      <w:r>
-        <w:t>. Developed and implemented a continuous deployment pipeline</w:t>
-      </w:r>
-      <w:r>
-        <w:t xml:space="preserve"> with approval gates and code reviews using Visual Studio Team Services</w:t>
-      </w:r>
-      <w:r>
-        <w:t>.</w:t>
-      </w:r>
-      <w:r>
-        <w:t xml:space="preserve"> </w:t>
-      </w:r>
-      <w:r>
-        <w:t>Rearchitected a legacy webform application to A</w:t>
-      </w:r>
-      <w:r>
-        <w:t>SP.</w:t>
-      </w:r>
-      <w:r>
-        <w:t>Net MVC</w:t>
-      </w:r>
-      <w:r>
-        <w:t>. Load Monthly data to CIR</w:t>
-      </w:r>
-      <w:r>
-        <w:t>’</w:t>
-      </w:r>
-      <w:r>
-        <w:t xml:space="preserve">s website and involved in ways to automate this to reduce errors. Regularly review code written by others and mentoring of junior members of the team. </w:t>
-      </w:r>
-      <w:r>
-        <w:t>Migrated web applications from a single IIS server to Azure PaaS hosting with global redundancy.</w:t>
-      </w:r>
-      <w:r>
-        <w:t xml:space="preserve">  </w:t>
-      </w:r>
-    </w:p>
-    <w:p>
-      <w:r>
-        <w:t xml:space="preserve">June 2014 </w:t>
-      </w:r>
-      <w:r>
-        <w:t>–</w:t>
-      </w:r>
-      <w:r>
-        <w:t xml:space="preserve"> October 2016</w:t>
-      </w:r>
-      <w:r>
-        <w:tab/>
-      </w:r>
-      <w:r>
-        <w:tab/>
-        <w:t xml:space="preserve">Developer/IT Manager for </w:t>
-      </w:r>
-      <w:proofErr w:type="spellStart"/>
-      <w:r>
-        <w:t>Eurosafe</w:t>
-      </w:r>
-      <w:proofErr w:type="spellEnd"/>
-      <w:r>
-        <w:t xml:space="preserve"> UK</w:t>
-      </w:r>
-    </w:p>
-    <w:p>
-      <w:r>
-        <w:t xml:space="preserve">In addition to my IT Manager role </w:t>
-      </w:r>
-      <w:r>
-        <w:t xml:space="preserve">I </w:t>
-      </w:r>
-      <w:r>
-        <w:t xml:space="preserve">also </w:t>
-      </w:r>
-      <w:r>
-        <w:t xml:space="preserve">project manage and work very closely with our </w:t>
-      </w:r>
-      <w:r>
-        <w:t xml:space="preserve">external </w:t>
-      </w:r>
-      <w:r>
-        <w:t xml:space="preserve">development team to deliver improvements to our Cloud computing (SaaS) platform </w:t>
-      </w:r>
-      <w:r>
-        <w:t>working with Visual Studio, Azure, git and SQL Server.</w:t>
-      </w:r>
-      <w:r>
-        <w:t xml:space="preserve"> I also continue to develop our internal line-of-business applications written in SQL Server using MS Access </w:t>
-      </w:r>
-      <w:r>
-        <w:t>VBA</w:t>
-      </w:r>
-      <w:r>
-        <w:t xml:space="preserve"> front-ends.</w:t>
-      </w:r>
-      <w:r>
-        <w:t xml:space="preserve"> </w:t>
-      </w:r>
-      <w:r>
-        <w:t xml:space="preserve">Previous projects include automating the asbestos Management Re-Inspection process from booking audits right through to invoicing, creating systems to manage asbestos contaminations and no access areas and restructured and improved reporting for the </w:t>
-      </w:r>
-      <w:r>
-        <w:t xml:space="preserve">company’s </w:t>
-      </w:r>
-      <w:r>
-        <w:t>project diary.</w:t>
-      </w:r>
-      <w:r>
-        <w:t xml:space="preserve"> I </w:t>
-      </w:r>
-      <w:r>
-        <w:t>have experience</w:t>
-      </w:r>
-      <w:r>
-        <w:t xml:space="preserve"> </w:t>
-      </w:r>
-      <w:r>
-        <w:t>of</w:t>
-      </w:r>
-      <w:r>
-        <w:t xml:space="preserve"> DevOps,</w:t>
-      </w:r>
-      <w:r>
-        <w:t xml:space="preserve"> installing and maintaining a T</w:t>
-      </w:r>
-      <w:r>
-        <w:t>eam</w:t>
-      </w:r>
-      <w:r>
-        <w:t>C</w:t>
-      </w:r>
-      <w:r>
-        <w:t>ity build server to deliver frequent updates to our internal databases and our SaaS product</w:t>
-      </w:r>
-      <w:r>
-        <w:t xml:space="preserve"> while minimising downtime for the business</w:t>
-      </w:r>
-      <w:r>
-        <w:t xml:space="preserve">.  </w:t>
-      </w:r>
-    </w:p>
-    <w:p>
-      <w:r>
-        <w:t xml:space="preserve">January 2011 </w:t>
-      </w:r>
-      <w:r>
-        <w:t>–</w:t>
-      </w:r>
-      <w:r>
-        <w:t xml:space="preserve"> </w:t>
-      </w:r>
-      <w:r>
-        <w:t>June 2014</w:t>
-      </w:r>
-      <w:r>
-        <w:t xml:space="preserve"> </w:t>
-      </w:r>
-      <w:r>
-        <w:tab/>
-      </w:r>
-      <w:r>
-        <w:tab/>
-        <w:t xml:space="preserve">IT Manager for </w:t>
-      </w:r>
-      <w:proofErr w:type="spellStart"/>
-      <w:r>
-        <w:t>Eurosafe</w:t>
-      </w:r>
-      <w:proofErr w:type="spellEnd"/>
-      <w:r>
-        <w:t xml:space="preserve"> UK </w:t>
-      </w:r>
-    </w:p>
-    <w:p>
-      <w:r>
-        <w:t xml:space="preserve">Manage the IT department for </w:t>
-      </w:r>
-      <w:proofErr w:type="spellStart"/>
-      <w:r>
-        <w:t>Eurosafe</w:t>
-      </w:r>
-      <w:proofErr w:type="spellEnd"/>
-      <w:r>
-        <w:t xml:space="preserve"> UK, responsible for the running of all the IT systems, and managing the workloads of the other IT staff members. Involved in network upgrade project in consultation with the company directors. Deal with Contractors and Consultants to ensure delivery of solutions to day to day problems. Ensure the smooth running of the companies Cloud computing products. </w:t>
-      </w:r>
-    </w:p>
-    <w:p>
-      <w:r>
-        <w:t xml:space="preserve">October 2006 – </w:t>
-      </w:r>
-      <w:r>
-        <w:t xml:space="preserve">January 2011 </w:t>
-      </w:r>
-      <w:r>
-        <w:tab/>
-      </w:r>
-      <w:r>
-        <w:tab/>
-      </w:r>
-      <w:r>
-        <w:t xml:space="preserve">System Administrator for </w:t>
-      </w:r>
-      <w:proofErr w:type="spellStart"/>
-      <w:r>
-        <w:t>Eurosafe</w:t>
-      </w:r>
-      <w:proofErr w:type="spellEnd"/>
-      <w:r>
-        <w:t xml:space="preserve"> UK</w:t>
-      </w:r>
-    </w:p>
-    <w:p>
-      <w:r>
-        <w:t>Worked as part of the IT support team, providing front line support to the company, which includes support via phone/e-mail for two branch offices in Derby and Basingstoke. I also provide phone/email support to clients and contractors for a busy data sharing website. I am responsible for ensuring the weekly backups run, administering users and computers with active directory,</w:t>
-      </w:r>
-      <w:r>
-        <w:t xml:space="preserve"> </w:t>
-      </w:r>
-      <w:r>
-        <w:t>maintaining the company websites, maintaining FTP, VPN and Exchange, converting Health and Safety files into HTML and all other IT related tasks.</w:t>
-      </w:r>
-    </w:p>
-    <w:p/>
-    <w:p>
       <w:r>
         <w:t xml:space="preserve">May 2005 </w:t>
       </w:r>
@@ -796,14 +782,7 @@
       </w:r>
       <w:r>
         <w:tab/>
-      </w:r>
-      <w:proofErr w:type="spellStart"/>
-      <w:r>
-        <w:t>MPhys</w:t>
-      </w:r>
-      <w:proofErr w:type="spellEnd"/>
-      <w:r>
-        <w:t xml:space="preserve"> (Hons) degree (2:2) in Experimental Physics University of York </w:t>
+        <w:t xml:space="preserve">MPhys (Hons) degree (2:2) in Experimental Physics University of York </w:t>
       </w:r>
       <w:r>
         <w:br/>
@@ -1020,7 +999,7 @@
       </w:pPr>
     </w:pPrDefault>
   </w:docDefaults>
-  <w:latentStyles w:defLockedState="0" w:defUIPriority="99" w:defSemiHidden="0" w:defUnhideWhenUsed="0" w:defQFormat="0" w:count="375">
+  <w:latentStyles w:defLockedState="0" w:defUIPriority="99" w:defSemiHidden="0" w:defUnhideWhenUsed="0" w:defQFormat="0" w:count="376">
     <w:lsdException w:name="Normal" w:uiPriority="0" w:qFormat="1"/>
     <w:lsdException w:name="heading 1" w:uiPriority="9" w:qFormat="1"/>
     <w:lsdException w:name="heading 2" w:semiHidden="1" w:uiPriority="9" w:unhideWhenUsed="1" w:qFormat="1"/>
@@ -1126,7 +1105,6 @@
     <w:lsdException w:name="HTML Sample" w:semiHidden="1" w:unhideWhenUsed="1"/>
     <w:lsdException w:name="HTML Typewriter" w:semiHidden="1" w:unhideWhenUsed="1"/>
     <w:lsdException w:name="HTML Variable" w:semiHidden="1" w:unhideWhenUsed="1"/>
-    <w:lsdException w:name="Normal Table" w:semiHidden="1" w:unhideWhenUsed="1"/>
     <w:lsdException w:name="annotation subject" w:semiHidden="1" w:unhideWhenUsed="1"/>
     <w:lsdException w:name="No List" w:semiHidden="1" w:unhideWhenUsed="1"/>
     <w:lsdException w:name="Outline List 1" w:semiHidden="1" w:unhideWhenUsed="1"/>
@@ -1173,10 +1151,8 @@
     <w:lsdException w:name="Table Subtle 2" w:semiHidden="1" w:unhideWhenUsed="1"/>
     <w:lsdException w:name="Table Web 1" w:semiHidden="1" w:unhideWhenUsed="1"/>
     <w:lsdException w:name="Table Web 2" w:semiHidden="1" w:unhideWhenUsed="1"/>
-    <w:lsdException w:name="Table Web 3" w:semiHidden="1" w:unhideWhenUsed="1"/>
     <w:lsdException w:name="Balloon Text" w:semiHidden="1" w:unhideWhenUsed="1"/>
     <w:lsdException w:name="Table Grid" w:uiPriority="59"/>
-    <w:lsdException w:name="Table Theme" w:semiHidden="1" w:unhideWhenUsed="1"/>
     <w:lsdException w:name="Placeholder Text" w:semiHidden="1"/>
     <w:lsdException w:name="No Spacing" w:uiPriority="1" w:qFormat="1"/>
     <w:lsdException w:name="Light Shading" w:uiPriority="60"/>
@@ -1396,6 +1372,7 @@
     <w:lsdException w:name="Smart Hyperlink" w:semiHidden="1" w:unhideWhenUsed="1"/>
     <w:lsdException w:name="Hashtag" w:semiHidden="1" w:unhideWhenUsed="1"/>
     <w:lsdException w:name="Unresolved Mention" w:semiHidden="1" w:unhideWhenUsed="1"/>
+    <w:lsdException w:name="Smart Link" w:semiHidden="1" w:unhideWhenUsed="1"/>
   </w:latentStyles>
   <w:style w:type="paragraph" w:default="1" w:styleId="Normal">
     <w:name w:val="Normal"/>

</xml_diff>

<commit_message>
Doncaster is not in North Yorkshire
</commit_message>
<xml_diff>
--- a/CVSimonFoster.docx
+++ b/CVSimonFoster.docx
@@ -86,7 +86,7 @@
               </w:rPr>
             </w:pPr>
             <w:r>
-              <w:t>North Yorkshire, UK</w:t>
+              <w:t>Yorkshire, UK</w:t>
             </w:r>
           </w:p>
         </w:tc>
@@ -246,13 +246,8 @@
         <w:t xml:space="preserve">echnologies including </w:t>
       </w:r>
       <w:r>
-        <w:t xml:space="preserve">C# .Net, </w:t>
-      </w:r>
-      <w:proofErr w:type="spellStart"/>
-      <w:r>
-        <w:t>Javascript</w:t>
-      </w:r>
-      <w:proofErr w:type="spellEnd"/>
+        <w:t>C# .Net, Javascript</w:t>
+      </w:r>
       <w:r>
         <w:t>, jQuery</w:t>
       </w:r>
@@ -275,15 +270,7 @@
         <w:t xml:space="preserve"> </w:t>
       </w:r>
       <w:r>
-        <w:t xml:space="preserve">Coming from a </w:t>
-      </w:r>
-      <w:proofErr w:type="spellStart"/>
-      <w:r>
-        <w:t>SysAdmin</w:t>
-      </w:r>
-      <w:proofErr w:type="spellEnd"/>
-      <w:r>
-        <w:t xml:space="preserve"> background I have a strong interest in making the deployment process easier and automating every step of development</w:t>
+        <w:t>Coming from a SysAdmin background I have a strong interest in making the deployment process easier and automating every step of development</w:t>
       </w:r>
       <w:r>
         <w:t xml:space="preserve">. </w:t>
@@ -356,62 +343,20 @@
         <w:rPr>
           <w:bCs/>
         </w:rPr>
-        <w:t xml:space="preserve"> at </w:t>
-      </w:r>
-      <w:proofErr w:type="spellStart"/>
-      <w:r>
-        <w:rPr>
-          <w:bCs/>
-        </w:rPr>
-        <w:t>Tersus</w:t>
-      </w:r>
-      <w:proofErr w:type="spellEnd"/>
-      <w:r>
-        <w:rPr>
-          <w:bCs/>
-        </w:rPr>
-        <w:t xml:space="preserve"> Consultancy (formerly </w:t>
-      </w:r>
-      <w:proofErr w:type="spellStart"/>
-      <w:r>
-        <w:rPr>
-          <w:bCs/>
-        </w:rPr>
-        <w:t>Eurosafe</w:t>
-      </w:r>
-      <w:proofErr w:type="spellEnd"/>
-      <w:r>
-        <w:rPr>
-          <w:bCs/>
-        </w:rPr>
-        <w:t xml:space="preserve"> UK)</w:t>
-      </w:r>
-    </w:p>
-    <w:p>
-      <w:pPr>
-        <w:rPr>
-          <w:bCs/>
-        </w:rPr>
-      </w:pPr>
-      <w:r>
-        <w:rPr>
-          <w:bCs/>
-        </w:rPr>
-        <w:t xml:space="preserve">Due to the Sale of </w:t>
-      </w:r>
-      <w:proofErr w:type="spellStart"/>
-      <w:r>
-        <w:rPr>
-          <w:bCs/>
-        </w:rPr>
-        <w:t>Eurosafe</w:t>
-      </w:r>
-      <w:proofErr w:type="spellEnd"/>
-      <w:r>
-        <w:rPr>
-          <w:bCs/>
-        </w:rPr>
-        <w:t xml:space="preserve"> UK to Marlowe Group I joined as a member of staff. Continuing me previous work building web applications for the internal line of business applications</w:t>
+        <w:t xml:space="preserve"> at Tersus Consultancy (formerly Eurosafe UK)</w:t>
+      </w:r>
+    </w:p>
+    <w:p>
+      <w:pPr>
+        <w:rPr>
+          <w:bCs/>
+        </w:rPr>
+      </w:pPr>
+      <w:r>
+        <w:rPr>
+          <w:bCs/>
+        </w:rPr>
+        <w:t>Due to the Sale of Eurosafe UK to Marlowe Group I joined as a member of staff. Continuing me previous work building web applications for the internal line of business applications</w:t>
       </w:r>
       <w:r>
         <w:rPr>
@@ -533,48 +478,20 @@
           <w:bCs/>
         </w:rPr>
         <w:tab/>
-        <w:t xml:space="preserve">IT Consultant and Contract Developer working with </w:t>
-      </w:r>
-      <w:proofErr w:type="spellStart"/>
-      <w:r>
-        <w:rPr>
-          <w:bCs/>
-        </w:rPr>
-        <w:t>Eurosafe</w:t>
-      </w:r>
-      <w:proofErr w:type="spellEnd"/>
-      <w:r>
-        <w:rPr>
-          <w:bCs/>
-        </w:rPr>
-        <w:t xml:space="preserve"> UK</w:t>
-      </w:r>
-    </w:p>
-    <w:p>
-      <w:pPr>
-        <w:rPr>
-          <w:bCs/>
-        </w:rPr>
-      </w:pPr>
-      <w:r>
-        <w:rPr>
-          <w:bCs/>
-        </w:rPr>
-        <w:t xml:space="preserve">Working with my client </w:t>
-      </w:r>
-      <w:proofErr w:type="spellStart"/>
-      <w:r>
-        <w:rPr>
-          <w:bCs/>
-        </w:rPr>
-        <w:t>Eurosafe</w:t>
-      </w:r>
-      <w:proofErr w:type="spellEnd"/>
-      <w:r>
-        <w:rPr>
-          <w:bCs/>
-        </w:rPr>
-        <w:t xml:space="preserve"> UK to architect, build and deploy solutions to the business needs. Utilizing modern technologies like .Net Core, Rest APIs, Azure, Azure DevOps. Assisting the CEO to migrate to new platforms to suit the business needs of today. Working with the business to ensure requirements given match what is being built and what is needed.</w:t>
+        <w:t>IT Consultant and Contract Developer working with Eurosafe UK</w:t>
+      </w:r>
+    </w:p>
+    <w:p>
+      <w:pPr>
+        <w:rPr>
+          <w:bCs/>
+        </w:rPr>
+      </w:pPr>
+      <w:r>
+        <w:rPr>
+          <w:bCs/>
+        </w:rPr>
+        <w:t>Working with my client Eurosafe UK to architect, build and deploy solutions to the business needs. Utilizing modern technologies like .Net Core, Rest APIs, Azure, Azure DevOps. Assisting the CEO to migrate to new platforms to suit the business needs of today. Working with the business to ensure requirements given match what is being built and what is needed.</w:t>
       </w:r>
     </w:p>
     <w:p>
@@ -748,15 +665,7 @@
       </w:r>
       <w:r>
         <w:tab/>
-        <w:t xml:space="preserve">Developer/IT Manager for </w:t>
-      </w:r>
-      <w:proofErr w:type="spellStart"/>
-      <w:r>
-        <w:t>Eurosafe</w:t>
-      </w:r>
-      <w:proofErr w:type="spellEnd"/>
-      <w:r>
-        <w:t xml:space="preserve"> UK</w:t>
+        <w:t>Developer/IT Manager for Eurosafe UK</w:t>
       </w:r>
     </w:p>
     <w:p>
@@ -858,28 +767,12 @@
       </w:r>
       <w:r>
         <w:tab/>
-        <w:t xml:space="preserve">IT Manager for </w:t>
-      </w:r>
-      <w:proofErr w:type="spellStart"/>
-      <w:r>
-        <w:t>Eurosafe</w:t>
-      </w:r>
-      <w:proofErr w:type="spellEnd"/>
-      <w:r>
-        <w:t xml:space="preserve"> UK </w:t>
-      </w:r>
-    </w:p>
-    <w:p>
-      <w:r>
-        <w:t xml:space="preserve">Manage the IT department for </w:t>
-      </w:r>
-      <w:proofErr w:type="spellStart"/>
-      <w:r>
-        <w:t>Eurosafe</w:t>
-      </w:r>
-      <w:proofErr w:type="spellEnd"/>
-      <w:r>
-        <w:t xml:space="preserve"> UK, responsible for the running of all the IT systems, and managing the workloads of the other IT staff members. Involved in network upgrade project in consultation with the company directors. Deal with Contractors and Consultants to ensure delivery of solutions to day to day problems. Ensure the smooth running of the companies Cloud computing products. </w:t>
+        <w:t xml:space="preserve">IT Manager for Eurosafe UK </w:t>
+      </w:r>
+    </w:p>
+    <w:p>
+      <w:r>
+        <w:t xml:space="preserve">Manage the IT department for Eurosafe UK, responsible for the running of all the IT systems, and managing the workloads of the other IT staff members. Involved in network upgrade project in consultation with the company directors. Deal with Contractors and Consultants to ensure delivery of solutions to day to day problems. Ensure the smooth running of the companies Cloud computing products. </w:t>
       </w:r>
     </w:p>
     <w:p>
@@ -896,15 +789,7 @@
         <w:tab/>
       </w:r>
       <w:r>
-        <w:t xml:space="preserve">System Administrator for </w:t>
-      </w:r>
-      <w:proofErr w:type="spellStart"/>
-      <w:r>
-        <w:t>Eurosafe</w:t>
-      </w:r>
-      <w:proofErr w:type="spellEnd"/>
-      <w:r>
-        <w:t xml:space="preserve"> UK</w:t>
+        <w:t>System Administrator for Eurosafe UK</w:t>
       </w:r>
     </w:p>
     <w:p>
@@ -1046,14 +931,7 @@
       </w:r>
       <w:r>
         <w:tab/>
-      </w:r>
-      <w:proofErr w:type="spellStart"/>
-      <w:r>
-        <w:t>MPhys</w:t>
-      </w:r>
-      <w:proofErr w:type="spellEnd"/>
-      <w:r>
-        <w:t xml:space="preserve"> (Hons) degree (2:2) in Experimental Physics University of York </w:t>
+        <w:t xml:space="preserve">MPhys (Hons) degree (2:2) in Experimental Physics University of York </w:t>
       </w:r>
       <w:r>
         <w:br/>

</xml_diff>

<commit_message>
Update with info about current role
</commit_message>
<xml_diff>
--- a/CVSimonFoster.docx
+++ b/CVSimonFoster.docx
@@ -1,6 +1,6 @@
 
 <file path=word/document.xml><?xml version="1.0" encoding="utf-8"?>
-<w:document xmlns:wpc="http://schemas.microsoft.com/office/word/2010/wordprocessingCanvas" xmlns:cx="http://schemas.microsoft.com/office/drawing/2014/chartex" xmlns:cx1="http://schemas.microsoft.com/office/drawing/2015/9/8/chartex" xmlns:cx2="http://schemas.microsoft.com/office/drawing/2015/10/21/chartex" xmlns:cx3="http://schemas.microsoft.com/office/drawing/2016/5/9/chartex" xmlns:cx4="http://schemas.microsoft.com/office/drawing/2016/5/10/chartex" xmlns:cx5="http://schemas.microsoft.com/office/drawing/2016/5/11/chartex" xmlns:cx6="http://schemas.microsoft.com/office/drawing/2016/5/12/chartex" xmlns:cx7="http://schemas.microsoft.com/office/drawing/2016/5/13/chartex" xmlns:cx8="http://schemas.microsoft.com/office/drawing/2016/5/14/chartex" xmlns:mc="http://schemas.openxmlformats.org/markup-compatibility/2006" xmlns:aink="http://schemas.microsoft.com/office/drawing/2016/ink" xmlns:am3d="http://schemas.microsoft.com/office/drawing/2017/model3d" xmlns:o="urn:schemas-microsoft-com:office:office" xmlns:r="http://schemas.openxmlformats.org/officeDocument/2006/relationships" xmlns:m="http://schemas.openxmlformats.org/officeDocument/2006/math" xmlns:v="urn:schemas-microsoft-com:vml" xmlns:wp14="http://schemas.microsoft.com/office/word/2010/wordprocessingDrawing" xmlns:wp="http://schemas.openxmlformats.org/drawingml/2006/wordprocessingDrawing" xmlns:w10="urn:schemas-microsoft-com:office:word" xmlns:w="http://schemas.openxmlformats.org/wordprocessingml/2006/main" xmlns:w14="http://schemas.microsoft.com/office/word/2010/wordml" xmlns:w15="http://schemas.microsoft.com/office/word/2012/wordml" xmlns:w16cex="http://schemas.microsoft.com/office/word/2018/wordml/cex" xmlns:w16cid="http://schemas.microsoft.com/office/word/2016/wordml/cid" xmlns:w16="http://schemas.microsoft.com/office/word/2018/wordml" xmlns:w16sdtdh="http://schemas.microsoft.com/office/word/2020/wordml/sdtdatahash" xmlns:w16se="http://schemas.microsoft.com/office/word/2015/wordml/symex" xmlns:wpg="http://schemas.microsoft.com/office/word/2010/wordprocessingGroup" xmlns:wpi="http://schemas.microsoft.com/office/word/2010/wordprocessingInk" xmlns:wne="http://schemas.microsoft.com/office/word/2006/wordml" xmlns:wps="http://schemas.microsoft.com/office/word/2010/wordprocessingShape" mc:Ignorable="w14 w15 w16se w16cid w16 w16cex w16sdtdh wp14">
+<w:document xmlns:wpc="http://schemas.microsoft.com/office/word/2010/wordprocessingCanvas" xmlns:cx="http://schemas.microsoft.com/office/drawing/2014/chartex" xmlns:cx1="http://schemas.microsoft.com/office/drawing/2015/9/8/chartex" xmlns:cx2="http://schemas.microsoft.com/office/drawing/2015/10/21/chartex" xmlns:cx3="http://schemas.microsoft.com/office/drawing/2016/5/9/chartex" xmlns:cx4="http://schemas.microsoft.com/office/drawing/2016/5/10/chartex" xmlns:cx5="http://schemas.microsoft.com/office/drawing/2016/5/11/chartex" xmlns:cx6="http://schemas.microsoft.com/office/drawing/2016/5/12/chartex" xmlns:cx7="http://schemas.microsoft.com/office/drawing/2016/5/13/chartex" xmlns:cx8="http://schemas.microsoft.com/office/drawing/2016/5/14/chartex" xmlns:mc="http://schemas.openxmlformats.org/markup-compatibility/2006" xmlns:aink="http://schemas.microsoft.com/office/drawing/2016/ink" xmlns:am3d="http://schemas.microsoft.com/office/drawing/2017/model3d" xmlns:o="urn:schemas-microsoft-com:office:office" xmlns:oel="http://schemas.microsoft.com/office/2019/extlst" xmlns:r="http://schemas.openxmlformats.org/officeDocument/2006/relationships" xmlns:m="http://schemas.openxmlformats.org/officeDocument/2006/math" xmlns:v="urn:schemas-microsoft-com:vml" xmlns:wp14="http://schemas.microsoft.com/office/word/2010/wordprocessingDrawing" xmlns:wp="http://schemas.openxmlformats.org/drawingml/2006/wordprocessingDrawing" xmlns:w10="urn:schemas-microsoft-com:office:word" xmlns:w="http://schemas.openxmlformats.org/wordprocessingml/2006/main" xmlns:w14="http://schemas.microsoft.com/office/word/2010/wordml" xmlns:w15="http://schemas.microsoft.com/office/word/2012/wordml" xmlns:w16cex="http://schemas.microsoft.com/office/word/2018/wordml/cex" xmlns:w16cid="http://schemas.microsoft.com/office/word/2016/wordml/cid" xmlns:w16="http://schemas.microsoft.com/office/word/2018/wordml" xmlns:w16sdtdh="http://schemas.microsoft.com/office/word/2020/wordml/sdtdatahash" xmlns:w16se="http://schemas.microsoft.com/office/word/2015/wordml/symex" xmlns:wpg="http://schemas.microsoft.com/office/word/2010/wordprocessingGroup" xmlns:wpi="http://schemas.microsoft.com/office/word/2010/wordprocessingInk" xmlns:wne="http://schemas.microsoft.com/office/word/2006/wordml" xmlns:wps="http://schemas.microsoft.com/office/word/2010/wordprocessingShape" mc:Ignorable="w14 w15 w16se w16cid w16 w16cex w16sdtdh wp14">
   <w:body>
     <w:p>
       <w:pPr>
@@ -246,8 +246,13 @@
         <w:t xml:space="preserve">echnologies including </w:t>
       </w:r>
       <w:r>
-        <w:t>C# .Net, Javascript</w:t>
-      </w:r>
+        <w:t xml:space="preserve">C# .Net, </w:t>
+      </w:r>
+      <w:proofErr w:type="spellStart"/>
+      <w:r>
+        <w:t>Javascript</w:t>
+      </w:r>
+      <w:proofErr w:type="spellEnd"/>
       <w:r>
         <w:t>, jQuery</w:t>
       </w:r>
@@ -255,22 +260,30 @@
         <w:t>, SQL Server</w:t>
       </w:r>
       <w:r>
-        <w:t xml:space="preserve"> and</w:t>
+        <w:t xml:space="preserve">, </w:t>
+      </w:r>
+      <w:r>
+        <w:t>Azure</w:t>
+      </w:r>
+      <w:r>
+        <w:t xml:space="preserve"> and AWS</w:t>
+      </w:r>
+      <w:r>
+        <w:t xml:space="preserve">. </w:t>
       </w:r>
       <w:r>
         <w:t xml:space="preserve"> </w:t>
       </w:r>
       <w:r>
-        <w:t>Azure</w:t>
-      </w:r>
-      <w:r>
-        <w:t xml:space="preserve">. </w:t>
-      </w:r>
-      <w:r>
-        <w:t xml:space="preserve"> </w:t>
-      </w:r>
-      <w:r>
-        <w:t>Coming from a SysAdmin background I have a strong interest in making the deployment process easier and automating every step of development</w:t>
+        <w:t xml:space="preserve">Coming from a </w:t>
+      </w:r>
+      <w:proofErr w:type="spellStart"/>
+      <w:r>
+        <w:t>SysAdmin</w:t>
+      </w:r>
+      <w:proofErr w:type="spellEnd"/>
+      <w:r>
+        <w:t xml:space="preserve"> background I have a strong interest in making the deployment process easier and automating every step of development</w:t>
       </w:r>
       <w:r>
         <w:t xml:space="preserve">. </w:t>
@@ -306,19 +319,176 @@
         <w:rPr>
           <w:bCs/>
         </w:rPr>
+        <w:t>October 2021 – Present</w:t>
+      </w:r>
+      <w:r>
+        <w:rPr>
+          <w:bCs/>
+        </w:rPr>
+        <w:tab/>
+      </w:r>
+      <w:r>
+        <w:rPr>
+          <w:bCs/>
+        </w:rPr>
+        <w:tab/>
+      </w:r>
+      <w:r>
+        <w:rPr>
+          <w:bCs/>
+        </w:rPr>
+        <w:tab/>
+        <w:t xml:space="preserve">Senior Developer at </w:t>
+      </w:r>
+      <w:proofErr w:type="spellStart"/>
+      <w:r>
+        <w:rPr>
+          <w:bCs/>
+        </w:rPr>
+        <w:t>BlueTree</w:t>
+      </w:r>
+      <w:proofErr w:type="spellEnd"/>
+      <w:r>
+        <w:rPr>
+          <w:bCs/>
+        </w:rPr>
+        <w:t xml:space="preserve"> Group</w:t>
+      </w:r>
+    </w:p>
+    <w:p>
+      <w:pPr>
+        <w:rPr>
+          <w:rFonts w:ascii="Segoe UI" w:hAnsi="Segoe UI" w:cs="Segoe UI"/>
+          <w:sz w:val="21"/>
+          <w:szCs w:val="21"/>
+          <w:shd w:val="clear" w:color="auto" w:fill="FFFFFF"/>
+        </w:rPr>
+      </w:pPr>
+      <w:r>
+        <w:rPr>
+          <w:rFonts w:ascii="Segoe UI" w:hAnsi="Segoe UI" w:cs="Segoe UI"/>
+          <w:sz w:val="21"/>
+          <w:szCs w:val="21"/>
+          <w:shd w:val="clear" w:color="auto" w:fill="FFFFFF"/>
+        </w:rPr>
+        <w:t xml:space="preserve">Software Developer on the platform team looking after www.instantprint.co.uk and a variety of internal systems and APIs which make up the </w:t>
+      </w:r>
+      <w:proofErr w:type="spellStart"/>
+      <w:r>
+        <w:rPr>
+          <w:rFonts w:ascii="Segoe UI" w:hAnsi="Segoe UI" w:cs="Segoe UI"/>
+          <w:sz w:val="21"/>
+          <w:szCs w:val="21"/>
+          <w:shd w:val="clear" w:color="auto" w:fill="FFFFFF"/>
+        </w:rPr>
+        <w:t>Blue</w:t>
+      </w:r>
+      <w:r>
+        <w:rPr>
+          <w:rFonts w:ascii="Segoe UI" w:hAnsi="Segoe UI" w:cs="Segoe UI"/>
+          <w:sz w:val="21"/>
+          <w:szCs w:val="21"/>
+          <w:shd w:val="clear" w:color="auto" w:fill="FFFFFF"/>
+        </w:rPr>
+        <w:t>T</w:t>
+      </w:r>
+      <w:r>
+        <w:rPr>
+          <w:rFonts w:ascii="Segoe UI" w:hAnsi="Segoe UI" w:cs="Segoe UI"/>
+          <w:sz w:val="21"/>
+          <w:szCs w:val="21"/>
+          <w:shd w:val="clear" w:color="auto" w:fill="FFFFFF"/>
+        </w:rPr>
+        <w:t>ree</w:t>
+      </w:r>
+      <w:proofErr w:type="spellEnd"/>
+      <w:r>
+        <w:rPr>
+          <w:rFonts w:ascii="Segoe UI" w:hAnsi="Segoe UI" w:cs="Segoe UI"/>
+          <w:sz w:val="21"/>
+          <w:szCs w:val="21"/>
+          <w:shd w:val="clear" w:color="auto" w:fill="FFFFFF"/>
+        </w:rPr>
+        <w:t xml:space="preserve"> microservice architecture</w:t>
+      </w:r>
+      <w:r>
+        <w:rPr>
+          <w:rFonts w:ascii="Segoe UI" w:hAnsi="Segoe UI" w:cs="Segoe UI"/>
+          <w:sz w:val="21"/>
+          <w:szCs w:val="21"/>
+          <w:shd w:val="clear" w:color="auto" w:fill="FFFFFF"/>
+        </w:rPr>
+        <w:t xml:space="preserve">. Part of a busy agile development team, so working alongside other developers, testers, project managers and other parts of the business to ensure quality code is created and deployed. </w:t>
+      </w:r>
+      <w:r>
+        <w:rPr>
+          <w:rFonts w:ascii="Segoe UI" w:hAnsi="Segoe UI" w:cs="Segoe UI"/>
+          <w:sz w:val="21"/>
+          <w:szCs w:val="21"/>
+          <w:shd w:val="clear" w:color="auto" w:fill="FFFFFF"/>
+        </w:rPr>
+        <w:t xml:space="preserve">I like to </w:t>
+      </w:r>
+      <w:r>
+        <w:rPr>
+          <w:rFonts w:ascii="Segoe UI" w:hAnsi="Segoe UI" w:cs="Segoe UI"/>
+          <w:sz w:val="21"/>
+          <w:szCs w:val="21"/>
+          <w:shd w:val="clear" w:color="auto" w:fill="FFFFFF"/>
+        </w:rPr>
+        <w:t xml:space="preserve">share new ideas or technology to the team and </w:t>
+      </w:r>
+      <w:r>
+        <w:rPr>
+          <w:rFonts w:ascii="Segoe UI" w:hAnsi="Segoe UI" w:cs="Segoe UI"/>
+          <w:sz w:val="21"/>
+          <w:szCs w:val="21"/>
+          <w:shd w:val="clear" w:color="auto" w:fill="FFFFFF"/>
+        </w:rPr>
+        <w:t xml:space="preserve">I am </w:t>
+      </w:r>
+      <w:r>
+        <w:rPr>
+          <w:rFonts w:ascii="Segoe UI" w:hAnsi="Segoe UI" w:cs="Segoe UI"/>
+          <w:sz w:val="21"/>
+          <w:szCs w:val="21"/>
+          <w:shd w:val="clear" w:color="auto" w:fill="FFFFFF"/>
+        </w:rPr>
+        <w:t xml:space="preserve">regularly </w:t>
+      </w:r>
+      <w:r>
+        <w:rPr>
+          <w:rFonts w:ascii="Segoe UI" w:hAnsi="Segoe UI" w:cs="Segoe UI"/>
+          <w:sz w:val="21"/>
+          <w:szCs w:val="21"/>
+          <w:shd w:val="clear" w:color="auto" w:fill="FFFFFF"/>
+        </w:rPr>
+        <w:t>involved in code reviews.</w:t>
+      </w:r>
+    </w:p>
+    <w:p>
+      <w:pPr>
+        <w:rPr>
+          <w:bCs/>
+        </w:rPr>
+      </w:pPr>
+      <w:r>
+        <w:rPr>
+          <w:bCs/>
+        </w:rPr>
         <w:t>M</w:t>
       </w:r>
       <w:r>
         <w:rPr>
           <w:bCs/>
         </w:rPr>
-        <w:t>arch 2020 – Present</w:t>
-      </w:r>
-      <w:r>
-        <w:rPr>
-          <w:bCs/>
-        </w:rPr>
-        <w:tab/>
+        <w:t xml:space="preserve">arch 2020 – </w:t>
+      </w:r>
+      <w:r>
+        <w:rPr>
+          <w:bCs/>
+        </w:rPr>
+        <w:t>September 2021</w:t>
       </w:r>
       <w:r>
         <w:rPr>
@@ -343,20 +513,62 @@
         <w:rPr>
           <w:bCs/>
         </w:rPr>
-        <w:t xml:space="preserve"> at Tersus Consultancy (formerly Eurosafe UK)</w:t>
-      </w:r>
-    </w:p>
-    <w:p>
-      <w:pPr>
-        <w:rPr>
-          <w:bCs/>
-        </w:rPr>
-      </w:pPr>
-      <w:r>
-        <w:rPr>
-          <w:bCs/>
-        </w:rPr>
-        <w:t>Due to the Sale of Eurosafe UK to Marlowe Group I joined as a member of staff. Continuing me previous work building web applications for the internal line of business applications</w:t>
+        <w:t xml:space="preserve"> at </w:t>
+      </w:r>
+      <w:proofErr w:type="spellStart"/>
+      <w:r>
+        <w:rPr>
+          <w:bCs/>
+        </w:rPr>
+        <w:t>Tersus</w:t>
+      </w:r>
+      <w:proofErr w:type="spellEnd"/>
+      <w:r>
+        <w:rPr>
+          <w:bCs/>
+        </w:rPr>
+        <w:t xml:space="preserve"> Consultancy (formerly </w:t>
+      </w:r>
+      <w:proofErr w:type="spellStart"/>
+      <w:r>
+        <w:rPr>
+          <w:bCs/>
+        </w:rPr>
+        <w:t>Eurosafe</w:t>
+      </w:r>
+      <w:proofErr w:type="spellEnd"/>
+      <w:r>
+        <w:rPr>
+          <w:bCs/>
+        </w:rPr>
+        <w:t xml:space="preserve"> UK)</w:t>
+      </w:r>
+    </w:p>
+    <w:p>
+      <w:pPr>
+        <w:rPr>
+          <w:bCs/>
+        </w:rPr>
+      </w:pPr>
+      <w:r>
+        <w:rPr>
+          <w:bCs/>
+        </w:rPr>
+        <w:t xml:space="preserve">Due to the Sale of </w:t>
+      </w:r>
+      <w:proofErr w:type="spellStart"/>
+      <w:r>
+        <w:rPr>
+          <w:bCs/>
+        </w:rPr>
+        <w:t>Eurosafe</w:t>
+      </w:r>
+      <w:proofErr w:type="spellEnd"/>
+      <w:r>
+        <w:rPr>
+          <w:bCs/>
+        </w:rPr>
+        <w:t xml:space="preserve"> UK to Marlowe Group I joined as a member of staff. Continuing me previous work building web applications for the internal line of business applications</w:t>
       </w:r>
       <w:r>
         <w:rPr>
@@ -478,20 +690,48 @@
           <w:bCs/>
         </w:rPr>
         <w:tab/>
-        <w:t>IT Consultant and Contract Developer working with Eurosafe UK</w:t>
-      </w:r>
-    </w:p>
-    <w:p>
-      <w:pPr>
-        <w:rPr>
-          <w:bCs/>
-        </w:rPr>
-      </w:pPr>
-      <w:r>
-        <w:rPr>
-          <w:bCs/>
-        </w:rPr>
-        <w:t>Working with my client Eurosafe UK to architect, build and deploy solutions to the business needs. Utilizing modern technologies like .Net Core, Rest APIs, Azure, Azure DevOps. Assisting the CEO to migrate to new platforms to suit the business needs of today. Working with the business to ensure requirements given match what is being built and what is needed.</w:t>
+        <w:t xml:space="preserve">IT Consultant and Contract Developer working with </w:t>
+      </w:r>
+      <w:proofErr w:type="spellStart"/>
+      <w:r>
+        <w:rPr>
+          <w:bCs/>
+        </w:rPr>
+        <w:t>Eurosafe</w:t>
+      </w:r>
+      <w:proofErr w:type="spellEnd"/>
+      <w:r>
+        <w:rPr>
+          <w:bCs/>
+        </w:rPr>
+        <w:t xml:space="preserve"> UK</w:t>
+      </w:r>
+    </w:p>
+    <w:p>
+      <w:pPr>
+        <w:rPr>
+          <w:bCs/>
+        </w:rPr>
+      </w:pPr>
+      <w:r>
+        <w:rPr>
+          <w:bCs/>
+        </w:rPr>
+        <w:t xml:space="preserve">Working with my client </w:t>
+      </w:r>
+      <w:proofErr w:type="spellStart"/>
+      <w:r>
+        <w:rPr>
+          <w:bCs/>
+        </w:rPr>
+        <w:t>Eurosafe</w:t>
+      </w:r>
+      <w:proofErr w:type="spellEnd"/>
+      <w:r>
+        <w:rPr>
+          <w:bCs/>
+        </w:rPr>
+        <w:t xml:space="preserve"> UK to architect, build and deploy solutions to the business needs. Utilizing modern technologies like .Net Core, Rest APIs, Azure, Azure DevOps. Assisting the CEO to migrate to new platforms to suit the business needs of today. Working with the business to ensure requirements given match what is being built and what is needed.</w:t>
       </w:r>
     </w:p>
     <w:p>
@@ -650,8 +890,11 @@
         <w:t xml:space="preserve">  </w:t>
       </w:r>
     </w:p>
-    <w:p>
-      <w:r>
+    <w:p/>
+    <w:p/>
+    <w:p>
+      <w:r>
+        <w:lastRenderedPageBreak/>
         <w:t xml:space="preserve">June 2014 </w:t>
       </w:r>
       <w:r>
@@ -665,7 +908,15 @@
       </w:r>
       <w:r>
         <w:tab/>
-        <w:t>Developer/IT Manager for Eurosafe UK</w:t>
+        <w:t xml:space="preserve">Developer/IT Manager for </w:t>
+      </w:r>
+      <w:proofErr w:type="spellStart"/>
+      <w:r>
+        <w:t>Eurosafe</w:t>
+      </w:r>
+      <w:proofErr w:type="spellEnd"/>
+      <w:r>
+        <w:t xml:space="preserve"> UK</w:t>
       </w:r>
     </w:p>
     <w:p>
@@ -747,7 +998,6 @@
     </w:p>
     <w:p>
       <w:r>
-        <w:lastRenderedPageBreak/>
         <w:t xml:space="preserve">January 2011 </w:t>
       </w:r>
       <w:r>
@@ -767,12 +1017,28 @@
       </w:r>
       <w:r>
         <w:tab/>
-        <w:t xml:space="preserve">IT Manager for Eurosafe UK </w:t>
-      </w:r>
-    </w:p>
-    <w:p>
-      <w:r>
-        <w:t xml:space="preserve">Manage the IT department for Eurosafe UK, responsible for the running of all the IT systems, and managing the workloads of the other IT staff members. Involved in network upgrade project in consultation with the company directors. Deal with Contractors and Consultants to ensure delivery of solutions to day to day problems. Ensure the smooth running of the companies Cloud computing products. </w:t>
+        <w:t xml:space="preserve">IT Manager for </w:t>
+      </w:r>
+      <w:proofErr w:type="spellStart"/>
+      <w:r>
+        <w:t>Eurosafe</w:t>
+      </w:r>
+      <w:proofErr w:type="spellEnd"/>
+      <w:r>
+        <w:t xml:space="preserve"> UK </w:t>
+      </w:r>
+    </w:p>
+    <w:p>
+      <w:r>
+        <w:t xml:space="preserve">Manage the IT department for </w:t>
+      </w:r>
+      <w:proofErr w:type="spellStart"/>
+      <w:r>
+        <w:t>Eurosafe</w:t>
+      </w:r>
+      <w:proofErr w:type="spellEnd"/>
+      <w:r>
+        <w:t xml:space="preserve"> UK, responsible for the running of all the IT systems, and managing the workloads of the other IT staff members. Involved in network upgrade project in consultation with the company directors. Deal with Contractors and Consultants to ensure delivery of solutions to day to day problems. Ensure the smooth running of the companies Cloud computing products. </w:t>
       </w:r>
     </w:p>
     <w:p>
@@ -789,7 +1055,15 @@
         <w:tab/>
       </w:r>
       <w:r>
-        <w:t>System Administrator for Eurosafe UK</w:t>
+        <w:t xml:space="preserve">System Administrator for </w:t>
+      </w:r>
+      <w:proofErr w:type="spellStart"/>
+      <w:r>
+        <w:t>Eurosafe</w:t>
+      </w:r>
+      <w:proofErr w:type="spellEnd"/>
+      <w:r>
+        <w:t xml:space="preserve"> UK</w:t>
       </w:r>
     </w:p>
     <w:p>
@@ -908,6 +1182,27 @@
         <w:tab/>
         <w:t>AZ-900 Microsoft Azure Fundamentals</w:t>
       </w:r>
+      <w:r>
+        <w:rPr>
+          <w:bCs/>
+        </w:rPr>
+        <w:br/>
+        <w:t>March 2022</w:t>
+      </w:r>
+      <w:r>
+        <w:rPr>
+          <w:bCs/>
+        </w:rPr>
+        <w:tab/>
+        <w:t>AWS Cloud Practitioner</w:t>
+      </w:r>
+    </w:p>
+    <w:p>
+      <w:pPr>
+        <w:rPr>
+          <w:bCs/>
+        </w:rPr>
+      </w:pPr>
     </w:p>
     <w:p>
       <w:pPr>
@@ -931,7 +1226,14 @@
       </w:r>
       <w:r>
         <w:tab/>
-        <w:t xml:space="preserve">MPhys (Hons) degree (2:2) in Experimental Physics University of York </w:t>
+      </w:r>
+      <w:proofErr w:type="spellStart"/>
+      <w:r>
+        <w:t>MPhys</w:t>
+      </w:r>
+      <w:proofErr w:type="spellEnd"/>
+      <w:r>
+        <w:t xml:space="preserve"> (Hons) degree (2:2) in Experimental Physics University of York </w:t>
       </w:r>
       <w:r>
         <w:br/>
@@ -1011,7 +1313,7 @@
 </file>
 
 <file path=word/numbering.xml><?xml version="1.0" encoding="utf-8"?>
-<w:numbering xmlns:wpc="http://schemas.microsoft.com/office/word/2010/wordprocessingCanvas" xmlns:cx="http://schemas.microsoft.com/office/drawing/2014/chartex" xmlns:cx1="http://schemas.microsoft.com/office/drawing/2015/9/8/chartex" xmlns:cx2="http://schemas.microsoft.com/office/drawing/2015/10/21/chartex" xmlns:cx3="http://schemas.microsoft.com/office/drawing/2016/5/9/chartex" xmlns:cx4="http://schemas.microsoft.com/office/drawing/2016/5/10/chartex" xmlns:cx5="http://schemas.microsoft.com/office/drawing/2016/5/11/chartex" xmlns:cx6="http://schemas.microsoft.com/office/drawing/2016/5/12/chartex" xmlns:cx7="http://schemas.microsoft.com/office/drawing/2016/5/13/chartex" xmlns:cx8="http://schemas.microsoft.com/office/drawing/2016/5/14/chartex" xmlns:mc="http://schemas.openxmlformats.org/markup-compatibility/2006" xmlns:aink="http://schemas.microsoft.com/office/drawing/2016/ink" xmlns:am3d="http://schemas.microsoft.com/office/drawing/2017/model3d" xmlns:o="urn:schemas-microsoft-com:office:office" xmlns:r="http://schemas.openxmlformats.org/officeDocument/2006/relationships" xmlns:m="http://schemas.openxmlformats.org/officeDocument/2006/math" xmlns:v="urn:schemas-microsoft-com:vml" xmlns:wp14="http://schemas.microsoft.com/office/word/2010/wordprocessingDrawing" xmlns:wp="http://schemas.openxmlformats.org/drawingml/2006/wordprocessingDrawing" xmlns:w10="urn:schemas-microsoft-com:office:word" xmlns:w="http://schemas.openxmlformats.org/wordprocessingml/2006/main" xmlns:w14="http://schemas.microsoft.com/office/word/2010/wordml" xmlns:w15="http://schemas.microsoft.com/office/word/2012/wordml" xmlns:w16cex="http://schemas.microsoft.com/office/word/2018/wordml/cex" xmlns:w16cid="http://schemas.microsoft.com/office/word/2016/wordml/cid" xmlns:w16="http://schemas.microsoft.com/office/word/2018/wordml" xmlns:w16sdtdh="http://schemas.microsoft.com/office/word/2020/wordml/sdtdatahash" xmlns:w16se="http://schemas.microsoft.com/office/word/2015/wordml/symex" xmlns:wpg="http://schemas.microsoft.com/office/word/2010/wordprocessingGroup" xmlns:wpi="http://schemas.microsoft.com/office/word/2010/wordprocessingInk" xmlns:wne="http://schemas.microsoft.com/office/word/2006/wordml" xmlns:wps="http://schemas.microsoft.com/office/word/2010/wordprocessingShape" mc:Ignorable="w14 w15 w16se w16cid w16 w16cex w16sdtdh wp14">
+<w:numbering xmlns:wpc="http://schemas.microsoft.com/office/word/2010/wordprocessingCanvas" xmlns:cx="http://schemas.microsoft.com/office/drawing/2014/chartex" xmlns:cx1="http://schemas.microsoft.com/office/drawing/2015/9/8/chartex" xmlns:cx2="http://schemas.microsoft.com/office/drawing/2015/10/21/chartex" xmlns:cx3="http://schemas.microsoft.com/office/drawing/2016/5/9/chartex" xmlns:cx4="http://schemas.microsoft.com/office/drawing/2016/5/10/chartex" xmlns:cx5="http://schemas.microsoft.com/office/drawing/2016/5/11/chartex" xmlns:cx6="http://schemas.microsoft.com/office/drawing/2016/5/12/chartex" xmlns:cx7="http://schemas.microsoft.com/office/drawing/2016/5/13/chartex" xmlns:cx8="http://schemas.microsoft.com/office/drawing/2016/5/14/chartex" xmlns:mc="http://schemas.openxmlformats.org/markup-compatibility/2006" xmlns:aink="http://schemas.microsoft.com/office/drawing/2016/ink" xmlns:am3d="http://schemas.microsoft.com/office/drawing/2017/model3d" xmlns:o="urn:schemas-microsoft-com:office:office" xmlns:oel="http://schemas.microsoft.com/office/2019/extlst" xmlns:r="http://schemas.openxmlformats.org/officeDocument/2006/relationships" xmlns:m="http://schemas.openxmlformats.org/officeDocument/2006/math" xmlns:v="urn:schemas-microsoft-com:vml" xmlns:wp14="http://schemas.microsoft.com/office/word/2010/wordprocessingDrawing" xmlns:wp="http://schemas.openxmlformats.org/drawingml/2006/wordprocessingDrawing" xmlns:w10="urn:schemas-microsoft-com:office:word" xmlns:w="http://schemas.openxmlformats.org/wordprocessingml/2006/main" xmlns:w14="http://schemas.microsoft.com/office/word/2010/wordml" xmlns:w15="http://schemas.microsoft.com/office/word/2012/wordml" xmlns:w16cex="http://schemas.microsoft.com/office/word/2018/wordml/cex" xmlns:w16cid="http://schemas.microsoft.com/office/word/2016/wordml/cid" xmlns:w16="http://schemas.microsoft.com/office/word/2018/wordml" xmlns:w16sdtdh="http://schemas.microsoft.com/office/word/2020/wordml/sdtdatahash" xmlns:w16se="http://schemas.microsoft.com/office/word/2015/wordml/symex" xmlns:wpg="http://schemas.microsoft.com/office/word/2010/wordprocessingGroup" xmlns:wpi="http://schemas.microsoft.com/office/word/2010/wordprocessingInk" xmlns:wne="http://schemas.microsoft.com/office/word/2006/wordml" xmlns:wps="http://schemas.microsoft.com/office/word/2010/wordprocessingShape" mc:Ignorable="w14 w15 w16se w16cid w16 w16cex w16sdtdh wp14">
   <w:abstractNum w:abstractNumId="0" w15:restartNumberingAfterBreak="0">
     <w:nsid w:val="52A135E6"/>
     <w:multiLevelType w:val="hybridMultilevel"/>
@@ -1125,7 +1427,7 @@
       </w:rPr>
     </w:lvl>
   </w:abstractNum>
-  <w:num w:numId="1">
+  <w:num w:numId="1" w16cid:durableId="1807313478">
     <w:abstractNumId w:val="0"/>
   </w:num>
 </w:numbering>

</xml_diff>

<commit_message>
remove twitter from my CV
</commit_message>
<xml_diff>
--- a/CVSimonFoster.docx
+++ b/CVSimonFoster.docx
@@ -132,7 +132,7 @@
                 <w:rPr>
                   <w:rStyle w:val="Hyperlink"/>
                 </w:rPr>
-                <w:t>https://twitter.com/funkysi1701</w:t>
+                <w:t>https://uk.linkedin.com/in/funkysi1701</w:t>
               </w:r>
             </w:hyperlink>
           </w:p>
@@ -164,7 +164,7 @@
                 <w:rPr>
                   <w:rStyle w:val="Hyperlink"/>
                 </w:rPr>
-                <w:t>https://uk.linkedin.com/in/funkysi1701</w:t>
+                <w:t>https://github.com/funkysi1701</w:t>
               </w:r>
             </w:hyperlink>
           </w:p>
@@ -200,14 +200,6 @@
                 <w:szCs w:val="32"/>
               </w:rPr>
             </w:pPr>
-            <w:hyperlink r:id="rId9" w:history="1">
-              <w:r>
-                <w:rPr>
-                  <w:rStyle w:val="Hyperlink"/>
-                </w:rPr>
-                <w:t>https://github.com/funkysi1701</w:t>
-              </w:r>
-            </w:hyperlink>
           </w:p>
         </w:tc>
       </w:tr>
@@ -513,21 +505,7 @@
         <w:rPr>
           <w:bCs/>
         </w:rPr>
-        <w:t xml:space="preserve"> at </w:t>
-      </w:r>
-      <w:proofErr w:type="spellStart"/>
-      <w:r>
-        <w:rPr>
-          <w:bCs/>
-        </w:rPr>
-        <w:t>Tersus</w:t>
-      </w:r>
-      <w:proofErr w:type="spellEnd"/>
-      <w:r>
-        <w:rPr>
-          <w:bCs/>
-        </w:rPr>
-        <w:t xml:space="preserve"> Consultancy (formerly </w:t>
+        <w:t xml:space="preserve"> at Tersus Consultancy (formerly </w:t>
       </w:r>
       <w:proofErr w:type="spellStart"/>
       <w:r>

</xml_diff>

<commit_message>
add markdown version of CV
</commit_message>
<xml_diff>
--- a/CVSimonFoster.docx
+++ b/CVSimonFoster.docx
@@ -1,6 +1,6 @@
 
 <file path=word/document.xml><?xml version="1.0" encoding="utf-8"?>
-<w:document xmlns:wpc="http://schemas.microsoft.com/office/word/2010/wordprocessingCanvas" xmlns:cx="http://schemas.microsoft.com/office/drawing/2014/chartex" xmlns:cx1="http://schemas.microsoft.com/office/drawing/2015/9/8/chartex" xmlns:cx2="http://schemas.microsoft.com/office/drawing/2015/10/21/chartex" xmlns:cx3="http://schemas.microsoft.com/office/drawing/2016/5/9/chartex" xmlns:cx4="http://schemas.microsoft.com/office/drawing/2016/5/10/chartex" xmlns:cx5="http://schemas.microsoft.com/office/drawing/2016/5/11/chartex" xmlns:cx6="http://schemas.microsoft.com/office/drawing/2016/5/12/chartex" xmlns:cx7="http://schemas.microsoft.com/office/drawing/2016/5/13/chartex" xmlns:cx8="http://schemas.microsoft.com/office/drawing/2016/5/14/chartex" xmlns:mc="http://schemas.openxmlformats.org/markup-compatibility/2006" xmlns:aink="http://schemas.microsoft.com/office/drawing/2016/ink" xmlns:am3d="http://schemas.microsoft.com/office/drawing/2017/model3d" xmlns:o="urn:schemas-microsoft-com:office:office" xmlns:oel="http://schemas.microsoft.com/office/2019/extlst" xmlns:r="http://schemas.openxmlformats.org/officeDocument/2006/relationships" xmlns:m="http://schemas.openxmlformats.org/officeDocument/2006/math" xmlns:v="urn:schemas-microsoft-com:vml" xmlns:wp14="http://schemas.microsoft.com/office/word/2010/wordprocessingDrawing" xmlns:wp="http://schemas.openxmlformats.org/drawingml/2006/wordprocessingDrawing" xmlns:w10="urn:schemas-microsoft-com:office:word" xmlns:w="http://schemas.openxmlformats.org/wordprocessingml/2006/main" xmlns:w14="http://schemas.microsoft.com/office/word/2010/wordml" xmlns:w15="http://schemas.microsoft.com/office/word/2012/wordml" xmlns:w16cex="http://schemas.microsoft.com/office/word/2018/wordml/cex" xmlns:w16cid="http://schemas.microsoft.com/office/word/2016/wordml/cid" xmlns:w16="http://schemas.microsoft.com/office/word/2018/wordml" xmlns:w16du="http://schemas.microsoft.com/office/word/2023/wordml/word16du" xmlns:w16sdtdh="http://schemas.microsoft.com/office/word/2020/wordml/sdtdatahash" xmlns:w16se="http://schemas.microsoft.com/office/word/2015/wordml/symex" xmlns:wpg="http://schemas.microsoft.com/office/word/2010/wordprocessingGroup" xmlns:wpi="http://schemas.microsoft.com/office/word/2010/wordprocessingInk" xmlns:wne="http://schemas.microsoft.com/office/word/2006/wordml" xmlns:wps="http://schemas.microsoft.com/office/word/2010/wordprocessingShape" mc:Ignorable="w14 w15 w16se w16cid w16 w16cex w16sdtdh w16du wp14">
+<w:document xmlns:wpc="http://schemas.microsoft.com/office/word/2010/wordprocessingCanvas" xmlns:cx="http://schemas.microsoft.com/office/drawing/2014/chartex" xmlns:cx1="http://schemas.microsoft.com/office/drawing/2015/9/8/chartex" xmlns:cx2="http://schemas.microsoft.com/office/drawing/2015/10/21/chartex" xmlns:cx3="http://schemas.microsoft.com/office/drawing/2016/5/9/chartex" xmlns:cx4="http://schemas.microsoft.com/office/drawing/2016/5/10/chartex" xmlns:cx5="http://schemas.microsoft.com/office/drawing/2016/5/11/chartex" xmlns:cx6="http://schemas.microsoft.com/office/drawing/2016/5/12/chartex" xmlns:cx7="http://schemas.microsoft.com/office/drawing/2016/5/13/chartex" xmlns:cx8="http://schemas.microsoft.com/office/drawing/2016/5/14/chartex" xmlns:mc="http://schemas.openxmlformats.org/markup-compatibility/2006" xmlns:aink="http://schemas.microsoft.com/office/drawing/2016/ink" xmlns:am3d="http://schemas.microsoft.com/office/drawing/2017/model3d" xmlns:o="urn:schemas-microsoft-com:office:office" xmlns:oel="http://schemas.microsoft.com/office/2019/extlst" xmlns:r="http://schemas.openxmlformats.org/officeDocument/2006/relationships" xmlns:m="http://schemas.openxmlformats.org/officeDocument/2006/math" xmlns:v="urn:schemas-microsoft-com:vml" xmlns:wp14="http://schemas.microsoft.com/office/word/2010/wordprocessingDrawing" xmlns:wp="http://schemas.openxmlformats.org/drawingml/2006/wordprocessingDrawing" xmlns:w10="urn:schemas-microsoft-com:office:word" xmlns:w="http://schemas.openxmlformats.org/wordprocessingml/2006/main" xmlns:w14="http://schemas.microsoft.com/office/word/2010/wordml" xmlns:w15="http://schemas.microsoft.com/office/word/2012/wordml" xmlns:w16cex="http://schemas.microsoft.com/office/word/2018/wordml/cex" xmlns:w16cid="http://schemas.microsoft.com/office/word/2016/wordml/cid" xmlns:w16="http://schemas.microsoft.com/office/word/2018/wordml" xmlns:w16du="http://schemas.microsoft.com/office/word/2023/wordml/word16du" xmlns:w16sdtdh="http://schemas.microsoft.com/office/word/2020/wordml/sdtdatahash" xmlns:w16sdtfl="http://schemas.microsoft.com/office/word/2024/wordml/sdtformatlock" xmlns:w16se="http://schemas.microsoft.com/office/word/2015/wordml/symex" xmlns:wpg="http://schemas.microsoft.com/office/word/2010/wordprocessingGroup" xmlns:wpi="http://schemas.microsoft.com/office/word/2010/wordprocessingInk" xmlns:wne="http://schemas.microsoft.com/office/word/2006/wordml" xmlns:wps="http://schemas.microsoft.com/office/word/2010/wordprocessingShape" mc:Ignorable="w14 w15 w16se w16cid w16 w16cex w16sdtdh w16sdtfl w16du wp14">
   <w:body>
     <w:p>
       <w:pPr>
@@ -238,23 +238,18 @@
         <w:t xml:space="preserve">echnologies including </w:t>
       </w:r>
       <w:r>
-        <w:t xml:space="preserve">C# .Net, </w:t>
-      </w:r>
-      <w:proofErr w:type="spellStart"/>
-      <w:r>
-        <w:t>Javascript</w:t>
-      </w:r>
-      <w:proofErr w:type="spellEnd"/>
-      <w:r>
-        <w:t>, jQuery</w:t>
-      </w:r>
-      <w:r>
-        <w:t>, SQL Server</w:t>
+        <w:t>C# .Net, Javascript</w:t>
       </w:r>
       <w:r>
         <w:t xml:space="preserve">, </w:t>
       </w:r>
       <w:r>
+        <w:t>SQL Server</w:t>
+      </w:r>
+      <w:r>
+        <w:t xml:space="preserve">, </w:t>
+      </w:r>
+      <w:r>
         <w:t>Azure</w:t>
       </w:r>
       <w:r>
@@ -267,15 +262,7 @@
         <w:t xml:space="preserve"> </w:t>
       </w:r>
       <w:r>
-        <w:t xml:space="preserve">Coming from a </w:t>
-      </w:r>
-      <w:proofErr w:type="spellStart"/>
-      <w:r>
-        <w:t>SysAdmin</w:t>
-      </w:r>
-      <w:proofErr w:type="spellEnd"/>
-      <w:r>
-        <w:t xml:space="preserve"> background I have a strong interest in making the deployment process easier and automating every step of development</w:t>
+        <w:t>Coming from a SysAdmin background I have a strong interest in making the deployment process easier and automating every step of development</w:t>
       </w:r>
       <w:r>
         <w:t xml:space="preserve">. </w:t>
@@ -355,7 +342,25 @@
         <w:rPr>
           <w:bCs/>
         </w:rPr>
-        <w:t xml:space="preserve">Software Developer working on the </w:t>
+        <w:t>Software Developer working on the</w:t>
+      </w:r>
+      <w:r>
+        <w:rPr>
+          <w:bCs/>
+        </w:rPr>
+        <w:t xml:space="preserve"> DevOps</w:t>
+      </w:r>
+      <w:r>
+        <w:rPr>
+          <w:bCs/>
+        </w:rPr>
+        <w:t xml:space="preserve"> </w:t>
+      </w:r>
+      <w:r>
+        <w:rPr>
+          <w:bCs/>
+        </w:rPr>
+        <w:t xml:space="preserve">team looking at continuous improvement projects and other cross cutting concerns across the microservices estate. Before that I was part of the </w:t>
       </w:r>
       <w:r>
         <w:rPr>
@@ -367,74 +372,20 @@
         <w:rPr>
           <w:bCs/>
         </w:rPr>
+        <w:t xml:space="preserve">, looking at enhancing the backend service </w:t>
+      </w:r>
+      <w:r>
+        <w:rPr>
+          <w:bCs/>
+        </w:rPr>
+        <w:t>to allow our customers to take payment from patients and sell their products and services</w:t>
+      </w:r>
+      <w:r>
+        <w:rPr>
+          <w:bCs/>
+        </w:rPr>
         <w:t>.</w:t>
       </w:r>
-      <w:r>
-        <w:rPr>
-          <w:bCs/>
-        </w:rPr>
-        <w:t xml:space="preserve"> </w:t>
-      </w:r>
-      <w:r>
-        <w:rPr>
-          <w:bCs/>
-        </w:rPr>
-        <w:t xml:space="preserve">Optix 2 uses a microservices architecture. </w:t>
-      </w:r>
-      <w:r>
-        <w:rPr>
-          <w:bCs/>
-        </w:rPr>
-        <w:t>During my t</w:t>
-      </w:r>
-      <w:r>
-        <w:rPr>
-          <w:bCs/>
-        </w:rPr>
-        <w:t xml:space="preserve">ime at Optix I have been working with .Net 8, Entity Framework, Elastic Search, </w:t>
-      </w:r>
-      <w:proofErr w:type="spellStart"/>
-      <w:r>
-        <w:rPr>
-          <w:bCs/>
-        </w:rPr>
-        <w:t>RabbitMq</w:t>
-      </w:r>
-      <w:proofErr w:type="spellEnd"/>
-      <w:r>
-        <w:rPr>
-          <w:bCs/>
-        </w:rPr>
-        <w:t xml:space="preserve">, </w:t>
-      </w:r>
-      <w:proofErr w:type="spellStart"/>
-      <w:r>
-        <w:rPr>
-          <w:bCs/>
-        </w:rPr>
-        <w:t>Moq</w:t>
-      </w:r>
-      <w:proofErr w:type="spellEnd"/>
-      <w:r>
-        <w:rPr>
-          <w:bCs/>
-        </w:rPr>
-        <w:t>/</w:t>
-      </w:r>
-      <w:proofErr w:type="spellStart"/>
-      <w:r>
-        <w:rPr>
-          <w:bCs/>
-        </w:rPr>
-        <w:t>Nsubstitute</w:t>
-      </w:r>
-      <w:proofErr w:type="spellEnd"/>
-      <w:r>
-        <w:rPr>
-          <w:bCs/>
-        </w:rPr>
-        <w:t>, Grafana, Docker and many other technologies.</w:t>
-      </w:r>
     </w:p>
     <w:p>
       <w:pPr>
@@ -465,21 +416,7 @@
           <w:bCs/>
         </w:rPr>
         <w:tab/>
-        <w:t xml:space="preserve">Senior Developer at </w:t>
-      </w:r>
-      <w:proofErr w:type="spellStart"/>
-      <w:r>
-        <w:rPr>
-          <w:bCs/>
-        </w:rPr>
-        <w:t>BlueTree</w:t>
-      </w:r>
-      <w:proofErr w:type="spellEnd"/>
-      <w:r>
-        <w:rPr>
-          <w:bCs/>
-        </w:rPr>
-        <w:t xml:space="preserve"> Group</w:t>
+        <w:t>Senior Developer at BlueTree Group</w:t>
       </w:r>
     </w:p>
     <w:p>
@@ -498,9 +435,8 @@
           <w:szCs w:val="21"/>
           <w:shd w:val="clear" w:color="auto" w:fill="FFFFFF"/>
         </w:rPr>
-        <w:t xml:space="preserve">Software Developer on the platform team looking after www.instantprint.co.uk and a variety of internal systems and APIs which make up the </w:t>
-      </w:r>
-      <w:proofErr w:type="spellStart"/>
+        <w:t>Software Developer on the platform team looking after www.instantprint.co.uk and a variety of internal systems and APIs which make up the Blue</w:t>
+      </w:r>
       <w:r>
         <w:rPr>
           <w:rFonts w:ascii="Segoe UI" w:hAnsi="Segoe UI" w:cs="Segoe UI"/>
@@ -508,7 +444,7 @@
           <w:szCs w:val="21"/>
           <w:shd w:val="clear" w:color="auto" w:fill="FFFFFF"/>
         </w:rPr>
-        <w:t>Blue</w:t>
+        <w:t>T</w:t>
       </w:r>
       <w:r>
         <w:rPr>
@@ -517,7 +453,7 @@
           <w:szCs w:val="21"/>
           <w:shd w:val="clear" w:color="auto" w:fill="FFFFFF"/>
         </w:rPr>
-        <w:t>T</w:t>
+        <w:t>ree microservice architecture</w:t>
       </w:r>
       <w:r>
         <w:rPr>
@@ -526,9 +462,8 @@
           <w:szCs w:val="21"/>
           <w:shd w:val="clear" w:color="auto" w:fill="FFFFFF"/>
         </w:rPr>
-        <w:t>ree</w:t>
-      </w:r>
-      <w:proofErr w:type="spellEnd"/>
+        <w:t xml:space="preserve">. Part of a busy agile development team, so working alongside other developers, testers, project managers and other parts of the business to ensure quality code is created and deployed. </w:t>
+      </w:r>
       <w:r>
         <w:rPr>
           <w:rFonts w:ascii="Segoe UI" w:hAnsi="Segoe UI" w:cs="Segoe UI"/>
@@ -536,7 +471,7 @@
           <w:szCs w:val="21"/>
           <w:shd w:val="clear" w:color="auto" w:fill="FFFFFF"/>
         </w:rPr>
-        <w:t xml:space="preserve"> microservice architecture</w:t>
+        <w:t xml:space="preserve">I like to </w:t>
       </w:r>
       <w:r>
         <w:rPr>
@@ -545,7 +480,7 @@
           <w:szCs w:val="21"/>
           <w:shd w:val="clear" w:color="auto" w:fill="FFFFFF"/>
         </w:rPr>
-        <w:t xml:space="preserve">. Part of a busy agile development team, so working alongside other developers, testers, project managers and other parts of the business to ensure quality code is created and deployed. </w:t>
+        <w:t xml:space="preserve">share new ideas or technology to the team and </w:t>
       </w:r>
       <w:r>
         <w:rPr>
@@ -554,7 +489,7 @@
           <w:szCs w:val="21"/>
           <w:shd w:val="clear" w:color="auto" w:fill="FFFFFF"/>
         </w:rPr>
-        <w:t xml:space="preserve">I like to </w:t>
+        <w:t xml:space="preserve">I am </w:t>
       </w:r>
       <w:r>
         <w:rPr>
@@ -563,7 +498,7 @@
           <w:szCs w:val="21"/>
           <w:shd w:val="clear" w:color="auto" w:fill="FFFFFF"/>
         </w:rPr>
-        <w:t xml:space="preserve">share new ideas or technology to the team and </w:t>
+        <w:t xml:space="preserve">regularly </w:t>
       </w:r>
       <w:r>
         <w:rPr>
@@ -572,24 +507,6 @@
           <w:szCs w:val="21"/>
           <w:shd w:val="clear" w:color="auto" w:fill="FFFFFF"/>
         </w:rPr>
-        <w:t xml:space="preserve">I am </w:t>
-      </w:r>
-      <w:r>
-        <w:rPr>
-          <w:rFonts w:ascii="Segoe UI" w:hAnsi="Segoe UI" w:cs="Segoe UI"/>
-          <w:sz w:val="21"/>
-          <w:szCs w:val="21"/>
-          <w:shd w:val="clear" w:color="auto" w:fill="FFFFFF"/>
-        </w:rPr>
-        <w:t xml:space="preserve">regularly </w:t>
-      </w:r>
-      <w:r>
-        <w:rPr>
-          <w:rFonts w:ascii="Segoe UI" w:hAnsi="Segoe UI" w:cs="Segoe UI"/>
-          <w:sz w:val="21"/>
-          <w:szCs w:val="21"/>
-          <w:shd w:val="clear" w:color="auto" w:fill="FFFFFF"/>
-        </w:rPr>
         <w:t>involved in code reviews.</w:t>
       </w:r>
     </w:p>
@@ -640,62 +557,20 @@
         <w:rPr>
           <w:bCs/>
         </w:rPr>
-        <w:t xml:space="preserve"> at </w:t>
-      </w:r>
-      <w:proofErr w:type="spellStart"/>
-      <w:r>
-        <w:rPr>
-          <w:bCs/>
-        </w:rPr>
-        <w:t>Tersus</w:t>
-      </w:r>
-      <w:proofErr w:type="spellEnd"/>
-      <w:r>
-        <w:rPr>
-          <w:bCs/>
-        </w:rPr>
-        <w:t xml:space="preserve"> Consultancy (formerly </w:t>
-      </w:r>
-      <w:proofErr w:type="spellStart"/>
-      <w:r>
-        <w:rPr>
-          <w:bCs/>
-        </w:rPr>
-        <w:t>Eurosafe</w:t>
-      </w:r>
-      <w:proofErr w:type="spellEnd"/>
-      <w:r>
-        <w:rPr>
-          <w:bCs/>
-        </w:rPr>
-        <w:t xml:space="preserve"> UK)</w:t>
-      </w:r>
-    </w:p>
-    <w:p>
-      <w:pPr>
-        <w:rPr>
-          <w:bCs/>
-        </w:rPr>
-      </w:pPr>
-      <w:r>
-        <w:rPr>
-          <w:bCs/>
-        </w:rPr>
-        <w:t xml:space="preserve">Due to the Sale of </w:t>
-      </w:r>
-      <w:proofErr w:type="spellStart"/>
-      <w:r>
-        <w:rPr>
-          <w:bCs/>
-        </w:rPr>
-        <w:t>Eurosafe</w:t>
-      </w:r>
-      <w:proofErr w:type="spellEnd"/>
-      <w:r>
-        <w:rPr>
-          <w:bCs/>
-        </w:rPr>
-        <w:t xml:space="preserve"> UK to Marlowe Group I joined as a member of staff. Continuing me previous work building web applications for the internal line of business applications</w:t>
+        <w:t xml:space="preserve"> at Tersus Consultancy (formerly Eurosafe UK)</w:t>
+      </w:r>
+    </w:p>
+    <w:p>
+      <w:pPr>
+        <w:rPr>
+          <w:bCs/>
+        </w:rPr>
+      </w:pPr>
+      <w:r>
+        <w:rPr>
+          <w:bCs/>
+        </w:rPr>
+        <w:t>Due to the Sale of Eurosafe UK to Marlowe Group I joined as a member of staff. Continuing me previous work building web applications for the internal line of business applications</w:t>
       </w:r>
       <w:r>
         <w:rPr>
@@ -817,48 +692,20 @@
           <w:bCs/>
         </w:rPr>
         <w:tab/>
-        <w:t xml:space="preserve">IT Consultant and Contract Developer working with </w:t>
-      </w:r>
-      <w:proofErr w:type="spellStart"/>
-      <w:r>
-        <w:rPr>
-          <w:bCs/>
-        </w:rPr>
-        <w:t>Eurosafe</w:t>
-      </w:r>
-      <w:proofErr w:type="spellEnd"/>
-      <w:r>
-        <w:rPr>
-          <w:bCs/>
-        </w:rPr>
-        <w:t xml:space="preserve"> UK</w:t>
-      </w:r>
-    </w:p>
-    <w:p>
-      <w:pPr>
-        <w:rPr>
-          <w:bCs/>
-        </w:rPr>
-      </w:pPr>
-      <w:r>
-        <w:rPr>
-          <w:bCs/>
-        </w:rPr>
-        <w:t xml:space="preserve">Working with my client </w:t>
-      </w:r>
-      <w:proofErr w:type="spellStart"/>
-      <w:r>
-        <w:rPr>
-          <w:bCs/>
-        </w:rPr>
-        <w:t>Eurosafe</w:t>
-      </w:r>
-      <w:proofErr w:type="spellEnd"/>
-      <w:r>
-        <w:rPr>
-          <w:bCs/>
-        </w:rPr>
-        <w:t xml:space="preserve"> UK to architect, build and deploy solutions to the business needs. Utilizing modern technologies like .Net Core, Rest APIs, Azure, Azure DevOps. Assisting the CEO to migrate to new platforms to suit the business needs of today. Working with the business to ensure requirements given match what is being built and what is needed.</w:t>
+        <w:t>IT Consultant and Contract Developer working with Eurosafe UK</w:t>
+      </w:r>
+    </w:p>
+    <w:p>
+      <w:pPr>
+        <w:rPr>
+          <w:bCs/>
+        </w:rPr>
+      </w:pPr>
+      <w:r>
+        <w:rPr>
+          <w:bCs/>
+        </w:rPr>
+        <w:t>Working with my client Eurosafe UK to architect, build and deploy solutions to the business needs. Utilizing modern technologies like .Net Core, Rest APIs, Azure, Azure DevOps. Assisting the CEO to migrate to new platforms to suit the business needs of today. Working with the business to ensure requirements given match what is being built and what is needed.</w:t>
       </w:r>
     </w:p>
     <w:p>
@@ -1048,15 +895,7 @@
       </w:r>
       <w:r>
         <w:tab/>
-        <w:t xml:space="preserve">Developer/IT Manager for </w:t>
-      </w:r>
-      <w:proofErr w:type="spellStart"/>
-      <w:r>
-        <w:t>Eurosafe</w:t>
-      </w:r>
-      <w:proofErr w:type="spellEnd"/>
-      <w:r>
-        <w:t xml:space="preserve"> UK</w:t>
+        <w:t>Developer/IT Manager for Eurosafe UK</w:t>
       </w:r>
     </w:p>
     <w:p>
@@ -1157,28 +996,12 @@
       </w:r>
       <w:r>
         <w:tab/>
-        <w:t xml:space="preserve">IT Manager for </w:t>
-      </w:r>
-      <w:proofErr w:type="spellStart"/>
-      <w:r>
-        <w:t>Eurosafe</w:t>
-      </w:r>
-      <w:proofErr w:type="spellEnd"/>
-      <w:r>
-        <w:t xml:space="preserve"> UK </w:t>
-      </w:r>
-    </w:p>
-    <w:p>
-      <w:r>
-        <w:t xml:space="preserve">Manage the IT department for </w:t>
-      </w:r>
-      <w:proofErr w:type="spellStart"/>
-      <w:r>
-        <w:t>Eurosafe</w:t>
-      </w:r>
-      <w:proofErr w:type="spellEnd"/>
-      <w:r>
-        <w:t xml:space="preserve"> UK, responsible for the running of all the IT systems, and managing the workloads of the other IT staff members. Involved in network upgrade project in consultation with the company directors. Deal with Contractors and Consultants to ensure delivery of solutions to day to day problems. Ensure the smooth running of the companies Cloud computing products. </w:t>
+        <w:t xml:space="preserve">IT Manager for Eurosafe UK </w:t>
+      </w:r>
+    </w:p>
+    <w:p>
+      <w:r>
+        <w:t xml:space="preserve">Manage the IT department for Eurosafe UK, responsible for the running of all the IT systems, and managing the workloads of the other IT staff members. Involved in network upgrade project in consultation with the company directors. Deal with Contractors and Consultants to ensure delivery of solutions to day to day problems. Ensure the smooth running of the companies Cloud computing products. </w:t>
       </w:r>
     </w:p>
     <w:p>
@@ -1195,15 +1018,7 @@
         <w:tab/>
       </w:r>
       <w:r>
-        <w:t xml:space="preserve">System Administrator for </w:t>
-      </w:r>
-      <w:proofErr w:type="spellStart"/>
-      <w:r>
-        <w:t>Eurosafe</w:t>
-      </w:r>
-      <w:proofErr w:type="spellEnd"/>
-      <w:r>
-        <w:t xml:space="preserve"> UK</w:t>
+        <w:t>System Administrator for Eurosafe UK</w:t>
       </w:r>
     </w:p>
     <w:p>
@@ -1351,14 +1166,7 @@
       </w:r>
       <w:r>
         <w:tab/>
-      </w:r>
-      <w:proofErr w:type="spellStart"/>
-      <w:r>
-        <w:t>MPhys</w:t>
-      </w:r>
-      <w:proofErr w:type="spellEnd"/>
-      <w:r>
-        <w:t xml:space="preserve"> (Hons) degree (2:2) in Experimental Physics University of York </w:t>
+        <w:t xml:space="preserve">MPhys (Hons) degree (2:2) in Experimental Physics University of York </w:t>
       </w:r>
       <w:r>
         <w:br/>
@@ -1438,7 +1246,7 @@
 </file>
 
 <file path=word/numbering.xml><?xml version="1.0" encoding="utf-8"?>
-<w:numbering xmlns:wpc="http://schemas.microsoft.com/office/word/2010/wordprocessingCanvas" xmlns:cx="http://schemas.microsoft.com/office/drawing/2014/chartex" xmlns:cx1="http://schemas.microsoft.com/office/drawing/2015/9/8/chartex" xmlns:cx2="http://schemas.microsoft.com/office/drawing/2015/10/21/chartex" xmlns:cx3="http://schemas.microsoft.com/office/drawing/2016/5/9/chartex" xmlns:cx4="http://schemas.microsoft.com/office/drawing/2016/5/10/chartex" xmlns:cx5="http://schemas.microsoft.com/office/drawing/2016/5/11/chartex" xmlns:cx6="http://schemas.microsoft.com/office/drawing/2016/5/12/chartex" xmlns:cx7="http://schemas.microsoft.com/office/drawing/2016/5/13/chartex" xmlns:cx8="http://schemas.microsoft.com/office/drawing/2016/5/14/chartex" xmlns:mc="http://schemas.openxmlformats.org/markup-compatibility/2006" xmlns:aink="http://schemas.microsoft.com/office/drawing/2016/ink" xmlns:am3d="http://schemas.microsoft.com/office/drawing/2017/model3d" xmlns:o="urn:schemas-microsoft-com:office:office" xmlns:oel="http://schemas.microsoft.com/office/2019/extlst" xmlns:r="http://schemas.openxmlformats.org/officeDocument/2006/relationships" xmlns:m="http://schemas.openxmlformats.org/officeDocument/2006/math" xmlns:v="urn:schemas-microsoft-com:vml" xmlns:wp14="http://schemas.microsoft.com/office/word/2010/wordprocessingDrawing" xmlns:wp="http://schemas.openxmlformats.org/drawingml/2006/wordprocessingDrawing" xmlns:w10="urn:schemas-microsoft-com:office:word" xmlns:w="http://schemas.openxmlformats.org/wordprocessingml/2006/main" xmlns:w14="http://schemas.microsoft.com/office/word/2010/wordml" xmlns:w15="http://schemas.microsoft.com/office/word/2012/wordml" xmlns:w16cex="http://schemas.microsoft.com/office/word/2018/wordml/cex" xmlns:w16cid="http://schemas.microsoft.com/office/word/2016/wordml/cid" xmlns:w16="http://schemas.microsoft.com/office/word/2018/wordml" xmlns:w16du="http://schemas.microsoft.com/office/word/2023/wordml/word16du" xmlns:w16sdtdh="http://schemas.microsoft.com/office/word/2020/wordml/sdtdatahash" xmlns:w16se="http://schemas.microsoft.com/office/word/2015/wordml/symex" xmlns:wpg="http://schemas.microsoft.com/office/word/2010/wordprocessingGroup" xmlns:wpi="http://schemas.microsoft.com/office/word/2010/wordprocessingInk" xmlns:wne="http://schemas.microsoft.com/office/word/2006/wordml" xmlns:wps="http://schemas.microsoft.com/office/word/2010/wordprocessingShape" mc:Ignorable="w14 w15 w16se w16cid w16 w16cex w16sdtdh w16du wp14">
+<w:numbering xmlns:wpc="http://schemas.microsoft.com/office/word/2010/wordprocessingCanvas" xmlns:cx="http://schemas.microsoft.com/office/drawing/2014/chartex" xmlns:cx1="http://schemas.microsoft.com/office/drawing/2015/9/8/chartex" xmlns:cx2="http://schemas.microsoft.com/office/drawing/2015/10/21/chartex" xmlns:cx3="http://schemas.microsoft.com/office/drawing/2016/5/9/chartex" xmlns:cx4="http://schemas.microsoft.com/office/drawing/2016/5/10/chartex" xmlns:cx5="http://schemas.microsoft.com/office/drawing/2016/5/11/chartex" xmlns:cx6="http://schemas.microsoft.com/office/drawing/2016/5/12/chartex" xmlns:cx7="http://schemas.microsoft.com/office/drawing/2016/5/13/chartex" xmlns:cx8="http://schemas.microsoft.com/office/drawing/2016/5/14/chartex" xmlns:mc="http://schemas.openxmlformats.org/markup-compatibility/2006" xmlns:aink="http://schemas.microsoft.com/office/drawing/2016/ink" xmlns:am3d="http://schemas.microsoft.com/office/drawing/2017/model3d" xmlns:o="urn:schemas-microsoft-com:office:office" xmlns:oel="http://schemas.microsoft.com/office/2019/extlst" xmlns:r="http://schemas.openxmlformats.org/officeDocument/2006/relationships" xmlns:m="http://schemas.openxmlformats.org/officeDocument/2006/math" xmlns:v="urn:schemas-microsoft-com:vml" xmlns:wp14="http://schemas.microsoft.com/office/word/2010/wordprocessingDrawing" xmlns:wp="http://schemas.openxmlformats.org/drawingml/2006/wordprocessingDrawing" xmlns:w10="urn:schemas-microsoft-com:office:word" xmlns:w="http://schemas.openxmlformats.org/wordprocessingml/2006/main" xmlns:w14="http://schemas.microsoft.com/office/word/2010/wordml" xmlns:w15="http://schemas.microsoft.com/office/word/2012/wordml" xmlns:w16cex="http://schemas.microsoft.com/office/word/2018/wordml/cex" xmlns:w16cid="http://schemas.microsoft.com/office/word/2016/wordml/cid" xmlns:w16="http://schemas.microsoft.com/office/word/2018/wordml" xmlns:w16du="http://schemas.microsoft.com/office/word/2023/wordml/word16du" xmlns:w16sdtdh="http://schemas.microsoft.com/office/word/2020/wordml/sdtdatahash" xmlns:w16sdtfl="http://schemas.microsoft.com/office/word/2024/wordml/sdtformatlock" xmlns:w16se="http://schemas.microsoft.com/office/word/2015/wordml/symex" xmlns:wpg="http://schemas.microsoft.com/office/word/2010/wordprocessingGroup" xmlns:wpi="http://schemas.microsoft.com/office/word/2010/wordprocessingInk" xmlns:wne="http://schemas.microsoft.com/office/word/2006/wordml" xmlns:wps="http://schemas.microsoft.com/office/word/2010/wordprocessingShape" mc:Ignorable="w14 w15 w16se w16cid w16 w16cex w16sdtdh w16sdtfl w16du wp14">
   <w:abstractNum w:abstractNumId="0" w15:restartNumberingAfterBreak="0">
     <w:nsid w:val="52A135E6"/>
     <w:multiLevelType w:val="hybridMultilevel"/>
@@ -1559,7 +1367,7 @@
 </file>
 
 <file path=word/styles.xml><?xml version="1.0" encoding="utf-8"?>
-<w:styles xmlns:mc="http://schemas.openxmlformats.org/markup-compatibility/2006" xmlns:r="http://schemas.openxmlformats.org/officeDocument/2006/relationships" xmlns:w="http://schemas.openxmlformats.org/wordprocessingml/2006/main" xmlns:w14="http://schemas.microsoft.com/office/word/2010/wordml" xmlns:w15="http://schemas.microsoft.com/office/word/2012/wordml" xmlns:w16cex="http://schemas.microsoft.com/office/word/2018/wordml/cex" xmlns:w16cid="http://schemas.microsoft.com/office/word/2016/wordml/cid" xmlns:w16="http://schemas.microsoft.com/office/word/2018/wordml" xmlns:w16du="http://schemas.microsoft.com/office/word/2023/wordml/word16du" xmlns:w16sdtdh="http://schemas.microsoft.com/office/word/2020/wordml/sdtdatahash" xmlns:w16se="http://schemas.microsoft.com/office/word/2015/wordml/symex" mc:Ignorable="w14 w15 w16se w16cid w16 w16cex w16sdtdh w16du">
+<w:styles xmlns:mc="http://schemas.openxmlformats.org/markup-compatibility/2006" xmlns:r="http://schemas.openxmlformats.org/officeDocument/2006/relationships" xmlns:w="http://schemas.openxmlformats.org/wordprocessingml/2006/main" xmlns:w14="http://schemas.microsoft.com/office/word/2010/wordml" xmlns:w15="http://schemas.microsoft.com/office/word/2012/wordml" xmlns:w16cex="http://schemas.microsoft.com/office/word/2018/wordml/cex" xmlns:w16cid="http://schemas.microsoft.com/office/word/2016/wordml/cid" xmlns:w16="http://schemas.microsoft.com/office/word/2018/wordml" xmlns:w16du="http://schemas.microsoft.com/office/word/2023/wordml/word16du" xmlns:w16sdtdh="http://schemas.microsoft.com/office/word/2020/wordml/sdtdatahash" xmlns:w16sdtfl="http://schemas.microsoft.com/office/word/2024/wordml/sdtformatlock" xmlns:w16se="http://schemas.microsoft.com/office/word/2015/wordml/symex" mc:Ignorable="w14 w15 w16se w16cid w16 w16cex w16sdtdh w16sdtfl w16du">
   <w:docDefaults>
     <w:rPrDefault>
       <w:rPr>

</xml_diff>